<commit_message>
2024.0503.1230 a.m update LAB4 report which is undone
</commit_message>
<xml_diff>
--- a/LAB/AOC_2024_Lab4/Lab4_N26122246_胡家豪.docx
+++ b/LAB/AOC_2024_Lab4/Lab4_N26122246_胡家豪.docx
@@ -2687,6 +2687,54 @@
         </w:rPr>
         <w:cr/>
       </w:r>
+      <w:r>
+        <w:rPr>
+          <w:rFonts w:ascii="Times New Roman" w:eastAsia="標楷體" w:hAnsi="Times New Roman" w:cs="Times New Roman"/>
+          <w:noProof/>
+          <w:szCs w:val="24"/>
+        </w:rPr>
+        <w:drawing>
+          <wp:inline distT="0" distB="0" distL="0" distR="0" wp14:anchorId="3AB38821" wp14:editId="352CE601">
+            <wp:extent cx="3370521" cy="2280563"/>
+            <wp:effectExtent l="0" t="0" r="1905" b="5715"/>
+            <wp:docPr id="1862992296" name="圖片 1" descr="一張含有 文字, 圖表, 螢幕擷取畫面, Rectangle 的圖片&#10;&#10;自動產生的描述"/>
+            <wp:cNvGraphicFramePr>
+              <a:graphicFrameLocks xmlns:a="http://schemas.openxmlformats.org/drawingml/2006/main" noChangeAspect="1"/>
+            </wp:cNvGraphicFramePr>
+            <a:graphic xmlns:a="http://schemas.openxmlformats.org/drawingml/2006/main">
+              <a:graphicData uri="http://schemas.openxmlformats.org/drawingml/2006/picture">
+                <pic:pic xmlns:pic="http://schemas.openxmlformats.org/drawingml/2006/picture">
+                  <pic:nvPicPr>
+                    <pic:cNvPr id="1862992296" name="圖片 1" descr="一張含有 文字, 圖表, 螢幕擷取畫面, Rectangle 的圖片&#10;&#10;自動產生的描述"/>
+                    <pic:cNvPicPr/>
+                  </pic:nvPicPr>
+                  <pic:blipFill>
+                    <a:blip r:embed="rId11" cstate="print">
+                      <a:extLst>
+                        <a:ext uri="{28A0092B-C50C-407E-A947-70E740481C1C}">
+                          <a14:useLocalDpi xmlns:a14="http://schemas.microsoft.com/office/drawing/2010/main" val="0"/>
+                        </a:ext>
+                      </a:extLst>
+                    </a:blip>
+                    <a:stretch>
+                      <a:fillRect/>
+                    </a:stretch>
+                  </pic:blipFill>
+                  <pic:spPr>
+                    <a:xfrm>
+                      <a:off x="0" y="0"/>
+                      <a:ext cx="3375658" cy="2284039"/>
+                    </a:xfrm>
+                    <a:prstGeom prst="rect">
+                      <a:avLst/>
+                    </a:prstGeom>
+                  </pic:spPr>
+                </pic:pic>
+              </a:graphicData>
+            </a:graphic>
+          </wp:inline>
+        </w:drawing>
+      </w:r>
     </w:p>
     <w:p>
       <w:pPr>
@@ -2721,6 +2769,7 @@
           <w:sz w:val="32"/>
           <w:szCs w:val="32"/>
         </w:rPr>
+        <w:lastRenderedPageBreak/>
         <w:t>Spad</w:t>
       </w:r>
       <w:proofErr w:type="spellEnd"/>

</xml_diff>

<commit_message>
2024/05/14 21:02 finish report FSM and plot SPAD figure
</commit_message>
<xml_diff>
--- a/LAB/AOC_2024_Lab4/Lab4_N26122246_胡家豪.docx
+++ b/LAB/AOC_2024_Lab4/Lab4_N26122246_胡家豪.docx
@@ -89,7 +89,7 @@
         <w:pStyle w:val="af1"/>
         <w:jc w:val="center"/>
         <w:rPr>
-          <w:rFonts w:ascii="Times New Roman" w:eastAsia="標楷體" w:hAnsi="Times New Roman" w:cs="Times New Roman" w:hint="eastAsia"/>
+          <w:rFonts w:ascii="Times New Roman" w:eastAsia="標楷體" w:hAnsi="Times New Roman" w:cs="Times New Roman"/>
           <w:sz w:val="52"/>
           <w:szCs w:val="52"/>
         </w:rPr>
@@ -260,7 +260,7 @@
       <w:pPr>
         <w:pStyle w:val="af1"/>
         <w:rPr>
-          <w:rFonts w:ascii="Times New Roman" w:eastAsia="標楷體" w:hAnsi="Times New Roman" w:cs="Times New Roman" w:hint="eastAsia"/>
+          <w:rFonts w:ascii="Times New Roman" w:eastAsia="標楷體" w:hAnsi="Times New Roman" w:cs="Times New Roman"/>
           <w:sz w:val="32"/>
           <w:szCs w:val="32"/>
         </w:rPr>
@@ -2071,6 +2071,7 @@
       <w:r>
         <w:rPr>
           <w:rFonts w:ascii="Times New Roman" w:eastAsia="標楷體" w:hAnsi="Times New Roman" w:cs="Times New Roman"/>
+          <w:noProof/>
           <w:szCs w:val="24"/>
         </w:rPr>
         <w:drawing>
@@ -2148,6 +2149,7 @@
       <w:r>
         <w:rPr>
           <w:rFonts w:ascii="Times New Roman" w:eastAsia="標楷體" w:hAnsi="Times New Roman" w:cs="Times New Roman"/>
+          <w:noProof/>
           <w:sz w:val="32"/>
           <w:szCs w:val="32"/>
         </w:rPr>
@@ -2225,6 +2227,7 @@
       <w:r>
         <w:rPr>
           <w:rFonts w:ascii="Times New Roman" w:eastAsia="標楷體" w:hAnsi="Times New Roman" w:cs="Times New Roman"/>
+          <w:noProof/>
         </w:rPr>
         <w:drawing>
           <wp:inline distT="0" distB="0" distL="0" distR="0" wp14:anchorId="1370CFAD" wp14:editId="57148535">
@@ -2325,9 +2328,8 @@
       <w:pPr>
         <w:pStyle w:val="a9"/>
         <w:ind w:left="448" w:firstLine="0"/>
-        <w:outlineLvl w:val="0"/>
-        <w:rPr>
-          <w:rFonts w:ascii="Times New Roman" w:eastAsia="標楷體" w:hAnsi="Times New Roman" w:cs="Times New Roman" w:hint="eastAsia"/>
+        <w:rPr>
+          <w:rFonts w:ascii="Times New Roman" w:eastAsia="標楷體" w:hAnsi="Times New Roman" w:cs="Times New Roman"/>
           <w:szCs w:val="24"/>
         </w:rPr>
       </w:pPr>
@@ -2355,7 +2357,7 @@
             <w:pPr>
               <w:ind w:left="0" w:firstLine="0"/>
               <w:rPr>
-                <w:rFonts w:ascii="Times New Roman" w:eastAsia="標楷體" w:hAnsi="Times New Roman" w:cs="Times New Roman" w:hint="eastAsia"/>
+                <w:rFonts w:ascii="Times New Roman" w:eastAsia="標楷體" w:hAnsi="Times New Roman" w:cs="Times New Roman"/>
                 <w:sz w:val="32"/>
                 <w:szCs w:val="32"/>
               </w:rPr>
@@ -2378,7 +2380,7 @@
             <w:pPr>
               <w:ind w:left="0" w:firstLine="0"/>
               <w:rPr>
-                <w:rFonts w:ascii="Times New Roman" w:eastAsia="標楷體" w:hAnsi="Times New Roman" w:cs="Times New Roman" w:hint="eastAsia"/>
+                <w:rFonts w:ascii="Times New Roman" w:eastAsia="標楷體" w:hAnsi="Times New Roman" w:cs="Times New Roman"/>
                 <w:sz w:val="32"/>
                 <w:szCs w:val="32"/>
               </w:rPr>
@@ -2409,7 +2411,7 @@
             <w:pPr>
               <w:ind w:left="0" w:firstLine="0"/>
               <w:rPr>
-                <w:rFonts w:ascii="Times New Roman" w:eastAsia="標楷體" w:hAnsi="Times New Roman" w:cs="Times New Roman" w:hint="eastAsia"/>
+                <w:rFonts w:ascii="Times New Roman" w:eastAsia="標楷體" w:hAnsi="Times New Roman" w:cs="Times New Roman"/>
                 <w:sz w:val="32"/>
                 <w:szCs w:val="32"/>
               </w:rPr>
@@ -2440,7 +2442,7 @@
             <w:pPr>
               <w:ind w:left="0" w:firstLine="0"/>
               <w:rPr>
-                <w:rFonts w:ascii="Times New Roman" w:eastAsia="標楷體" w:hAnsi="Times New Roman" w:cs="Times New Roman" w:hint="eastAsia"/>
+                <w:rFonts w:ascii="Times New Roman" w:eastAsia="標楷體" w:hAnsi="Times New Roman" w:cs="Times New Roman"/>
                 <w:sz w:val="32"/>
                 <w:szCs w:val="32"/>
               </w:rPr>
@@ -2471,7 +2473,7 @@
             <w:pPr>
               <w:ind w:left="0" w:firstLine="0"/>
               <w:rPr>
-                <w:rFonts w:ascii="Times New Roman" w:eastAsia="標楷體" w:hAnsi="Times New Roman" w:cs="Times New Roman" w:hint="eastAsia"/>
+                <w:rFonts w:ascii="Times New Roman" w:eastAsia="標楷體" w:hAnsi="Times New Roman" w:cs="Times New Roman"/>
                 <w:sz w:val="32"/>
                 <w:szCs w:val="32"/>
               </w:rPr>
@@ -2504,7 +2506,7 @@
             <w:pPr>
               <w:ind w:left="0" w:firstLine="0"/>
               <w:rPr>
-                <w:rFonts w:ascii="Times New Roman" w:eastAsia="標楷體" w:hAnsi="Times New Roman" w:cs="Times New Roman" w:hint="eastAsia"/>
+                <w:rFonts w:ascii="Times New Roman" w:eastAsia="標楷體" w:hAnsi="Times New Roman" w:cs="Times New Roman"/>
                 <w:sz w:val="32"/>
                 <w:szCs w:val="32"/>
               </w:rPr>
@@ -2535,7 +2537,7 @@
             <w:pPr>
               <w:ind w:left="0" w:firstLine="0"/>
               <w:rPr>
-                <w:rFonts w:ascii="Times New Roman" w:eastAsia="標楷體" w:hAnsi="Times New Roman" w:cs="Times New Roman" w:hint="eastAsia"/>
+                <w:rFonts w:ascii="Times New Roman" w:eastAsia="標楷體" w:hAnsi="Times New Roman" w:cs="Times New Roman"/>
                 <w:sz w:val="32"/>
                 <w:szCs w:val="32"/>
               </w:rPr>
@@ -2558,7 +2560,7 @@
             <w:pPr>
               <w:ind w:left="0" w:firstLine="0"/>
               <w:rPr>
-                <w:rFonts w:ascii="Times New Roman" w:eastAsia="標楷體" w:hAnsi="Times New Roman" w:cs="Times New Roman" w:hint="eastAsia"/>
+                <w:rFonts w:ascii="Times New Roman" w:eastAsia="標楷體" w:hAnsi="Times New Roman" w:cs="Times New Roman"/>
                 <w:sz w:val="32"/>
                 <w:szCs w:val="32"/>
               </w:rPr>
@@ -2581,7 +2583,7 @@
             <w:pPr>
               <w:ind w:left="0" w:firstLine="0"/>
               <w:rPr>
-                <w:rFonts w:ascii="Times New Roman" w:eastAsia="標楷體" w:hAnsi="Times New Roman" w:cs="Times New Roman" w:hint="eastAsia"/>
+                <w:rFonts w:ascii="Times New Roman" w:eastAsia="標楷體" w:hAnsi="Times New Roman" w:cs="Times New Roman"/>
                 <w:sz w:val="32"/>
                 <w:szCs w:val="32"/>
               </w:rPr>
@@ -2604,7 +2606,7 @@
             <w:pPr>
               <w:ind w:left="0" w:firstLine="0"/>
               <w:rPr>
-                <w:rFonts w:ascii="Times New Roman" w:eastAsia="標楷體" w:hAnsi="Times New Roman" w:cs="Times New Roman" w:hint="eastAsia"/>
+                <w:rFonts w:ascii="Times New Roman" w:eastAsia="標楷體" w:hAnsi="Times New Roman" w:cs="Times New Roman"/>
                 <w:sz w:val="32"/>
                 <w:szCs w:val="32"/>
               </w:rPr>
@@ -2625,7 +2627,7 @@
       <w:pPr>
         <w:ind w:left="837"/>
         <w:rPr>
-          <w:rFonts w:ascii="Times New Roman" w:eastAsia="標楷體" w:hAnsi="Times New Roman" w:cs="Times New Roman" w:hint="eastAsia"/>
+          <w:rFonts w:ascii="Times New Roman" w:eastAsia="標楷體" w:hAnsi="Times New Roman" w:cs="Times New Roman"/>
         </w:rPr>
       </w:pPr>
     </w:p>
@@ -2792,6 +2794,64 @@
           <w:szCs w:val="24"/>
         </w:rPr>
       </w:pPr>
+      <w:r>
+        <w:rPr>
+          <w:rFonts w:ascii="Times New Roman" w:eastAsia="標楷體" w:hAnsi="Times New Roman" w:cs="Times New Roman" w:hint="eastAsia"/>
+          <w:noProof/>
+          <w:szCs w:val="24"/>
+        </w:rPr>
+        <w:drawing>
+          <wp:inline distT="0" distB="0" distL="0" distR="0" wp14:anchorId="0567F539" wp14:editId="09CB6B29">
+            <wp:extent cx="5486400" cy="2018665"/>
+            <wp:effectExtent l="0" t="0" r="0" b="635"/>
+            <wp:docPr id="103421280" name="圖片 1" descr="一張含有 文字, 螢幕擷取畫面, Rectangle, 圖表 的圖片&#10;&#10;自動產生的描述"/>
+            <wp:cNvGraphicFramePr>
+              <a:graphicFrameLocks xmlns:a="http://schemas.openxmlformats.org/drawingml/2006/main" noChangeAspect="1"/>
+            </wp:cNvGraphicFramePr>
+            <a:graphic xmlns:a="http://schemas.openxmlformats.org/drawingml/2006/main">
+              <a:graphicData uri="http://schemas.openxmlformats.org/drawingml/2006/picture">
+                <pic:pic xmlns:pic="http://schemas.openxmlformats.org/drawingml/2006/picture">
+                  <pic:nvPicPr>
+                    <pic:cNvPr id="142198175" name="圖片 1" descr="一張含有 文字, 螢幕擷取畫面, Rectangle, 圖表 的圖片&#10;&#10;自動產生的描述"/>
+                    <pic:cNvPicPr/>
+                  </pic:nvPicPr>
+                  <pic:blipFill>
+                    <a:blip r:embed="rId12">
+                      <a:extLst>
+                        <a:ext uri="{28A0092B-C50C-407E-A947-70E740481C1C}">
+                          <a14:useLocalDpi xmlns:a14="http://schemas.microsoft.com/office/drawing/2010/main" val="0"/>
+                        </a:ext>
+                      </a:extLst>
+                    </a:blip>
+                    <a:stretch>
+                      <a:fillRect/>
+                    </a:stretch>
+                  </pic:blipFill>
+                  <pic:spPr>
+                    <a:xfrm>
+                      <a:off x="0" y="0"/>
+                      <a:ext cx="5486400" cy="2018665"/>
+                    </a:xfrm>
+                    <a:prstGeom prst="rect">
+                      <a:avLst/>
+                    </a:prstGeom>
+                  </pic:spPr>
+                </pic:pic>
+              </a:graphicData>
+            </a:graphic>
+          </wp:inline>
+        </w:drawing>
+      </w:r>
+    </w:p>
+    <w:p>
+      <w:pPr>
+        <w:pStyle w:val="a9"/>
+        <w:ind w:left="810" w:firstLine="0"/>
+        <w:rPr>
+          <w:rFonts w:ascii="Times New Roman" w:eastAsia="標楷體" w:hAnsi="Times New Roman" w:cs="Times New Roman" w:hint="eastAsia"/>
+          <w:szCs w:val="24"/>
+        </w:rPr>
+      </w:pPr>
     </w:p>
     <w:p>
       <w:pPr>
@@ -2838,6 +2898,873 @@
           <w:szCs w:val="24"/>
         </w:rPr>
       </w:pPr>
+      <w:r>
+        <w:rPr>
+          <w:rFonts w:ascii="Times New Roman" w:eastAsia="標楷體" w:hAnsi="Times New Roman" w:cs="Times New Roman"/>
+          <w:szCs w:val="24"/>
+        </w:rPr>
+        <w:drawing>
+          <wp:inline distT="0" distB="0" distL="0" distR="0" wp14:anchorId="510F762C" wp14:editId="330D7F0D">
+            <wp:extent cx="4055166" cy="2217669"/>
+            <wp:effectExtent l="0" t="0" r="2540" b="0"/>
+            <wp:docPr id="1739429356" name="圖片 1" descr="一張含有 文字, 圖表, 字型, 線條藝術 的圖片&#10;&#10;自動產生的描述"/>
+            <wp:cNvGraphicFramePr>
+              <a:graphicFrameLocks xmlns:a="http://schemas.openxmlformats.org/drawingml/2006/main" noChangeAspect="1"/>
+            </wp:cNvGraphicFramePr>
+            <a:graphic xmlns:a="http://schemas.openxmlformats.org/drawingml/2006/main">
+              <a:graphicData uri="http://schemas.openxmlformats.org/drawingml/2006/picture">
+                <pic:pic xmlns:pic="http://schemas.openxmlformats.org/drawingml/2006/picture">
+                  <pic:nvPicPr>
+                    <pic:cNvPr id="1739429356" name="圖片 1" descr="一張含有 文字, 圖表, 字型, 線條藝術 的圖片&#10;&#10;自動產生的描述"/>
+                    <pic:cNvPicPr/>
+                  </pic:nvPicPr>
+                  <pic:blipFill>
+                    <a:blip r:embed="rId13"/>
+                    <a:stretch>
+                      <a:fillRect/>
+                    </a:stretch>
+                  </pic:blipFill>
+                  <pic:spPr>
+                    <a:xfrm>
+                      <a:off x="0" y="0"/>
+                      <a:ext cx="4059652" cy="2220122"/>
+                    </a:xfrm>
+                    <a:prstGeom prst="rect">
+                      <a:avLst/>
+                    </a:prstGeom>
+                  </pic:spPr>
+                </pic:pic>
+              </a:graphicData>
+            </a:graphic>
+          </wp:inline>
+        </w:drawing>
+      </w:r>
+    </w:p>
+    <w:p>
+      <w:pPr>
+        <w:ind w:left="805" w:firstLine="0"/>
+        <w:rPr>
+          <w:rFonts w:ascii="Times New Roman" w:eastAsia="標楷體" w:hAnsi="Times New Roman" w:cs="Times New Roman"/>
+          <w:szCs w:val="24"/>
+        </w:rPr>
+      </w:pPr>
+      <w:r>
+        <w:rPr>
+          <w:rFonts w:ascii="Times New Roman" w:eastAsia="標楷體" w:hAnsi="Times New Roman" w:cs="Times New Roman" w:hint="eastAsia"/>
+          <w:szCs w:val="24"/>
+        </w:rPr>
+        <w:t>IDLE</w:t>
+      </w:r>
+      <w:r>
+        <w:rPr>
+          <w:rFonts w:ascii="Times New Roman" w:eastAsia="標楷體" w:hAnsi="Times New Roman" w:cs="Times New Roman" w:hint="eastAsia"/>
+          <w:szCs w:val="24"/>
+        </w:rPr>
+        <w:t>：閒置狀態</w:t>
+      </w:r>
+    </w:p>
+    <w:p>
+      <w:pPr>
+        <w:ind w:left="805" w:firstLine="0"/>
+        <w:rPr>
+          <w:rFonts w:ascii="Times New Roman" w:eastAsia="標楷體" w:hAnsi="Times New Roman" w:cs="Times New Roman" w:hint="eastAsia"/>
+          <w:szCs w:val="24"/>
+        </w:rPr>
+      </w:pPr>
+    </w:p>
+    <w:p>
+      <w:pPr>
+        <w:ind w:left="805" w:firstLine="0"/>
+        <w:rPr>
+          <w:rFonts w:ascii="Times New Roman" w:eastAsia="標楷體" w:hAnsi="Times New Roman" w:cs="Times New Roman"/>
+          <w:szCs w:val="24"/>
+        </w:rPr>
+      </w:pPr>
+      <w:r>
+        <w:rPr>
+          <w:rFonts w:ascii="Times New Roman" w:eastAsia="標楷體" w:hAnsi="Times New Roman" w:cs="Times New Roman" w:hint="eastAsia"/>
+          <w:szCs w:val="24"/>
+        </w:rPr>
+        <w:t>SET_INFO</w:t>
+      </w:r>
+      <w:r>
+        <w:rPr>
+          <w:rFonts w:ascii="Times New Roman" w:eastAsia="標楷體" w:hAnsi="Times New Roman" w:cs="Times New Roman" w:hint="eastAsia"/>
+          <w:szCs w:val="24"/>
+        </w:rPr>
+        <w:t>：吃到「</w:t>
+      </w:r>
+      <w:proofErr w:type="spellStart"/>
+      <w:r>
+        <w:rPr>
+          <w:rFonts w:ascii="Times New Roman" w:eastAsia="標楷體" w:hAnsi="Times New Roman" w:cs="Times New Roman"/>
+          <w:szCs w:val="24"/>
+        </w:rPr>
+        <w:t>s</w:t>
+      </w:r>
+      <w:r>
+        <w:rPr>
+          <w:rFonts w:ascii="Times New Roman" w:eastAsia="標楷體" w:hAnsi="Times New Roman" w:cs="Times New Roman" w:hint="eastAsia"/>
+          <w:szCs w:val="24"/>
+        </w:rPr>
+        <w:t>et_info</w:t>
+      </w:r>
+      <w:proofErr w:type="spellEnd"/>
+      <w:r>
+        <w:rPr>
+          <w:rFonts w:ascii="Times New Roman" w:eastAsia="標楷體" w:hAnsi="Times New Roman" w:cs="Times New Roman" w:hint="eastAsia"/>
+          <w:szCs w:val="24"/>
+        </w:rPr>
+        <w:t>」後進入，此</w:t>
+      </w:r>
+      <w:r>
+        <w:rPr>
+          <w:rFonts w:ascii="Times New Roman" w:eastAsia="標楷體" w:hAnsi="Times New Roman" w:cs="Times New Roman" w:hint="eastAsia"/>
+          <w:szCs w:val="24"/>
+        </w:rPr>
+        <w:t>stage</w:t>
+      </w:r>
+      <w:r>
+        <w:rPr>
+          <w:rFonts w:ascii="Times New Roman" w:eastAsia="標楷體" w:hAnsi="Times New Roman" w:cs="Times New Roman" w:hint="eastAsia"/>
+          <w:szCs w:val="24"/>
+        </w:rPr>
+        <w:t>在儲存</w:t>
+      </w:r>
+      <w:r>
+        <w:rPr>
+          <w:rFonts w:ascii="Times New Roman" w:eastAsia="標楷體" w:hAnsi="Times New Roman" w:cs="Times New Roman"/>
+          <w:szCs w:val="24"/>
+        </w:rPr>
+        <w:t>L</w:t>
+      </w:r>
+      <w:r>
+        <w:rPr>
+          <w:rFonts w:ascii="Times New Roman" w:eastAsia="標楷體" w:hAnsi="Times New Roman" w:cs="Times New Roman" w:hint="eastAsia"/>
+          <w:szCs w:val="24"/>
+        </w:rPr>
+        <w:t>ayer</w:t>
+      </w:r>
+      <w:r>
+        <w:rPr>
+          <w:rFonts w:ascii="Times New Roman" w:eastAsia="標楷體" w:hAnsi="Times New Roman" w:cs="Times New Roman" w:hint="eastAsia"/>
+          <w:szCs w:val="24"/>
+        </w:rPr>
+        <w:t>的狀態。</w:t>
+      </w:r>
+    </w:p>
+    <w:p>
+      <w:pPr>
+        <w:ind w:left="805" w:firstLine="0"/>
+        <w:rPr>
+          <w:rFonts w:ascii="Times New Roman" w:eastAsia="標楷體" w:hAnsi="Times New Roman" w:cs="Times New Roman" w:hint="eastAsia"/>
+          <w:szCs w:val="24"/>
+        </w:rPr>
+      </w:pPr>
+    </w:p>
+    <w:p>
+      <w:pPr>
+        <w:ind w:left="805" w:firstLine="0"/>
+        <w:rPr>
+          <w:rFonts w:ascii="Times New Roman" w:eastAsia="標楷體" w:hAnsi="Times New Roman" w:cs="Times New Roman" w:hint="eastAsia"/>
+          <w:szCs w:val="24"/>
+        </w:rPr>
+      </w:pPr>
+      <w:r>
+        <w:rPr>
+          <w:rFonts w:ascii="Times New Roman" w:eastAsia="標楷體" w:hAnsi="Times New Roman" w:cs="Times New Roman" w:hint="eastAsia"/>
+          <w:szCs w:val="24"/>
+        </w:rPr>
+        <w:t>STORE_INITIAL</w:t>
+      </w:r>
+      <w:r>
+        <w:rPr>
+          <w:rFonts w:ascii="Times New Roman" w:eastAsia="標楷體" w:hAnsi="Times New Roman" w:cs="Times New Roman" w:hint="eastAsia"/>
+          <w:szCs w:val="24"/>
+        </w:rPr>
+        <w:t>：</w:t>
+      </w:r>
+      <w:r>
+        <w:rPr>
+          <w:rFonts w:ascii="Times New Roman" w:eastAsia="標楷體" w:hAnsi="Times New Roman" w:cs="Times New Roman" w:hint="eastAsia"/>
+          <w:szCs w:val="24"/>
+        </w:rPr>
+        <w:t>存完</w:t>
+      </w:r>
+      <w:r>
+        <w:rPr>
+          <w:rFonts w:ascii="Times New Roman" w:eastAsia="標楷體" w:hAnsi="Times New Roman" w:cs="Times New Roman"/>
+          <w:szCs w:val="24"/>
+        </w:rPr>
+        <w:t>l</w:t>
+      </w:r>
+      <w:r>
+        <w:rPr>
+          <w:rFonts w:ascii="Times New Roman" w:eastAsia="標楷體" w:hAnsi="Times New Roman" w:cs="Times New Roman" w:hint="eastAsia"/>
+          <w:szCs w:val="24"/>
+        </w:rPr>
+        <w:t>ayer</w:t>
+      </w:r>
+      <w:r>
+        <w:rPr>
+          <w:rFonts w:ascii="Times New Roman" w:eastAsia="標楷體" w:hAnsi="Times New Roman" w:cs="Times New Roman" w:hint="eastAsia"/>
+          <w:szCs w:val="24"/>
+        </w:rPr>
+        <w:t>後直接進入，在此狀態會將要儲存的</w:t>
+      </w:r>
+      <w:proofErr w:type="spellStart"/>
+      <w:r>
+        <w:rPr>
+          <w:rFonts w:ascii="Times New Roman" w:eastAsia="標楷體" w:hAnsi="Times New Roman" w:cs="Times New Roman" w:hint="eastAsia"/>
+          <w:szCs w:val="24"/>
+        </w:rPr>
+        <w:t>ifmap</w:t>
+      </w:r>
+      <w:proofErr w:type="spellEnd"/>
+      <w:r>
+        <w:rPr>
+          <w:rFonts w:ascii="Times New Roman" w:eastAsia="標楷體" w:hAnsi="Times New Roman" w:cs="Times New Roman" w:hint="eastAsia"/>
+          <w:szCs w:val="24"/>
+        </w:rPr>
+        <w:t>以及</w:t>
+      </w:r>
+      <w:r>
+        <w:rPr>
+          <w:rFonts w:ascii="Times New Roman" w:eastAsia="標楷體" w:hAnsi="Times New Roman" w:cs="Times New Roman" w:hint="eastAsia"/>
+          <w:szCs w:val="24"/>
+        </w:rPr>
+        <w:t>filter</w:t>
+      </w:r>
+      <w:r>
+        <w:rPr>
+          <w:rFonts w:ascii="Times New Roman" w:eastAsia="標楷體" w:hAnsi="Times New Roman" w:cs="Times New Roman" w:hint="eastAsia"/>
+          <w:szCs w:val="24"/>
+        </w:rPr>
+        <w:t>讀入，之後每次要拿新的</w:t>
+      </w:r>
+      <w:proofErr w:type="spellStart"/>
+      <w:r>
+        <w:rPr>
+          <w:rFonts w:ascii="Times New Roman" w:eastAsia="標楷體" w:hAnsi="Times New Roman" w:cs="Times New Roman"/>
+          <w:szCs w:val="24"/>
+        </w:rPr>
+        <w:t>i</w:t>
+      </w:r>
+      <w:r>
+        <w:rPr>
+          <w:rFonts w:ascii="Times New Roman" w:eastAsia="標楷體" w:hAnsi="Times New Roman" w:cs="Times New Roman" w:hint="eastAsia"/>
+          <w:szCs w:val="24"/>
+        </w:rPr>
+        <w:t>fmap</w:t>
+      </w:r>
+      <w:proofErr w:type="spellEnd"/>
+      <w:r>
+        <w:rPr>
+          <w:rFonts w:ascii="Times New Roman" w:eastAsia="標楷體" w:hAnsi="Times New Roman" w:cs="Times New Roman" w:hint="eastAsia"/>
+          <w:szCs w:val="24"/>
+        </w:rPr>
+        <w:t>就會進入這個狀態重新拿取</w:t>
+      </w:r>
+      <w:proofErr w:type="spellStart"/>
+      <w:r>
+        <w:rPr>
+          <w:rFonts w:ascii="Times New Roman" w:eastAsia="標楷體" w:hAnsi="Times New Roman" w:cs="Times New Roman" w:hint="eastAsia"/>
+          <w:szCs w:val="24"/>
+        </w:rPr>
+        <w:t>ifmap</w:t>
+      </w:r>
+      <w:proofErr w:type="spellEnd"/>
+      <w:r>
+        <w:rPr>
+          <w:rFonts w:ascii="Times New Roman" w:eastAsia="標楷體" w:hAnsi="Times New Roman" w:cs="Times New Roman" w:hint="eastAsia"/>
+          <w:szCs w:val="24"/>
+        </w:rPr>
+        <w:t>與</w:t>
+      </w:r>
+      <w:r>
+        <w:rPr>
+          <w:rFonts w:ascii="Times New Roman" w:eastAsia="標楷體" w:hAnsi="Times New Roman" w:cs="Times New Roman" w:hint="eastAsia"/>
+          <w:szCs w:val="24"/>
+        </w:rPr>
+        <w:t>filter</w:t>
+      </w:r>
+      <w:r>
+        <w:rPr>
+          <w:rFonts w:ascii="Times New Roman" w:eastAsia="標楷體" w:hAnsi="Times New Roman" w:cs="Times New Roman" w:hint="eastAsia"/>
+          <w:szCs w:val="24"/>
+        </w:rPr>
+        <w:t>，並且會有</w:t>
+      </w:r>
+      <w:r>
+        <w:rPr>
+          <w:rFonts w:ascii="Times New Roman" w:eastAsia="標楷體" w:hAnsi="Times New Roman" w:cs="Times New Roman"/>
+          <w:szCs w:val="24"/>
+        </w:rPr>
+        <w:t>c</w:t>
+      </w:r>
+      <w:r>
+        <w:rPr>
+          <w:rFonts w:ascii="Times New Roman" w:eastAsia="標楷體" w:hAnsi="Times New Roman" w:cs="Times New Roman" w:hint="eastAsia"/>
+          <w:szCs w:val="24"/>
+        </w:rPr>
+        <w:t>ounter</w:t>
+      </w:r>
+      <w:r>
+        <w:rPr>
+          <w:rFonts w:ascii="Times New Roman" w:eastAsia="標楷體" w:hAnsi="Times New Roman" w:cs="Times New Roman" w:hint="eastAsia"/>
+          <w:szCs w:val="24"/>
+        </w:rPr>
+        <w:t>計算要讀取幾個</w:t>
+      </w:r>
+      <w:proofErr w:type="spellStart"/>
+      <w:r>
+        <w:rPr>
+          <w:rFonts w:ascii="Times New Roman" w:eastAsia="標楷體" w:hAnsi="Times New Roman" w:cs="Times New Roman" w:hint="eastAsia"/>
+          <w:szCs w:val="24"/>
+        </w:rPr>
+        <w:t>ifmap</w:t>
+      </w:r>
+      <w:proofErr w:type="spellEnd"/>
+      <w:r>
+        <w:rPr>
+          <w:rFonts w:ascii="Times New Roman" w:eastAsia="標楷體" w:hAnsi="Times New Roman" w:cs="Times New Roman" w:hint="eastAsia"/>
+          <w:szCs w:val="24"/>
+        </w:rPr>
+        <w:t>與</w:t>
+      </w:r>
+      <w:r>
+        <w:rPr>
+          <w:rFonts w:ascii="Times New Roman" w:eastAsia="標楷體" w:hAnsi="Times New Roman" w:cs="Times New Roman" w:hint="eastAsia"/>
+          <w:szCs w:val="24"/>
+        </w:rPr>
+        <w:t>filter</w:t>
+      </w:r>
+      <w:r>
+        <w:rPr>
+          <w:rFonts w:ascii="Times New Roman" w:eastAsia="標楷體" w:hAnsi="Times New Roman" w:cs="Times New Roman" w:hint="eastAsia"/>
+          <w:szCs w:val="24"/>
+        </w:rPr>
+        <w:t>，都讀取後將</w:t>
+      </w:r>
+      <w:proofErr w:type="spellStart"/>
+      <w:r>
+        <w:rPr>
+          <w:rFonts w:ascii="Times New Roman" w:eastAsia="標楷體" w:hAnsi="Times New Roman" w:cs="Times New Roman" w:hint="eastAsia"/>
+          <w:szCs w:val="24"/>
+        </w:rPr>
+        <w:t>STORE_INITIAL_done</w:t>
+      </w:r>
+      <w:proofErr w:type="spellEnd"/>
+      <w:r>
+        <w:rPr>
+          <w:rFonts w:ascii="Times New Roman" w:eastAsia="標楷體" w:hAnsi="Times New Roman" w:cs="Times New Roman" w:hint="eastAsia"/>
+          <w:szCs w:val="24"/>
+        </w:rPr>
+        <w:t>拉起</w:t>
+      </w:r>
+    </w:p>
+    <w:p>
+      <w:pPr>
+        <w:ind w:left="805" w:firstLine="0"/>
+        <w:rPr>
+          <w:rFonts w:ascii="Times New Roman" w:eastAsia="標楷體" w:hAnsi="Times New Roman" w:cs="Times New Roman"/>
+          <w:szCs w:val="24"/>
+        </w:rPr>
+      </w:pPr>
+    </w:p>
+    <w:p>
+      <w:pPr>
+        <w:ind w:left="805" w:firstLine="0"/>
+        <w:rPr>
+          <w:rFonts w:ascii="Times New Roman" w:eastAsia="標楷體" w:hAnsi="Times New Roman" w:cs="Times New Roman"/>
+          <w:szCs w:val="24"/>
+        </w:rPr>
+      </w:pPr>
+      <w:r>
+        <w:rPr>
+          <w:rFonts w:ascii="Times New Roman" w:eastAsia="標楷體" w:hAnsi="Times New Roman" w:cs="Times New Roman" w:hint="eastAsia"/>
+          <w:szCs w:val="24"/>
+        </w:rPr>
+        <w:t>CACULATE</w:t>
+      </w:r>
+      <w:r>
+        <w:rPr>
+          <w:rFonts w:ascii="Times New Roman" w:eastAsia="標楷體" w:hAnsi="Times New Roman" w:cs="Times New Roman" w:hint="eastAsia"/>
+          <w:szCs w:val="24"/>
+        </w:rPr>
+        <w:t>：在這個</w:t>
+      </w:r>
+      <w:r>
+        <w:rPr>
+          <w:rFonts w:ascii="Times New Roman" w:eastAsia="標楷體" w:hAnsi="Times New Roman" w:cs="Times New Roman" w:hint="eastAsia"/>
+          <w:szCs w:val="24"/>
+        </w:rPr>
+        <w:t>stage</w:t>
+      </w:r>
+      <w:r>
+        <w:rPr>
+          <w:rFonts w:ascii="Times New Roman" w:eastAsia="標楷體" w:hAnsi="Times New Roman" w:cs="Times New Roman" w:hint="eastAsia"/>
+          <w:szCs w:val="24"/>
+        </w:rPr>
+        <w:t>會將</w:t>
+      </w:r>
+      <w:proofErr w:type="spellStart"/>
+      <w:r>
+        <w:rPr>
+          <w:rFonts w:ascii="Times New Roman" w:eastAsia="標楷體" w:hAnsi="Times New Roman" w:cs="Times New Roman" w:hint="eastAsia"/>
+          <w:szCs w:val="24"/>
+        </w:rPr>
+        <w:t>ifmap</w:t>
+      </w:r>
+      <w:proofErr w:type="spellEnd"/>
+      <w:r>
+        <w:rPr>
+          <w:rFonts w:ascii="Times New Roman" w:eastAsia="標楷體" w:hAnsi="Times New Roman" w:cs="Times New Roman" w:hint="eastAsia"/>
+          <w:szCs w:val="24"/>
+        </w:rPr>
+        <w:t>與</w:t>
+      </w:r>
+      <w:r>
+        <w:rPr>
+          <w:rFonts w:ascii="Times New Roman" w:eastAsia="標楷體" w:hAnsi="Times New Roman" w:cs="Times New Roman" w:hint="eastAsia"/>
+          <w:szCs w:val="24"/>
+        </w:rPr>
+        <w:t>filter</w:t>
+      </w:r>
+      <w:r>
+        <w:rPr>
+          <w:rFonts w:ascii="Times New Roman" w:eastAsia="標楷體" w:hAnsi="Times New Roman" w:cs="Times New Roman" w:hint="eastAsia"/>
+          <w:szCs w:val="24"/>
+        </w:rPr>
+        <w:t>進行相乘相加，利用</w:t>
+      </w:r>
+      <w:r>
+        <w:rPr>
+          <w:rFonts w:ascii="Times New Roman" w:eastAsia="標楷體" w:hAnsi="Times New Roman" w:cs="Times New Roman"/>
+          <w:szCs w:val="24"/>
+        </w:rPr>
+        <w:t>c</w:t>
+      </w:r>
+      <w:r>
+        <w:rPr>
+          <w:rFonts w:ascii="Times New Roman" w:eastAsia="標楷體" w:hAnsi="Times New Roman" w:cs="Times New Roman" w:hint="eastAsia"/>
+          <w:szCs w:val="24"/>
+        </w:rPr>
+        <w:t>ounter</w:t>
+      </w:r>
+      <w:r>
+        <w:rPr>
+          <w:rFonts w:ascii="Times New Roman" w:eastAsia="標楷體" w:hAnsi="Times New Roman" w:cs="Times New Roman" w:hint="eastAsia"/>
+          <w:szCs w:val="24"/>
+        </w:rPr>
+        <w:t>計算要相乘相加多少筆資料，完成後將</w:t>
+      </w:r>
+      <w:proofErr w:type="spellStart"/>
+      <w:r>
+        <w:rPr>
+          <w:rFonts w:ascii="Times New Roman" w:eastAsia="標楷體" w:hAnsi="Times New Roman" w:cs="Times New Roman"/>
+          <w:szCs w:val="24"/>
+        </w:rPr>
+        <w:t>C</w:t>
+      </w:r>
+      <w:r>
+        <w:rPr>
+          <w:rFonts w:ascii="Times New Roman" w:eastAsia="標楷體" w:hAnsi="Times New Roman" w:cs="Times New Roman" w:hint="eastAsia"/>
+          <w:szCs w:val="24"/>
+        </w:rPr>
+        <w:t>ACULATE_filter_done</w:t>
+      </w:r>
+      <w:proofErr w:type="spellEnd"/>
+      <w:r>
+        <w:rPr>
+          <w:rFonts w:ascii="Times New Roman" w:eastAsia="標楷體" w:hAnsi="Times New Roman" w:cs="Times New Roman" w:hint="eastAsia"/>
+          <w:szCs w:val="24"/>
+        </w:rPr>
+        <w:t>拉起。</w:t>
+      </w:r>
+    </w:p>
+    <w:p>
+      <w:pPr>
+        <w:ind w:left="805" w:firstLine="0"/>
+        <w:rPr>
+          <w:rFonts w:ascii="Times New Roman" w:eastAsia="標楷體" w:hAnsi="Times New Roman" w:cs="Times New Roman"/>
+          <w:szCs w:val="24"/>
+        </w:rPr>
+      </w:pPr>
+    </w:p>
+    <w:p>
+      <w:pPr>
+        <w:ind w:left="805" w:firstLine="0"/>
+        <w:rPr>
+          <w:rFonts w:ascii="Times New Roman" w:eastAsia="標楷體" w:hAnsi="Times New Roman" w:cs="Times New Roman" w:hint="eastAsia"/>
+          <w:szCs w:val="24"/>
+        </w:rPr>
+      </w:pPr>
+      <w:r>
+        <w:rPr>
+          <w:rFonts w:ascii="Times New Roman" w:eastAsia="標楷體" w:hAnsi="Times New Roman" w:cs="Times New Roman" w:hint="eastAsia"/>
+          <w:szCs w:val="24"/>
+        </w:rPr>
+        <w:t>WAIT_ACCUMULATE</w:t>
+      </w:r>
+      <w:r>
+        <w:rPr>
+          <w:rFonts w:ascii="Times New Roman" w:eastAsia="標楷體" w:hAnsi="Times New Roman" w:cs="Times New Roman" w:hint="eastAsia"/>
+          <w:szCs w:val="24"/>
+        </w:rPr>
+        <w:t>：用於緩衝</w:t>
+      </w:r>
+    </w:p>
+    <w:p>
+      <w:pPr>
+        <w:ind w:left="805" w:firstLine="0"/>
+        <w:rPr>
+          <w:rFonts w:ascii="Times New Roman" w:eastAsia="標楷體" w:hAnsi="Times New Roman" w:cs="Times New Roman"/>
+          <w:szCs w:val="24"/>
+        </w:rPr>
+      </w:pPr>
+    </w:p>
+    <w:p>
+      <w:pPr>
+        <w:ind w:left="805" w:firstLine="0"/>
+        <w:rPr>
+          <w:rFonts w:ascii="Times New Roman" w:eastAsia="標楷體" w:hAnsi="Times New Roman" w:cs="Times New Roman"/>
+          <w:szCs w:val="24"/>
+        </w:rPr>
+      </w:pPr>
+      <w:r>
+        <w:rPr>
+          <w:rFonts w:ascii="Times New Roman" w:eastAsia="標楷體" w:hAnsi="Times New Roman" w:cs="Times New Roman" w:hint="eastAsia"/>
+          <w:szCs w:val="24"/>
+        </w:rPr>
+        <w:t>ACCUMULATE</w:t>
+      </w:r>
+      <w:r>
+        <w:rPr>
+          <w:rFonts w:ascii="Times New Roman" w:eastAsia="標楷體" w:hAnsi="Times New Roman" w:cs="Times New Roman" w:hint="eastAsia"/>
+          <w:szCs w:val="24"/>
+        </w:rPr>
+        <w:t>：這邊將讀入的</w:t>
+      </w:r>
+      <w:r>
+        <w:rPr>
+          <w:rFonts w:ascii="Times New Roman" w:eastAsia="標楷體" w:hAnsi="Times New Roman" w:cs="Times New Roman" w:hint="eastAsia"/>
+          <w:szCs w:val="24"/>
+        </w:rPr>
+        <w:t>i</w:t>
+      </w:r>
+      <w:r>
+        <w:rPr>
+          <w:rFonts w:ascii="Times New Roman" w:eastAsia="標楷體" w:hAnsi="Times New Roman" w:cs="Times New Roman"/>
+          <w:szCs w:val="24"/>
+        </w:rPr>
+        <w:t>p</w:t>
+      </w:r>
+      <w:r>
+        <w:rPr>
+          <w:rFonts w:ascii="Times New Roman" w:eastAsia="標楷體" w:hAnsi="Times New Roman" w:cs="Times New Roman" w:hint="eastAsia"/>
+          <w:szCs w:val="24"/>
+        </w:rPr>
+        <w:t>sum</w:t>
+      </w:r>
+      <w:r>
+        <w:rPr>
+          <w:rFonts w:ascii="Times New Roman" w:eastAsia="標楷體" w:hAnsi="Times New Roman" w:cs="Times New Roman" w:hint="eastAsia"/>
+          <w:szCs w:val="24"/>
+        </w:rPr>
+        <w:t>與算出來的結果相加乘</w:t>
+      </w:r>
+      <w:proofErr w:type="spellStart"/>
+      <w:r>
+        <w:rPr>
+          <w:rFonts w:ascii="Times New Roman" w:eastAsia="標楷體" w:hAnsi="Times New Roman" w:cs="Times New Roman" w:hint="eastAsia"/>
+          <w:szCs w:val="24"/>
+        </w:rPr>
+        <w:t>opsum</w:t>
+      </w:r>
+      <w:proofErr w:type="spellEnd"/>
+      <w:r>
+        <w:rPr>
+          <w:rFonts w:ascii="Times New Roman" w:eastAsia="標楷體" w:hAnsi="Times New Roman" w:cs="Times New Roman" w:hint="eastAsia"/>
+          <w:szCs w:val="24"/>
+        </w:rPr>
+        <w:t>，並把結果輸出。並且分為兩個情況。</w:t>
+      </w:r>
+    </w:p>
+    <w:p>
+      <w:pPr>
+        <w:ind w:left="805" w:firstLine="0"/>
+        <w:rPr>
+          <w:rFonts w:ascii="Times New Roman" w:eastAsia="標楷體" w:hAnsi="Times New Roman" w:cs="Times New Roman"/>
+          <w:szCs w:val="24"/>
+        </w:rPr>
+      </w:pPr>
+      <w:r>
+        <w:rPr>
+          <w:rFonts w:ascii="Times New Roman" w:eastAsia="標楷體" w:hAnsi="Times New Roman" w:cs="Times New Roman" w:hint="eastAsia"/>
+          <w:szCs w:val="24"/>
+        </w:rPr>
+        <w:lastRenderedPageBreak/>
+        <w:t>情況</w:t>
+      </w:r>
+      <w:r>
+        <w:rPr>
+          <w:rFonts w:ascii="Times New Roman" w:eastAsia="標楷體" w:hAnsi="Times New Roman" w:cs="Times New Roman" w:hint="eastAsia"/>
+          <w:szCs w:val="24"/>
+        </w:rPr>
+        <w:t>1</w:t>
+      </w:r>
+      <w:r>
+        <w:rPr>
+          <w:rFonts w:ascii="Times New Roman" w:eastAsia="標楷體" w:hAnsi="Times New Roman" w:cs="Times New Roman" w:hint="eastAsia"/>
+          <w:szCs w:val="24"/>
+        </w:rPr>
+        <w:t>：該次計算還沒有算完這個</w:t>
+      </w:r>
+      <w:proofErr w:type="spellStart"/>
+      <w:r>
+        <w:rPr>
+          <w:rFonts w:ascii="Times New Roman" w:eastAsia="標楷體" w:hAnsi="Times New Roman" w:cs="Times New Roman" w:hint="eastAsia"/>
+          <w:szCs w:val="24"/>
+        </w:rPr>
+        <w:t>ifmap</w:t>
+      </w:r>
+      <w:proofErr w:type="spellEnd"/>
+      <w:r>
+        <w:rPr>
+          <w:rFonts w:ascii="Times New Roman" w:eastAsia="標楷體" w:hAnsi="Times New Roman" w:cs="Times New Roman" w:hint="eastAsia"/>
+          <w:szCs w:val="24"/>
+        </w:rPr>
+        <w:t>，那就等待</w:t>
+      </w:r>
+      <w:r>
+        <w:rPr>
+          <w:rFonts w:ascii="Times New Roman" w:eastAsia="標楷體" w:hAnsi="Times New Roman" w:cs="Times New Roman" w:hint="eastAsia"/>
+          <w:szCs w:val="24"/>
+        </w:rPr>
+        <w:t xml:space="preserve">ipsum </w:t>
+      </w:r>
+      <w:r>
+        <w:rPr>
+          <w:rFonts w:ascii="Times New Roman" w:eastAsia="標楷體" w:hAnsi="Times New Roman" w:cs="Times New Roman"/>
+          <w:szCs w:val="24"/>
+        </w:rPr>
+        <w:t>H</w:t>
+      </w:r>
+      <w:r>
+        <w:rPr>
+          <w:rFonts w:ascii="Times New Roman" w:eastAsia="標楷體" w:hAnsi="Times New Roman" w:cs="Times New Roman" w:hint="eastAsia"/>
+          <w:szCs w:val="24"/>
+        </w:rPr>
+        <w:t>andshake</w:t>
+      </w:r>
+      <w:r>
+        <w:rPr>
+          <w:rFonts w:ascii="Times New Roman" w:eastAsia="標楷體" w:hAnsi="Times New Roman" w:cs="Times New Roman" w:hint="eastAsia"/>
+          <w:szCs w:val="24"/>
+        </w:rPr>
+        <w:t>後將</w:t>
+      </w:r>
+      <w:proofErr w:type="spellStart"/>
+      <w:r>
+        <w:rPr>
+          <w:rFonts w:ascii="Times New Roman" w:eastAsia="標楷體" w:hAnsi="Times New Roman" w:cs="Times New Roman" w:hint="eastAsia"/>
+          <w:szCs w:val="24"/>
+        </w:rPr>
+        <w:t>ifmap</w:t>
+      </w:r>
+      <w:proofErr w:type="spellEnd"/>
+      <w:r>
+        <w:rPr>
+          <w:rFonts w:ascii="Times New Roman" w:eastAsia="標楷體" w:hAnsi="Times New Roman" w:cs="Times New Roman" w:hint="eastAsia"/>
+          <w:szCs w:val="24"/>
+        </w:rPr>
+        <w:t>右移一格。</w:t>
+      </w:r>
+    </w:p>
+    <w:p>
+      <w:pPr>
+        <w:ind w:left="805" w:firstLine="0"/>
+        <w:rPr>
+          <w:rFonts w:ascii="Times New Roman" w:eastAsia="標楷體" w:hAnsi="Times New Roman" w:cs="Times New Roman" w:hint="eastAsia"/>
+          <w:szCs w:val="24"/>
+        </w:rPr>
+      </w:pPr>
+      <w:r>
+        <w:rPr>
+          <w:rFonts w:ascii="Times New Roman" w:eastAsia="標楷體" w:hAnsi="Times New Roman" w:cs="Times New Roman" w:hint="eastAsia"/>
+          <w:szCs w:val="24"/>
+        </w:rPr>
+        <w:t>情況</w:t>
+      </w:r>
+      <w:r>
+        <w:rPr>
+          <w:rFonts w:ascii="Times New Roman" w:eastAsia="標楷體" w:hAnsi="Times New Roman" w:cs="Times New Roman" w:hint="eastAsia"/>
+          <w:szCs w:val="24"/>
+        </w:rPr>
+        <w:t>2</w:t>
+      </w:r>
+      <w:r>
+        <w:rPr>
+          <w:rFonts w:ascii="Times New Roman" w:eastAsia="標楷體" w:hAnsi="Times New Roman" w:cs="Times New Roman" w:hint="eastAsia"/>
+          <w:szCs w:val="24"/>
+        </w:rPr>
+        <w:t>：該次計算已經算完這個</w:t>
+      </w:r>
+      <w:proofErr w:type="spellStart"/>
+      <w:r>
+        <w:rPr>
+          <w:rFonts w:ascii="Times New Roman" w:eastAsia="標楷體" w:hAnsi="Times New Roman" w:cs="Times New Roman"/>
+          <w:szCs w:val="24"/>
+        </w:rPr>
+        <w:t>i</w:t>
+      </w:r>
+      <w:r>
+        <w:rPr>
+          <w:rFonts w:ascii="Times New Roman" w:eastAsia="標楷體" w:hAnsi="Times New Roman" w:cs="Times New Roman" w:hint="eastAsia"/>
+          <w:szCs w:val="24"/>
+        </w:rPr>
+        <w:t>fmap</w:t>
+      </w:r>
+      <w:proofErr w:type="spellEnd"/>
+      <w:r>
+        <w:rPr>
+          <w:rFonts w:ascii="Times New Roman" w:eastAsia="標楷體" w:hAnsi="Times New Roman" w:cs="Times New Roman" w:hint="eastAsia"/>
+          <w:szCs w:val="24"/>
+        </w:rPr>
+        <w:t>，那就等待</w:t>
+      </w:r>
+      <w:r>
+        <w:rPr>
+          <w:rFonts w:ascii="Times New Roman" w:eastAsia="標楷體" w:hAnsi="Times New Roman" w:cs="Times New Roman"/>
+          <w:szCs w:val="24"/>
+        </w:rPr>
+        <w:t>i</w:t>
+      </w:r>
+      <w:r>
+        <w:rPr>
+          <w:rFonts w:ascii="Times New Roman" w:eastAsia="標楷體" w:hAnsi="Times New Roman" w:cs="Times New Roman" w:hint="eastAsia"/>
+          <w:szCs w:val="24"/>
+        </w:rPr>
+        <w:t>psum Handshake</w:t>
+      </w:r>
+      <w:r>
+        <w:rPr>
+          <w:rFonts w:ascii="Times New Roman" w:eastAsia="標楷體" w:hAnsi="Times New Roman" w:cs="Times New Roman" w:hint="eastAsia"/>
+          <w:szCs w:val="24"/>
+        </w:rPr>
+        <w:t>後重新讀入</w:t>
+      </w:r>
+      <w:r>
+        <w:rPr>
+          <w:rFonts w:ascii="Times New Roman" w:eastAsia="標楷體" w:hAnsi="Times New Roman" w:cs="Times New Roman" w:hint="eastAsia"/>
+          <w:szCs w:val="24"/>
+        </w:rPr>
+        <w:t>filter</w:t>
+      </w:r>
+      <w:r>
+        <w:rPr>
+          <w:rFonts w:ascii="Times New Roman" w:eastAsia="標楷體" w:hAnsi="Times New Roman" w:cs="Times New Roman" w:hint="eastAsia"/>
+          <w:szCs w:val="24"/>
+        </w:rPr>
+        <w:t>與</w:t>
+      </w:r>
+      <w:proofErr w:type="spellStart"/>
+      <w:r>
+        <w:rPr>
+          <w:rFonts w:ascii="Times New Roman" w:eastAsia="標楷體" w:hAnsi="Times New Roman" w:cs="Times New Roman" w:hint="eastAsia"/>
+          <w:szCs w:val="24"/>
+        </w:rPr>
+        <w:t>ifmap</w:t>
+      </w:r>
+      <w:proofErr w:type="spellEnd"/>
+      <w:r>
+        <w:rPr>
+          <w:rFonts w:ascii="Times New Roman" w:eastAsia="標楷體" w:hAnsi="Times New Roman" w:cs="Times New Roman" w:hint="eastAsia"/>
+          <w:szCs w:val="24"/>
+        </w:rPr>
+        <w:t>。</w:t>
+      </w:r>
+    </w:p>
+    <w:p>
+      <w:pPr>
+        <w:ind w:left="805" w:firstLine="0"/>
+        <w:rPr>
+          <w:rFonts w:ascii="Times New Roman" w:eastAsia="標楷體" w:hAnsi="Times New Roman" w:cs="Times New Roman"/>
+          <w:szCs w:val="24"/>
+        </w:rPr>
+      </w:pPr>
+    </w:p>
+    <w:p>
+      <w:pPr>
+        <w:ind w:left="805" w:firstLine="0"/>
+        <w:rPr>
+          <w:rFonts w:ascii="Times New Roman" w:eastAsia="標楷體" w:hAnsi="Times New Roman" w:cs="Times New Roman"/>
+          <w:szCs w:val="24"/>
+        </w:rPr>
+      </w:pPr>
+      <w:r>
+        <w:rPr>
+          <w:rFonts w:ascii="Times New Roman" w:eastAsia="標楷體" w:hAnsi="Times New Roman" w:cs="Times New Roman" w:hint="eastAsia"/>
+          <w:szCs w:val="24"/>
+        </w:rPr>
+        <w:t>SHIFT_IFMAP</w:t>
+      </w:r>
+      <w:r>
+        <w:rPr>
+          <w:rFonts w:ascii="Times New Roman" w:eastAsia="標楷體" w:hAnsi="Times New Roman" w:cs="Times New Roman" w:hint="eastAsia"/>
+          <w:szCs w:val="24"/>
+        </w:rPr>
+        <w:t>：這個狀態是一個</w:t>
+      </w:r>
+      <w:proofErr w:type="spellStart"/>
+      <w:r>
+        <w:rPr>
+          <w:rFonts w:ascii="Times New Roman" w:eastAsia="標楷體" w:hAnsi="Times New Roman" w:cs="Times New Roman" w:hint="eastAsia"/>
+          <w:szCs w:val="24"/>
+        </w:rPr>
+        <w:t>ifmap</w:t>
+      </w:r>
+      <w:proofErr w:type="spellEnd"/>
+      <w:r>
+        <w:rPr>
+          <w:rFonts w:ascii="Times New Roman" w:eastAsia="標楷體" w:hAnsi="Times New Roman" w:cs="Times New Roman" w:hint="eastAsia"/>
+          <w:szCs w:val="24"/>
+        </w:rPr>
+        <w:t>還沒算完，所以進行右移，移完後就直接回到</w:t>
+      </w:r>
+      <w:r>
+        <w:rPr>
+          <w:rFonts w:ascii="Times New Roman" w:eastAsia="標楷體" w:hAnsi="Times New Roman" w:cs="Times New Roman" w:hint="eastAsia"/>
+          <w:szCs w:val="24"/>
+        </w:rPr>
+        <w:t>CACULATE</w:t>
+      </w:r>
+      <w:r>
+        <w:rPr>
+          <w:rFonts w:ascii="Times New Roman" w:eastAsia="標楷體" w:hAnsi="Times New Roman" w:cs="Times New Roman" w:hint="eastAsia"/>
+          <w:szCs w:val="24"/>
+        </w:rPr>
+        <w:t>進行下一次的運算。</w:t>
+      </w:r>
+    </w:p>
+    <w:p>
+      <w:pPr>
+        <w:ind w:left="805" w:firstLine="0"/>
+        <w:rPr>
+          <w:rFonts w:ascii="Times New Roman" w:eastAsia="標楷體" w:hAnsi="Times New Roman" w:cs="Times New Roman" w:hint="eastAsia"/>
+          <w:szCs w:val="24"/>
+        </w:rPr>
+      </w:pPr>
+    </w:p>
+    <w:p>
+      <w:pPr>
+        <w:ind w:left="805" w:firstLine="0"/>
+        <w:rPr>
+          <w:rFonts w:ascii="Times New Roman" w:eastAsia="標楷體" w:hAnsi="Times New Roman" w:cs="Times New Roman" w:hint="eastAsia"/>
+          <w:szCs w:val="24"/>
+        </w:rPr>
+      </w:pPr>
     </w:p>
     <w:p>
       <w:pPr>
@@ -2921,19 +3848,9 @@
           <w:sz w:val="36"/>
           <w:szCs w:val="36"/>
         </w:rPr>
-        <w:t xml:space="preserve">Demonstrate Scenario B </w:t>
-      </w:r>
-      <w:proofErr w:type="gramStart"/>
-      <w:r>
-        <w:rPr>
-          <w:rFonts w:ascii="Times New Roman" w:eastAsia="標楷體" w:hAnsi="Times New Roman" w:cs="Times New Roman"/>
-          <w:sz w:val="36"/>
-          <w:szCs w:val="36"/>
-        </w:rPr>
-        <w:t>dataflow</w:t>
+        <w:t>Demonstrate Scenario B dataflow</w:t>
       </w:r>
       <w:bookmarkEnd w:id="10"/>
-      <w:proofErr w:type="gramEnd"/>
     </w:p>
     <w:p>
       <w:pPr>
@@ -2965,25 +3882,7 @@
           <w:sz w:val="36"/>
           <w:szCs w:val="36"/>
         </w:rPr>
-        <w:t xml:space="preserve">Compare scenario </w:t>
-      </w:r>
-      <w:proofErr w:type="gramStart"/>
-      <w:r>
-        <w:rPr>
-          <w:rFonts w:ascii="Times New Roman" w:eastAsia="標楷體" w:hAnsi="Times New Roman" w:cs="Times New Roman"/>
-          <w:sz w:val="36"/>
-          <w:szCs w:val="36"/>
-        </w:rPr>
-        <w:t>A,B</w:t>
-      </w:r>
-      <w:proofErr w:type="gramEnd"/>
-      <w:r>
-        <w:rPr>
-          <w:rFonts w:ascii="Times New Roman" w:eastAsia="標楷體" w:hAnsi="Times New Roman" w:cs="Times New Roman"/>
-          <w:sz w:val="36"/>
-          <w:szCs w:val="36"/>
-        </w:rPr>
-        <w:t>,C from different aspects</w:t>
+        <w:t>Compare scenario A,B,C from different aspects</w:t>
       </w:r>
       <w:bookmarkEnd w:id="11"/>
       <w:r>
@@ -3028,19 +3927,9 @@
           <w:sz w:val="36"/>
           <w:szCs w:val="36"/>
         </w:rPr>
-        <w:t xml:space="preserve">Share your </w:t>
-      </w:r>
-      <w:proofErr w:type="gramStart"/>
-      <w:r>
-        <w:rPr>
-          <w:rFonts w:ascii="Times New Roman" w:eastAsia="標楷體" w:hAnsi="Times New Roman" w:cs="Times New Roman"/>
-          <w:sz w:val="36"/>
-          <w:szCs w:val="36"/>
-        </w:rPr>
-        <w:t>thoughts</w:t>
+        <w:t>Share your thoughts</w:t>
       </w:r>
       <w:bookmarkEnd w:id="12"/>
-      <w:proofErr w:type="gramEnd"/>
     </w:p>
     <w:sectPr>
       <w:pgSz w:w="12240" w:h="15840"/>

</xml_diff>

<commit_message>
2024_0515 13:39 report Q4 maybe done
</commit_message>
<xml_diff>
--- a/LAB/AOC_2024_Lab4/Lab4_N26122246_胡家豪.docx
+++ b/LAB/AOC_2024_Lab4/Lab4_N26122246_胡家豪.docx
@@ -2764,7 +2764,6 @@
         </w:rPr>
       </w:pPr>
       <w:bookmarkStart w:id="7" w:name="_Toc166444788"/>
-      <w:proofErr w:type="spellStart"/>
       <w:r>
         <w:rPr>
           <w:rFonts w:ascii="Times New Roman" w:eastAsia="標楷體" w:hAnsi="Times New Roman" w:cs="Times New Roman" w:hint="eastAsia"/>
@@ -2772,16 +2771,7 @@
           <w:szCs w:val="32"/>
         </w:rPr>
         <w:lastRenderedPageBreak/>
-        <w:t>Spad</w:t>
-      </w:r>
-      <w:proofErr w:type="spellEnd"/>
-      <w:r>
-        <w:rPr>
-          <w:rFonts w:ascii="Times New Roman" w:eastAsia="標楷體" w:hAnsi="Times New Roman" w:cs="Times New Roman" w:hint="eastAsia"/>
-          <w:sz w:val="32"/>
-          <w:szCs w:val="32"/>
-        </w:rPr>
-        <w:t xml:space="preserve"> storage space and functionality</w:t>
+        <w:t>Spad storage space and functionality</w:t>
       </w:r>
       <w:bookmarkEnd w:id="7"/>
     </w:p>
@@ -2796,15 +2786,15 @@
       </w:pPr>
       <w:r>
         <w:rPr>
-          <w:rFonts w:ascii="Times New Roman" w:eastAsia="標楷體" w:hAnsi="Times New Roman" w:cs="Times New Roman" w:hint="eastAsia"/>
+          <w:rFonts w:ascii="Times New Roman" w:eastAsia="標楷體" w:hAnsi="Times New Roman" w:cs="Times New Roman"/>
           <w:noProof/>
           <w:szCs w:val="24"/>
         </w:rPr>
         <w:drawing>
-          <wp:inline distT="0" distB="0" distL="0" distR="0" wp14:anchorId="0567F539" wp14:editId="09CB6B29">
-            <wp:extent cx="5486400" cy="2018665"/>
-            <wp:effectExtent l="0" t="0" r="0" b="635"/>
-            <wp:docPr id="103421280" name="圖片 1" descr="一張含有 文字, 螢幕擷取畫面, Rectangle, 圖表 的圖片&#10;&#10;自動產生的描述"/>
+          <wp:inline distT="0" distB="0" distL="0" distR="0" wp14:anchorId="64F86AE0" wp14:editId="2E6C43C4">
+            <wp:extent cx="4870450" cy="1792032"/>
+            <wp:effectExtent l="0" t="0" r="6350" b="0"/>
+            <wp:docPr id="616707218" name="圖片 1" descr="一張含有 文字, 螢幕擷取畫面, 圖表, Rectangle 的圖片&#10;&#10;自動產生的描述"/>
             <wp:cNvGraphicFramePr>
               <a:graphicFrameLocks xmlns:a="http://schemas.openxmlformats.org/drawingml/2006/main" noChangeAspect="1"/>
             </wp:cNvGraphicFramePr>
@@ -2812,7 +2802,7 @@
               <a:graphicData uri="http://schemas.openxmlformats.org/drawingml/2006/picture">
                 <pic:pic xmlns:pic="http://schemas.openxmlformats.org/drawingml/2006/picture">
                   <pic:nvPicPr>
-                    <pic:cNvPr id="142198175" name="圖片 1" descr="一張含有 文字, 螢幕擷取畫面, Rectangle, 圖表 的圖片&#10;&#10;自動產生的描述"/>
+                    <pic:cNvPr id="616707218" name="圖片 1" descr="一張含有 文字, 螢幕擷取畫面, 圖表, Rectangle 的圖片&#10;&#10;自動產生的描述"/>
                     <pic:cNvPicPr/>
                   </pic:nvPicPr>
                   <pic:blipFill>
@@ -2830,7 +2820,7 @@
                   <pic:spPr>
                     <a:xfrm>
                       <a:off x="0" y="0"/>
-                      <a:ext cx="5486400" cy="2018665"/>
+                      <a:ext cx="4876478" cy="1794250"/>
                     </a:xfrm>
                     <a:prstGeom prst="rect">
                       <a:avLst/>
@@ -2848,7 +2838,7 @@
         <w:pStyle w:val="a9"/>
         <w:ind w:left="810" w:firstLine="0"/>
         <w:rPr>
-          <w:rFonts w:ascii="Times New Roman" w:eastAsia="標楷體" w:hAnsi="Times New Roman" w:cs="Times New Roman" w:hint="eastAsia"/>
+          <w:rFonts w:ascii="Times New Roman" w:eastAsia="標楷體" w:hAnsi="Times New Roman" w:cs="Times New Roman"/>
           <w:szCs w:val="24"/>
         </w:rPr>
       </w:pPr>
@@ -2901,6 +2891,7 @@
       <w:r>
         <w:rPr>
           <w:rFonts w:ascii="Times New Roman" w:eastAsia="標楷體" w:hAnsi="Times New Roman" w:cs="Times New Roman"/>
+          <w:noProof/>
           <w:szCs w:val="24"/>
         </w:rPr>
         <w:drawing>
@@ -2967,7 +2958,7 @@
       <w:pPr>
         <w:ind w:left="805" w:firstLine="0"/>
         <w:rPr>
-          <w:rFonts w:ascii="Times New Roman" w:eastAsia="標楷體" w:hAnsi="Times New Roman" w:cs="Times New Roman" w:hint="eastAsia"/>
+          <w:rFonts w:ascii="Times New Roman" w:eastAsia="標楷體" w:hAnsi="Times New Roman" w:cs="Times New Roman"/>
           <w:szCs w:val="24"/>
         </w:rPr>
       </w:pPr>
@@ -2994,7 +2985,6 @@
         </w:rPr>
         <w:t>：吃到「</w:t>
       </w:r>
-      <w:proofErr w:type="spellStart"/>
       <w:r>
         <w:rPr>
           <w:rFonts w:ascii="Times New Roman" w:eastAsia="標楷體" w:hAnsi="Times New Roman" w:cs="Times New Roman"/>
@@ -3009,7 +2999,6 @@
         </w:rPr>
         <w:t>et_info</w:t>
       </w:r>
-      <w:proofErr w:type="spellEnd"/>
       <w:r>
         <w:rPr>
           <w:rFonts w:ascii="Times New Roman" w:eastAsia="標楷體" w:hAnsi="Times New Roman" w:cs="Times New Roman" w:hint="eastAsia"/>
@@ -3057,7 +3046,7 @@
       <w:pPr>
         <w:ind w:left="805" w:firstLine="0"/>
         <w:rPr>
-          <w:rFonts w:ascii="Times New Roman" w:eastAsia="標楷體" w:hAnsi="Times New Roman" w:cs="Times New Roman" w:hint="eastAsia"/>
+          <w:rFonts w:ascii="Times New Roman" w:eastAsia="標楷體" w:hAnsi="Times New Roman" w:cs="Times New Roman"/>
           <w:szCs w:val="24"/>
         </w:rPr>
       </w:pPr>
@@ -3066,7 +3055,7 @@
       <w:pPr>
         <w:ind w:left="805" w:firstLine="0"/>
         <w:rPr>
-          <w:rFonts w:ascii="Times New Roman" w:eastAsia="標楷體" w:hAnsi="Times New Roman" w:cs="Times New Roman" w:hint="eastAsia"/>
+          <w:rFonts w:ascii="Times New Roman" w:eastAsia="標楷體" w:hAnsi="Times New Roman" w:cs="Times New Roman"/>
           <w:szCs w:val="24"/>
         </w:rPr>
       </w:pPr>
@@ -3112,7 +3101,6 @@
         </w:rPr>
         <w:t>後直接進入，在此狀態會將要儲存的</w:t>
       </w:r>
-      <w:proofErr w:type="spellStart"/>
       <w:r>
         <w:rPr>
           <w:rFonts w:ascii="Times New Roman" w:eastAsia="標楷體" w:hAnsi="Times New Roman" w:cs="Times New Roman" w:hint="eastAsia"/>
@@ -3120,7 +3108,6 @@
         </w:rPr>
         <w:t>ifmap</w:t>
       </w:r>
-      <w:proofErr w:type="spellEnd"/>
       <w:r>
         <w:rPr>
           <w:rFonts w:ascii="Times New Roman" w:eastAsia="標楷體" w:hAnsi="Times New Roman" w:cs="Times New Roman" w:hint="eastAsia"/>
@@ -3142,7 +3129,6 @@
         </w:rPr>
         <w:t>讀入，之後每次要拿新的</w:t>
       </w:r>
-      <w:proofErr w:type="spellStart"/>
       <w:r>
         <w:rPr>
           <w:rFonts w:ascii="Times New Roman" w:eastAsia="標楷體" w:hAnsi="Times New Roman" w:cs="Times New Roman"/>
@@ -3157,7 +3143,6 @@
         </w:rPr>
         <w:t>fmap</w:t>
       </w:r>
-      <w:proofErr w:type="spellEnd"/>
       <w:r>
         <w:rPr>
           <w:rFonts w:ascii="Times New Roman" w:eastAsia="標楷體" w:hAnsi="Times New Roman" w:cs="Times New Roman" w:hint="eastAsia"/>
@@ -3165,7 +3150,6 @@
         </w:rPr>
         <w:t>就會進入這個狀態重新拿取</w:t>
       </w:r>
-      <w:proofErr w:type="spellStart"/>
       <w:r>
         <w:rPr>
           <w:rFonts w:ascii="Times New Roman" w:eastAsia="標楷體" w:hAnsi="Times New Roman" w:cs="Times New Roman" w:hint="eastAsia"/>
@@ -3173,7 +3157,6 @@
         </w:rPr>
         <w:t>ifmap</w:t>
       </w:r>
-      <w:proofErr w:type="spellEnd"/>
       <w:r>
         <w:rPr>
           <w:rFonts w:ascii="Times New Roman" w:eastAsia="標楷體" w:hAnsi="Times New Roman" w:cs="Times New Roman" w:hint="eastAsia"/>
@@ -3216,7 +3199,6 @@
         </w:rPr>
         <w:t>計算要讀取幾個</w:t>
       </w:r>
-      <w:proofErr w:type="spellStart"/>
       <w:r>
         <w:rPr>
           <w:rFonts w:ascii="Times New Roman" w:eastAsia="標楷體" w:hAnsi="Times New Roman" w:cs="Times New Roman" w:hint="eastAsia"/>
@@ -3224,7 +3206,6 @@
         </w:rPr>
         <w:t>ifmap</w:t>
       </w:r>
-      <w:proofErr w:type="spellEnd"/>
       <w:r>
         <w:rPr>
           <w:rFonts w:ascii="Times New Roman" w:eastAsia="標楷體" w:hAnsi="Times New Roman" w:cs="Times New Roman" w:hint="eastAsia"/>
@@ -3246,7 +3227,6 @@
         </w:rPr>
         <w:t>，都讀取後將</w:t>
       </w:r>
-      <w:proofErr w:type="spellStart"/>
       <w:r>
         <w:rPr>
           <w:rFonts w:ascii="Times New Roman" w:eastAsia="標楷體" w:hAnsi="Times New Roman" w:cs="Times New Roman" w:hint="eastAsia"/>
@@ -3254,7 +3234,6 @@
         </w:rPr>
         <w:t>STORE_INITIAL_done</w:t>
       </w:r>
-      <w:proofErr w:type="spellEnd"/>
       <w:r>
         <w:rPr>
           <w:rFonts w:ascii="Times New Roman" w:eastAsia="標楷體" w:hAnsi="Times New Roman" w:cs="Times New Roman" w:hint="eastAsia"/>
@@ -3308,7 +3287,6 @@
         </w:rPr>
         <w:t>會將</w:t>
       </w:r>
-      <w:proofErr w:type="spellStart"/>
       <w:r>
         <w:rPr>
           <w:rFonts w:ascii="Times New Roman" w:eastAsia="標楷體" w:hAnsi="Times New Roman" w:cs="Times New Roman" w:hint="eastAsia"/>
@@ -3316,7 +3294,6 @@
         </w:rPr>
         <w:t>ifmap</w:t>
       </w:r>
-      <w:proofErr w:type="spellEnd"/>
       <w:r>
         <w:rPr>
           <w:rFonts w:ascii="Times New Roman" w:eastAsia="標楷體" w:hAnsi="Times New Roman" w:cs="Times New Roman" w:hint="eastAsia"/>
@@ -3359,7 +3336,6 @@
         </w:rPr>
         <w:t>計算要相乘相加多少筆資料，完成後將</w:t>
       </w:r>
-      <w:proofErr w:type="spellStart"/>
       <w:r>
         <w:rPr>
           <w:rFonts w:ascii="Times New Roman" w:eastAsia="標楷體" w:hAnsi="Times New Roman" w:cs="Times New Roman"/>
@@ -3374,7 +3350,6 @@
         </w:rPr>
         <w:t>ACULATE_filter_done</w:t>
       </w:r>
-      <w:proofErr w:type="spellEnd"/>
       <w:r>
         <w:rPr>
           <w:rFonts w:ascii="Times New Roman" w:eastAsia="標楷體" w:hAnsi="Times New Roman" w:cs="Times New Roman" w:hint="eastAsia"/>
@@ -3396,7 +3371,7 @@
       <w:pPr>
         <w:ind w:left="805" w:firstLine="0"/>
         <w:rPr>
-          <w:rFonts w:ascii="Times New Roman" w:eastAsia="標楷體" w:hAnsi="Times New Roman" w:cs="Times New Roman" w:hint="eastAsia"/>
+          <w:rFonts w:ascii="Times New Roman" w:eastAsia="標楷體" w:hAnsi="Times New Roman" w:cs="Times New Roman"/>
           <w:szCs w:val="24"/>
         </w:rPr>
       </w:pPr>
@@ -3474,7 +3449,6 @@
         </w:rPr>
         <w:t>與算出來的結果相加乘</w:t>
       </w:r>
-      <w:proofErr w:type="spellStart"/>
       <w:r>
         <w:rPr>
           <w:rFonts w:ascii="Times New Roman" w:eastAsia="標楷體" w:hAnsi="Times New Roman" w:cs="Times New Roman" w:hint="eastAsia"/>
@@ -3482,7 +3456,6 @@
         </w:rPr>
         <w:t>opsum</w:t>
       </w:r>
-      <w:proofErr w:type="spellEnd"/>
       <w:r>
         <w:rPr>
           <w:rFonts w:ascii="Times New Roman" w:eastAsia="標楷體" w:hAnsi="Times New Roman" w:cs="Times New Roman" w:hint="eastAsia"/>
@@ -3521,7 +3494,6 @@
         </w:rPr>
         <w:t>：該次計算還沒有算完這個</w:t>
       </w:r>
-      <w:proofErr w:type="spellStart"/>
       <w:r>
         <w:rPr>
           <w:rFonts w:ascii="Times New Roman" w:eastAsia="標楷體" w:hAnsi="Times New Roman" w:cs="Times New Roman" w:hint="eastAsia"/>
@@ -3529,7 +3501,6 @@
         </w:rPr>
         <w:t>ifmap</w:t>
       </w:r>
-      <w:proofErr w:type="spellEnd"/>
       <w:r>
         <w:rPr>
           <w:rFonts w:ascii="Times New Roman" w:eastAsia="標楷體" w:hAnsi="Times New Roman" w:cs="Times New Roman" w:hint="eastAsia"/>
@@ -3565,7 +3536,6 @@
         </w:rPr>
         <w:t>後將</w:t>
       </w:r>
-      <w:proofErr w:type="spellStart"/>
       <w:r>
         <w:rPr>
           <w:rFonts w:ascii="Times New Roman" w:eastAsia="標楷體" w:hAnsi="Times New Roman" w:cs="Times New Roman" w:hint="eastAsia"/>
@@ -3573,7 +3543,6 @@
         </w:rPr>
         <w:t>ifmap</w:t>
       </w:r>
-      <w:proofErr w:type="spellEnd"/>
       <w:r>
         <w:rPr>
           <w:rFonts w:ascii="Times New Roman" w:eastAsia="標楷體" w:hAnsi="Times New Roman" w:cs="Times New Roman" w:hint="eastAsia"/>
@@ -3586,7 +3555,7 @@
       <w:pPr>
         <w:ind w:left="805" w:firstLine="0"/>
         <w:rPr>
-          <w:rFonts w:ascii="Times New Roman" w:eastAsia="標楷體" w:hAnsi="Times New Roman" w:cs="Times New Roman" w:hint="eastAsia"/>
+          <w:rFonts w:ascii="Times New Roman" w:eastAsia="標楷體" w:hAnsi="Times New Roman" w:cs="Times New Roman"/>
           <w:szCs w:val="24"/>
         </w:rPr>
       </w:pPr>
@@ -3611,7 +3580,6 @@
         </w:rPr>
         <w:t>：該次計算已經算完這個</w:t>
       </w:r>
-      <w:proofErr w:type="spellStart"/>
       <w:r>
         <w:rPr>
           <w:rFonts w:ascii="Times New Roman" w:eastAsia="標楷體" w:hAnsi="Times New Roman" w:cs="Times New Roman"/>
@@ -3626,7 +3594,6 @@
         </w:rPr>
         <w:t>fmap</w:t>
       </w:r>
-      <w:proofErr w:type="spellEnd"/>
       <w:r>
         <w:rPr>
           <w:rFonts w:ascii="Times New Roman" w:eastAsia="標楷體" w:hAnsi="Times New Roman" w:cs="Times New Roman" w:hint="eastAsia"/>
@@ -3669,7 +3636,6 @@
         </w:rPr>
         <w:t>與</w:t>
       </w:r>
-      <w:proofErr w:type="spellStart"/>
       <w:r>
         <w:rPr>
           <w:rFonts w:ascii="Times New Roman" w:eastAsia="標楷體" w:hAnsi="Times New Roman" w:cs="Times New Roman" w:hint="eastAsia"/>
@@ -3677,7 +3643,6 @@
         </w:rPr>
         <w:t>ifmap</w:t>
       </w:r>
-      <w:proofErr w:type="spellEnd"/>
       <w:r>
         <w:rPr>
           <w:rFonts w:ascii="Times New Roman" w:eastAsia="標楷體" w:hAnsi="Times New Roman" w:cs="Times New Roman" w:hint="eastAsia"/>
@@ -3717,7 +3682,6 @@
         </w:rPr>
         <w:t>：這個狀態是一個</w:t>
       </w:r>
-      <w:proofErr w:type="spellStart"/>
       <w:r>
         <w:rPr>
           <w:rFonts w:ascii="Times New Roman" w:eastAsia="標楷體" w:hAnsi="Times New Roman" w:cs="Times New Roman" w:hint="eastAsia"/>
@@ -3725,7 +3689,6 @@
         </w:rPr>
         <w:t>ifmap</w:t>
       </w:r>
-      <w:proofErr w:type="spellEnd"/>
       <w:r>
         <w:rPr>
           <w:rFonts w:ascii="Times New Roman" w:eastAsia="標楷體" w:hAnsi="Times New Roman" w:cs="Times New Roman" w:hint="eastAsia"/>
@@ -3752,7 +3715,7 @@
       <w:pPr>
         <w:ind w:left="805" w:firstLine="0"/>
         <w:rPr>
-          <w:rFonts w:ascii="Times New Roman" w:eastAsia="標楷體" w:hAnsi="Times New Roman" w:cs="Times New Roman" w:hint="eastAsia"/>
+          <w:rFonts w:ascii="Times New Roman" w:eastAsia="標楷體" w:hAnsi="Times New Roman" w:cs="Times New Roman"/>
           <w:szCs w:val="24"/>
         </w:rPr>
       </w:pPr>
@@ -3761,7 +3724,7 @@
       <w:pPr>
         <w:ind w:left="805" w:firstLine="0"/>
         <w:rPr>
-          <w:rFonts w:ascii="Times New Roman" w:eastAsia="標楷體" w:hAnsi="Times New Roman" w:cs="Times New Roman" w:hint="eastAsia"/>
+          <w:rFonts w:ascii="Times New Roman" w:eastAsia="標楷體" w:hAnsi="Times New Roman" w:cs="Times New Roman"/>
           <w:szCs w:val="24"/>
         </w:rPr>
       </w:pPr>
@@ -3854,9 +3817,911 @@
     </w:p>
     <w:p>
       <w:pPr>
+        <w:pStyle w:val="a9"/>
+        <w:ind w:left="448" w:firstLine="0"/>
+        <w:rPr>
+          <w:rFonts w:ascii="Times New Roman" w:eastAsia="標楷體" w:hAnsi="Times New Roman" w:cs="Times New Roman" w:hint="eastAsia"/>
+          <w:b/>
+          <w:bCs/>
+          <w:sz w:val="28"/>
+          <w:szCs w:val="28"/>
+          <w:u w:val="single"/>
+        </w:rPr>
+      </w:pPr>
+      <w:r>
+        <w:rPr>
+          <w:rFonts w:ascii="Times New Roman" w:eastAsia="標楷體" w:hAnsi="Times New Roman" w:cs="Times New Roman"/>
+          <w:sz w:val="28"/>
+          <w:szCs w:val="28"/>
+        </w:rPr>
+        <w:t>Demonstrate Scenario B dataflow by completing 2</w:t>
+      </w:r>
+      <w:r>
+        <w:rPr>
+          <w:rFonts w:ascii="Times New Roman" w:eastAsia="標楷體" w:hAnsi="Times New Roman" w:cs="Times New Roman"/>
+          <w:b/>
+          <w:bCs/>
+          <w:sz w:val="28"/>
+          <w:szCs w:val="28"/>
+          <w:u w:val="single"/>
+        </w:rPr>
+        <w:t xml:space="preserve"> 3row x 3col x 2ch ofmaps</w:t>
+      </w:r>
+      <w:r>
+        <w:rPr>
+          <w:rFonts w:ascii="Times New Roman" w:eastAsia="標楷體" w:hAnsi="Times New Roman" w:cs="Times New Roman"/>
+          <w:sz w:val="28"/>
+          <w:szCs w:val="28"/>
+        </w:rPr>
+        <w:t xml:space="preserve"> by accumulating </w:t>
+      </w:r>
+      <w:r>
+        <w:rPr>
+          <w:rFonts w:ascii="Times New Roman" w:eastAsia="標楷體" w:hAnsi="Times New Roman" w:cs="Times New Roman"/>
+          <w:b/>
+          <w:bCs/>
+          <w:sz w:val="28"/>
+          <w:szCs w:val="28"/>
+          <w:u w:val="single"/>
+        </w:rPr>
+        <w:t>2-channel of 2 3x3 ilters(kernel)</w:t>
+      </w:r>
+    </w:p>
+    <w:p>
+      <w:pPr>
+        <w:pStyle w:val="a9"/>
+        <w:ind w:left="448" w:firstLine="0"/>
+        <w:rPr>
+          <w:rFonts w:ascii="Times New Roman" w:eastAsia="標楷體" w:hAnsi="Times New Roman" w:cs="Times New Roman"/>
+          <w:b/>
+          <w:bCs/>
+          <w:sz w:val="28"/>
+          <w:szCs w:val="28"/>
+          <w:u w:val="single"/>
+        </w:rPr>
+      </w:pPr>
+      <w:r>
+        <w:rPr>
+          <w:rFonts w:ascii="Times New Roman" w:eastAsia="標楷體" w:hAnsi="Times New Roman" w:cs="Times New Roman"/>
+          <w:b/>
+          <w:bCs/>
+          <w:sz w:val="28"/>
+          <w:szCs w:val="28"/>
+          <w:u w:val="single"/>
+        </w:rPr>
+        <w:t>and 2 5x5 ifmaps</w:t>
+      </w:r>
+      <w:r>
+        <w:rPr>
+          <w:rFonts w:ascii="Times New Roman" w:eastAsia="標楷體" w:hAnsi="Times New Roman" w:cs="Times New Roman"/>
+          <w:sz w:val="28"/>
+          <w:szCs w:val="28"/>
+        </w:rPr>
+        <w:t xml:space="preserve"> under</w:t>
+      </w:r>
+      <w:r>
+        <w:rPr>
+          <w:rFonts w:ascii="Times New Roman" w:eastAsia="標楷體" w:hAnsi="Times New Roman" w:cs="Times New Roman" w:hint="eastAsia"/>
+          <w:sz w:val="28"/>
+          <w:szCs w:val="28"/>
+        </w:rPr>
+        <w:t xml:space="preserve"> </w:t>
+      </w:r>
+      <w:r>
+        <w:rPr>
+          <w:rFonts w:ascii="Times New Roman" w:eastAsia="標楷體" w:hAnsi="Times New Roman" w:cs="Times New Roman"/>
+          <w:b/>
+          <w:bCs/>
+          <w:sz w:val="28"/>
+          <w:szCs w:val="28"/>
+          <w:u w:val="single"/>
+        </w:rPr>
+        <w:t>parameters</w:t>
+      </w:r>
+      <w:r>
+        <w:rPr>
+          <w:rFonts w:ascii="Times New Roman" w:eastAsia="標楷體" w:hAnsi="Times New Roman" w:cs="Times New Roman" w:hint="eastAsia"/>
+          <w:b/>
+          <w:bCs/>
+          <w:sz w:val="28"/>
+          <w:szCs w:val="28"/>
+          <w:u w:val="single"/>
+        </w:rPr>
+        <w:t xml:space="preserve"> </w:t>
+      </w:r>
+      <w:r>
+        <w:rPr>
+          <w:rFonts w:ascii="Times New Roman" w:eastAsia="標楷體" w:hAnsi="Times New Roman" w:cs="Times New Roman"/>
+          <w:b/>
+          <w:bCs/>
+          <w:sz w:val="28"/>
+          <w:szCs w:val="28"/>
+          <w:u w:val="single"/>
+        </w:rPr>
+        <w:t>n=1,</w:t>
+      </w:r>
+      <w:r>
+        <w:rPr>
+          <w:rFonts w:ascii="Times New Roman" w:eastAsia="標楷體" w:hAnsi="Times New Roman" w:cs="Times New Roman" w:hint="eastAsia"/>
+          <w:b/>
+          <w:bCs/>
+          <w:sz w:val="28"/>
+          <w:szCs w:val="28"/>
+          <w:u w:val="single"/>
+        </w:rPr>
+        <w:t xml:space="preserve"> </w:t>
+      </w:r>
+      <w:r>
+        <w:rPr>
+          <w:rFonts w:ascii="Times New Roman" w:eastAsia="標楷體" w:hAnsi="Times New Roman" w:cs="Times New Roman"/>
+          <w:b/>
+          <w:bCs/>
+          <w:sz w:val="28"/>
+          <w:szCs w:val="28"/>
+          <w:u w:val="single"/>
+        </w:rPr>
+        <w:t>p=2(kernel),</w:t>
+      </w:r>
+      <w:r>
+        <w:rPr>
+          <w:rFonts w:ascii="Times New Roman" w:eastAsia="標楷體" w:hAnsi="Times New Roman" w:cs="Times New Roman" w:hint="eastAsia"/>
+          <w:b/>
+          <w:bCs/>
+          <w:sz w:val="28"/>
+          <w:szCs w:val="28"/>
+          <w:u w:val="single"/>
+        </w:rPr>
+        <w:t xml:space="preserve"> </w:t>
+      </w:r>
+      <w:r>
+        <w:rPr>
+          <w:rFonts w:ascii="Times New Roman" w:eastAsia="標楷體" w:hAnsi="Times New Roman" w:cs="Times New Roman"/>
+          <w:b/>
+          <w:bCs/>
+          <w:sz w:val="28"/>
+          <w:szCs w:val="28"/>
+          <w:u w:val="single"/>
+        </w:rPr>
+        <w:t>q=1(channel).</w:t>
+      </w:r>
+    </w:p>
+    <w:p>
+      <w:pPr>
+        <w:pStyle w:val="a9"/>
+        <w:ind w:left="448" w:firstLine="0"/>
+        <w:rPr>
+          <w:rFonts w:ascii="Times New Roman" w:eastAsia="標楷體" w:hAnsi="Times New Roman" w:cs="Times New Roman" w:hint="eastAsia"/>
+          <w:sz w:val="28"/>
+          <w:szCs w:val="28"/>
+        </w:rPr>
+      </w:pPr>
+    </w:p>
+    <w:p>
+      <w:pPr>
         <w:ind w:left="480" w:firstLine="480"/>
         <w:rPr>
           <w:rFonts w:ascii="Times New Roman" w:eastAsia="標楷體" w:hAnsi="Times New Roman" w:cs="Times New Roman"/>
+        </w:rPr>
+      </w:pPr>
+      <w:r>
+        <w:rPr>
+          <w:rFonts w:ascii="Times New Roman" w:eastAsia="標楷體" w:hAnsi="Times New Roman" w:cs="Times New Roman"/>
+        </w:rPr>
+        <w:t>N</w:t>
+      </w:r>
+      <w:r>
+        <w:rPr>
+          <w:rFonts w:ascii="Times New Roman" w:eastAsia="標楷體" w:hAnsi="Times New Roman" w:cs="Times New Roman" w:hint="eastAsia"/>
+        </w:rPr>
+        <w:t>：一個</w:t>
+      </w:r>
+      <w:r>
+        <w:rPr>
+          <w:rFonts w:ascii="Times New Roman" w:eastAsia="標楷體" w:hAnsi="Times New Roman" w:cs="Times New Roman" w:hint="eastAsia"/>
+        </w:rPr>
+        <w:t>PE</w:t>
+      </w:r>
+      <w:r>
+        <w:rPr>
+          <w:rFonts w:ascii="Times New Roman" w:eastAsia="標楷體" w:hAnsi="Times New Roman" w:cs="Times New Roman" w:hint="eastAsia"/>
+        </w:rPr>
+        <w:t>一次執行幾個</w:t>
+      </w:r>
+      <w:r>
+        <w:rPr>
+          <w:rFonts w:ascii="Times New Roman" w:eastAsia="標楷體" w:hAnsi="Times New Roman" w:cs="Times New Roman"/>
+        </w:rPr>
+        <w:t>i</w:t>
+      </w:r>
+      <w:r>
+        <w:rPr>
+          <w:rFonts w:ascii="Times New Roman" w:eastAsia="標楷體" w:hAnsi="Times New Roman" w:cs="Times New Roman" w:hint="eastAsia"/>
+        </w:rPr>
+        <w:t>fmap</w:t>
+      </w:r>
+    </w:p>
+    <w:p>
+      <w:pPr>
+        <w:ind w:left="480" w:firstLine="480"/>
+        <w:rPr>
+          <w:rFonts w:ascii="Times New Roman" w:eastAsia="標楷體" w:hAnsi="Times New Roman" w:cs="Times New Roman"/>
+        </w:rPr>
+      </w:pPr>
+      <w:r>
+        <w:rPr>
+          <w:rFonts w:ascii="Times New Roman" w:eastAsia="標楷體" w:hAnsi="Times New Roman" w:cs="Times New Roman" w:hint="eastAsia"/>
+        </w:rPr>
+        <w:t>p</w:t>
+      </w:r>
+      <w:r>
+        <w:rPr>
+          <w:rFonts w:ascii="Times New Roman" w:eastAsia="標楷體" w:hAnsi="Times New Roman" w:cs="Times New Roman" w:hint="eastAsia"/>
+        </w:rPr>
+        <w:t>：</w:t>
+      </w:r>
+      <w:r>
+        <w:rPr>
+          <w:rFonts w:ascii="Times New Roman" w:eastAsia="標楷體" w:hAnsi="Times New Roman" w:cs="Times New Roman" w:hint="eastAsia"/>
+        </w:rPr>
+        <w:t>PE</w:t>
+      </w:r>
+      <w:r>
+        <w:rPr>
+          <w:rFonts w:ascii="Times New Roman" w:eastAsia="標楷體" w:hAnsi="Times New Roman" w:cs="Times New Roman" w:hint="eastAsia"/>
+        </w:rPr>
+        <w:t>執行一次有多少</w:t>
+      </w:r>
+      <w:r>
+        <w:rPr>
+          <w:rFonts w:ascii="Times New Roman" w:eastAsia="標楷體" w:hAnsi="Times New Roman" w:cs="Times New Roman"/>
+        </w:rPr>
+        <w:t>k</w:t>
+      </w:r>
+      <w:r>
+        <w:rPr>
+          <w:rFonts w:ascii="Times New Roman" w:eastAsia="標楷體" w:hAnsi="Times New Roman" w:cs="Times New Roman" w:hint="eastAsia"/>
+        </w:rPr>
+        <w:t>ernal</w:t>
+      </w:r>
+      <w:r>
+        <w:rPr>
+          <w:rFonts w:ascii="Times New Roman" w:eastAsia="標楷體" w:hAnsi="Times New Roman" w:cs="Times New Roman" w:hint="eastAsia"/>
+        </w:rPr>
+        <w:t>存在</w:t>
+      </w:r>
+      <w:r>
+        <w:rPr>
+          <w:rFonts w:ascii="Times New Roman" w:eastAsia="標楷體" w:hAnsi="Times New Roman" w:cs="Times New Roman" w:hint="eastAsia"/>
+        </w:rPr>
+        <w:t>PE</w:t>
+      </w:r>
+    </w:p>
+    <w:p>
+      <w:pPr>
+        <w:ind w:left="480" w:firstLine="480"/>
+        <w:rPr>
+          <w:rFonts w:ascii="Times New Roman" w:eastAsia="標楷體" w:hAnsi="Times New Roman" w:cs="Times New Roman"/>
+        </w:rPr>
+      </w:pPr>
+      <w:r>
+        <w:rPr>
+          <w:rFonts w:ascii="Times New Roman" w:eastAsia="標楷體" w:hAnsi="Times New Roman" w:cs="Times New Roman" w:hint="eastAsia"/>
+        </w:rPr>
+        <w:t>q</w:t>
+      </w:r>
+      <w:r>
+        <w:rPr>
+          <w:rFonts w:ascii="Times New Roman" w:eastAsia="標楷體" w:hAnsi="Times New Roman" w:cs="Times New Roman" w:hint="eastAsia"/>
+        </w:rPr>
+        <w:t>：一次算多少個</w:t>
+      </w:r>
+      <w:r>
+        <w:rPr>
+          <w:rFonts w:ascii="Times New Roman" w:eastAsia="標楷體" w:hAnsi="Times New Roman" w:cs="Times New Roman"/>
+        </w:rPr>
+        <w:t>c</w:t>
+      </w:r>
+      <w:r>
+        <w:rPr>
+          <w:rFonts w:ascii="Times New Roman" w:eastAsia="標楷體" w:hAnsi="Times New Roman" w:cs="Times New Roman" w:hint="eastAsia"/>
+        </w:rPr>
+        <w:t>hannel</w:t>
+      </w:r>
+    </w:p>
+    <w:p>
+      <w:pPr>
+        <w:ind w:left="480" w:firstLine="480"/>
+        <w:rPr>
+          <w:rFonts w:ascii="Times New Roman" w:eastAsia="標楷體" w:hAnsi="Times New Roman" w:cs="Times New Roman"/>
+        </w:rPr>
+      </w:pPr>
+      <w:r>
+        <w:rPr>
+          <w:rFonts w:ascii="Times New Roman" w:eastAsia="標楷體" w:hAnsi="Times New Roman" w:cs="Times New Roman" w:hint="eastAsia"/>
+        </w:rPr>
+        <w:t>Scenario B</w:t>
+      </w:r>
+      <w:r>
+        <w:rPr>
+          <w:rFonts w:ascii="Times New Roman" w:eastAsia="標楷體" w:hAnsi="Times New Roman" w:cs="Times New Roman" w:hint="eastAsia"/>
+        </w:rPr>
+        <w:t>：</w:t>
+      </w:r>
+      <w:r>
+        <w:rPr>
+          <w:rFonts w:ascii="Times New Roman" w:eastAsia="標楷體" w:hAnsi="Times New Roman" w:cs="Times New Roman" w:hint="eastAsia"/>
+        </w:rPr>
+        <w:t xml:space="preserve"> ifmap reuse</w:t>
+      </w:r>
+    </w:p>
+    <w:p>
+      <w:pPr>
+        <w:ind w:left="480" w:firstLine="480"/>
+        <w:rPr>
+          <w:rFonts w:ascii="Times New Roman" w:eastAsia="標楷體" w:hAnsi="Times New Roman" w:cs="Times New Roman" w:hint="eastAsia"/>
+        </w:rPr>
+      </w:pPr>
+    </w:p>
+    <w:p>
+      <w:pPr>
+        <w:ind w:left="480" w:firstLine="480"/>
+        <w:rPr>
+          <w:rFonts w:ascii="Times New Roman" w:eastAsia="標楷體" w:hAnsi="Times New Roman" w:cs="Times New Roman" w:hint="eastAsia"/>
+        </w:rPr>
+      </w:pPr>
+      <w:r>
+        <w:rPr>
+          <w:rFonts w:ascii="Times New Roman" w:eastAsia="標楷體" w:hAnsi="Times New Roman" w:cs="Times New Roman" w:hint="eastAsia"/>
+        </w:rPr>
+        <w:t>根據上面的要求，我們可以將要進行的運算畫成如下所示，下面藍色為</w:t>
+      </w:r>
+      <w:r>
+        <w:rPr>
+          <w:rFonts w:ascii="Times New Roman" w:eastAsia="標楷體" w:hAnsi="Times New Roman" w:cs="Times New Roman" w:hint="eastAsia"/>
+        </w:rPr>
+        <w:t>ifmap</w:t>
+      </w:r>
+      <w:r>
+        <w:rPr>
+          <w:rFonts w:ascii="Times New Roman" w:eastAsia="標楷體" w:hAnsi="Times New Roman" w:cs="Times New Roman" w:hint="eastAsia"/>
+        </w:rPr>
+        <w:t>、綠色為</w:t>
+      </w:r>
+      <w:r>
+        <w:rPr>
+          <w:rFonts w:ascii="Times New Roman" w:eastAsia="標楷體" w:hAnsi="Times New Roman" w:cs="Times New Roman"/>
+        </w:rPr>
+        <w:t>k</w:t>
+      </w:r>
+      <w:r>
+        <w:rPr>
+          <w:rFonts w:ascii="Times New Roman" w:eastAsia="標楷體" w:hAnsi="Times New Roman" w:cs="Times New Roman" w:hint="eastAsia"/>
+        </w:rPr>
+        <w:t>ernal</w:t>
+      </w:r>
+      <w:r>
+        <w:rPr>
+          <w:rFonts w:ascii="Times New Roman" w:eastAsia="標楷體" w:hAnsi="Times New Roman" w:cs="Times New Roman" w:hint="eastAsia"/>
+        </w:rPr>
+        <w:t>、黃色為</w:t>
+      </w:r>
+      <w:r>
+        <w:rPr>
+          <w:rFonts w:ascii="Times New Roman" w:eastAsia="標楷體" w:hAnsi="Times New Roman" w:cs="Times New Roman"/>
+        </w:rPr>
+        <w:t>o</w:t>
+      </w:r>
+      <w:r>
+        <w:rPr>
+          <w:rFonts w:ascii="Times New Roman" w:eastAsia="標楷體" w:hAnsi="Times New Roman" w:cs="Times New Roman" w:hint="eastAsia"/>
+        </w:rPr>
+        <w:t>psum</w:t>
+      </w:r>
+      <w:r>
+        <w:rPr>
+          <w:rFonts w:ascii="Times New Roman" w:eastAsia="標楷體" w:hAnsi="Times New Roman" w:cs="Times New Roman" w:hint="eastAsia"/>
+        </w:rPr>
+        <w:t>前三次運算會得到的部分。</w:t>
+      </w:r>
+    </w:p>
+    <w:p>
+      <w:pPr>
+        <w:ind w:left="480" w:firstLine="480"/>
+        <w:rPr>
+          <w:rFonts w:ascii="Times New Roman" w:eastAsia="標楷體" w:hAnsi="Times New Roman" w:cs="Times New Roman"/>
+        </w:rPr>
+      </w:pPr>
+      <w:r>
+        <w:rPr>
+          <w:rFonts w:ascii="Times New Roman" w:eastAsia="標楷體" w:hAnsi="Times New Roman" w:cs="Times New Roman" w:hint="eastAsia"/>
+          <w:noProof/>
+        </w:rPr>
+        <w:drawing>
+          <wp:inline distT="0" distB="0" distL="0" distR="0" wp14:anchorId="3BEFC60C" wp14:editId="53B68302">
+            <wp:extent cx="3724275" cy="2105025"/>
+            <wp:effectExtent l="0" t="0" r="9525" b="9525"/>
+            <wp:docPr id="1326750678" name="圖片 2" descr="一張含有 Rectangle, 正方形, 行 的圖片&#10;&#10;自動產生的描述"/>
+            <wp:cNvGraphicFramePr>
+              <a:graphicFrameLocks xmlns:a="http://schemas.openxmlformats.org/drawingml/2006/main" noChangeAspect="1"/>
+            </wp:cNvGraphicFramePr>
+            <a:graphic xmlns:a="http://schemas.openxmlformats.org/drawingml/2006/main">
+              <a:graphicData uri="http://schemas.openxmlformats.org/drawingml/2006/picture">
+                <pic:pic xmlns:pic="http://schemas.openxmlformats.org/drawingml/2006/picture">
+                  <pic:nvPicPr>
+                    <pic:cNvPr id="1326750678" name="圖片 2" descr="一張含有 Rectangle, 正方形, 行 的圖片&#10;&#10;自動產生的描述"/>
+                    <pic:cNvPicPr/>
+                  </pic:nvPicPr>
+                  <pic:blipFill>
+                    <a:blip r:embed="rId14">
+                      <a:extLst>
+                        <a:ext uri="{28A0092B-C50C-407E-A947-70E740481C1C}">
+                          <a14:useLocalDpi xmlns:a14="http://schemas.microsoft.com/office/drawing/2010/main" val="0"/>
+                        </a:ext>
+                      </a:extLst>
+                    </a:blip>
+                    <a:stretch>
+                      <a:fillRect/>
+                    </a:stretch>
+                  </pic:blipFill>
+                  <pic:spPr>
+                    <a:xfrm>
+                      <a:off x="0" y="0"/>
+                      <a:ext cx="3724275" cy="2105025"/>
+                    </a:xfrm>
+                    <a:prstGeom prst="rect">
+                      <a:avLst/>
+                    </a:prstGeom>
+                  </pic:spPr>
+                </pic:pic>
+              </a:graphicData>
+            </a:graphic>
+          </wp:inline>
+        </w:drawing>
+      </w:r>
+    </w:p>
+    <w:p>
+      <w:pPr>
+        <w:ind w:left="480" w:firstLine="480"/>
+        <w:rPr>
+          <w:rFonts w:ascii="Times New Roman" w:eastAsia="標楷體" w:hAnsi="Times New Roman" w:cs="Times New Roman"/>
+        </w:rPr>
+      </w:pPr>
+    </w:p>
+    <w:p>
+      <w:pPr>
+        <w:ind w:left="480" w:firstLine="480"/>
+        <w:rPr>
+          <w:rFonts w:ascii="Times New Roman" w:eastAsia="標楷體" w:hAnsi="Times New Roman" w:cs="Times New Roman" w:hint="eastAsia"/>
+        </w:rPr>
+      </w:pPr>
+      <w:r>
+        <w:rPr>
+          <w:rFonts w:ascii="Times New Roman" w:eastAsia="標楷體" w:hAnsi="Times New Roman" w:cs="Times New Roman" w:hint="eastAsia"/>
+        </w:rPr>
+        <w:t>假設我們用</w:t>
+      </w:r>
+      <w:r>
+        <w:rPr>
+          <w:rFonts w:ascii="Times New Roman" w:eastAsia="標楷體" w:hAnsi="Times New Roman" w:cs="Times New Roman" w:hint="eastAsia"/>
+        </w:rPr>
+        <w:t>PE1,1</w:t>
+      </w:r>
+      <w:r>
+        <w:rPr>
+          <w:rFonts w:ascii="Times New Roman" w:eastAsia="標楷體" w:hAnsi="Times New Roman" w:cs="Times New Roman" w:hint="eastAsia"/>
+        </w:rPr>
+        <w:t>當作示例，</w:t>
+      </w:r>
+      <w:r>
+        <w:rPr>
+          <w:rFonts w:ascii="Times New Roman" w:eastAsia="標楷體" w:hAnsi="Times New Roman" w:cs="Times New Roman" w:hint="eastAsia"/>
+        </w:rPr>
+        <w:t>ifmap</w:t>
+      </w:r>
+      <w:r>
+        <w:rPr>
+          <w:rFonts w:ascii="Times New Roman" w:eastAsia="標楷體" w:hAnsi="Times New Roman" w:cs="Times New Roman" w:hint="eastAsia"/>
+        </w:rPr>
+        <w:t>會直接存入</w:t>
+      </w:r>
+      <w:r>
+        <w:rPr>
+          <w:rFonts w:ascii="Times New Roman" w:eastAsia="標楷體" w:hAnsi="Times New Roman" w:cs="Times New Roman" w:hint="eastAsia"/>
+        </w:rPr>
+        <w:t>spad</w:t>
+      </w:r>
+      <w:r>
+        <w:rPr>
+          <w:rFonts w:ascii="Times New Roman" w:eastAsia="標楷體" w:hAnsi="Times New Roman" w:cs="Times New Roman" w:hint="eastAsia"/>
+        </w:rPr>
+        <w:t>之後在完成這個</w:t>
+      </w:r>
+      <w:r>
+        <w:rPr>
+          <w:rFonts w:ascii="Times New Roman" w:eastAsia="標楷體" w:hAnsi="Times New Roman" w:cs="Times New Roman" w:hint="eastAsia"/>
+        </w:rPr>
+        <w:t>row</w:t>
+      </w:r>
+      <w:r>
+        <w:rPr>
+          <w:rFonts w:ascii="Times New Roman" w:eastAsia="標楷體" w:hAnsi="Times New Roman" w:cs="Times New Roman" w:hint="eastAsia"/>
+        </w:rPr>
+        <w:t>之前都不再另外讀取其他的</w:t>
+      </w:r>
+      <w:r>
+        <w:rPr>
+          <w:rFonts w:ascii="Times New Roman" w:eastAsia="標楷體" w:hAnsi="Times New Roman" w:cs="Times New Roman" w:hint="eastAsia"/>
+        </w:rPr>
+        <w:t>data</w:t>
+      </w:r>
+      <w:r>
+        <w:rPr>
+          <w:rFonts w:ascii="Times New Roman" w:eastAsia="標楷體" w:hAnsi="Times New Roman" w:cs="Times New Roman" w:hint="eastAsia"/>
+        </w:rPr>
+        <w:t>，而</w:t>
+      </w:r>
+      <w:r>
+        <w:rPr>
+          <w:rFonts w:ascii="Times New Roman" w:eastAsia="標楷體" w:hAnsi="Times New Roman" w:cs="Times New Roman" w:hint="eastAsia"/>
+        </w:rPr>
+        <w:t>filter</w:t>
+      </w:r>
+      <w:r>
+        <w:rPr>
+          <w:rFonts w:ascii="Times New Roman" w:eastAsia="標楷體" w:hAnsi="Times New Roman" w:cs="Times New Roman" w:hint="eastAsia"/>
+        </w:rPr>
+        <w:t>的</w:t>
+      </w:r>
+      <w:r>
+        <w:rPr>
+          <w:rFonts w:ascii="Times New Roman" w:eastAsia="標楷體" w:hAnsi="Times New Roman" w:cs="Times New Roman" w:hint="eastAsia"/>
+        </w:rPr>
+        <w:t xml:space="preserve">kernal channel 1 </w:t>
+      </w:r>
+      <w:r>
+        <w:rPr>
+          <w:rFonts w:ascii="Times New Roman" w:eastAsia="標楷體" w:hAnsi="Times New Roman" w:cs="Times New Roman" w:hint="eastAsia"/>
+        </w:rPr>
+        <w:t>與</w:t>
+      </w:r>
+      <w:r>
+        <w:rPr>
+          <w:rFonts w:ascii="Times New Roman" w:eastAsia="標楷體" w:hAnsi="Times New Roman" w:cs="Times New Roman" w:hint="eastAsia"/>
+        </w:rPr>
+        <w:t xml:space="preserve"> channel2</w:t>
+      </w:r>
+      <w:r>
+        <w:rPr>
+          <w:rFonts w:ascii="Times New Roman" w:eastAsia="標楷體" w:hAnsi="Times New Roman" w:cs="Times New Roman" w:hint="eastAsia"/>
+        </w:rPr>
+        <w:t>的一個元素則會由左至右不斷讀取進</w:t>
+      </w:r>
+      <w:r>
+        <w:rPr>
+          <w:rFonts w:ascii="Times New Roman" w:eastAsia="標楷體" w:hAnsi="Times New Roman" w:cs="Times New Roman" w:hint="eastAsia"/>
+        </w:rPr>
+        <w:t>PE</w:t>
+      </w:r>
+      <w:r>
+        <w:rPr>
+          <w:rFonts w:ascii="Times New Roman" w:eastAsia="標楷體" w:hAnsi="Times New Roman" w:cs="Times New Roman" w:hint="eastAsia"/>
+        </w:rPr>
+        <w:t>內進行運算，一次讀取兩個，在重複使</w:t>
+      </w:r>
+      <w:r>
+        <w:rPr>
+          <w:rFonts w:ascii="Times New Roman" w:eastAsia="標楷體" w:hAnsi="Times New Roman" w:cs="Times New Roman" w:hint="eastAsia"/>
+        </w:rPr>
+        <w:lastRenderedPageBreak/>
+        <w:t>用</w:t>
+      </w:r>
+      <w:r>
+        <w:rPr>
+          <w:rFonts w:ascii="Times New Roman" w:eastAsia="標楷體" w:hAnsi="Times New Roman" w:cs="Times New Roman"/>
+        </w:rPr>
+        <w:t>i</w:t>
+      </w:r>
+      <w:r>
+        <w:rPr>
+          <w:rFonts w:ascii="Times New Roman" w:eastAsia="標楷體" w:hAnsi="Times New Roman" w:cs="Times New Roman" w:hint="eastAsia"/>
+        </w:rPr>
+        <w:t>fmap</w:t>
+      </w:r>
+      <w:r>
+        <w:rPr>
+          <w:rFonts w:ascii="Times New Roman" w:eastAsia="標楷體" w:hAnsi="Times New Roman" w:cs="Times New Roman" w:hint="eastAsia"/>
+        </w:rPr>
+        <w:t>的情況下直接將兩個</w:t>
+      </w:r>
+      <w:r>
+        <w:rPr>
+          <w:rFonts w:ascii="Times New Roman" w:eastAsia="標楷體" w:hAnsi="Times New Roman" w:cs="Times New Roman" w:hint="eastAsia"/>
+        </w:rPr>
+        <w:t>kernal</w:t>
+      </w:r>
+      <w:r>
+        <w:rPr>
+          <w:rFonts w:ascii="Times New Roman" w:eastAsia="標楷體" w:hAnsi="Times New Roman" w:cs="Times New Roman" w:hint="eastAsia"/>
+        </w:rPr>
+        <w:t>完成運算，並且將輸出與其他的</w:t>
+      </w:r>
+      <w:r>
+        <w:rPr>
+          <w:rFonts w:ascii="Times New Roman" w:eastAsia="標楷體" w:hAnsi="Times New Roman" w:cs="Times New Roman" w:hint="eastAsia"/>
+        </w:rPr>
+        <w:t>PE</w:t>
+      </w:r>
+      <w:r>
+        <w:rPr>
+          <w:rFonts w:ascii="Times New Roman" w:eastAsia="標楷體" w:hAnsi="Times New Roman" w:cs="Times New Roman" w:hint="eastAsia"/>
+        </w:rPr>
+        <w:t>結果相加，完成一個</w:t>
+      </w:r>
+      <w:r>
+        <w:rPr>
+          <w:rFonts w:ascii="Times New Roman" w:eastAsia="標楷體" w:hAnsi="Times New Roman" w:cs="Times New Roman"/>
+        </w:rPr>
+        <w:t>o</w:t>
+      </w:r>
+      <w:r>
+        <w:rPr>
+          <w:rFonts w:ascii="Times New Roman" w:eastAsia="標楷體" w:hAnsi="Times New Roman" w:cs="Times New Roman" w:hint="eastAsia"/>
+        </w:rPr>
+        <w:t>psum</w:t>
+      </w:r>
+      <w:r>
+        <w:rPr>
+          <w:rFonts w:ascii="Times New Roman" w:eastAsia="標楷體" w:hAnsi="Times New Roman" w:cs="Times New Roman" w:hint="eastAsia"/>
+        </w:rPr>
+        <w:t>，如下所示：</w:t>
+      </w:r>
+    </w:p>
+    <w:p>
+      <w:pPr>
+        <w:ind w:left="480" w:firstLine="480"/>
+        <w:rPr>
+          <w:rFonts w:ascii="Times New Roman" w:eastAsia="標楷體" w:hAnsi="Times New Roman" w:cs="Times New Roman"/>
+        </w:rPr>
+      </w:pPr>
+      <w:r>
+        <w:rPr>
+          <w:rFonts w:ascii="Times New Roman" w:eastAsia="標楷體" w:hAnsi="Times New Roman" w:cs="Times New Roman"/>
+          <w:noProof/>
+        </w:rPr>
+        <w:drawing>
+          <wp:inline distT="0" distB="0" distL="0" distR="0" wp14:anchorId="554802C9" wp14:editId="60E6E301">
+            <wp:extent cx="1957111" cy="1682750"/>
+            <wp:effectExtent l="0" t="0" r="5080" b="0"/>
+            <wp:docPr id="2007810887" name="圖片 3" descr="一張含有 Rectangle, 正方形, 圖表, 螢幕擷取畫面 的圖片&#10;&#10;自動產生的描述"/>
+            <wp:cNvGraphicFramePr>
+              <a:graphicFrameLocks xmlns:a="http://schemas.openxmlformats.org/drawingml/2006/main" noChangeAspect="1"/>
+            </wp:cNvGraphicFramePr>
+            <a:graphic xmlns:a="http://schemas.openxmlformats.org/drawingml/2006/main">
+              <a:graphicData uri="http://schemas.openxmlformats.org/drawingml/2006/picture">
+                <pic:pic xmlns:pic="http://schemas.openxmlformats.org/drawingml/2006/picture">
+                  <pic:nvPicPr>
+                    <pic:cNvPr id="2007810887" name="圖片 3" descr="一張含有 Rectangle, 正方形, 圖表, 螢幕擷取畫面 的圖片&#10;&#10;自動產生的描述"/>
+                    <pic:cNvPicPr/>
+                  </pic:nvPicPr>
+                  <pic:blipFill>
+                    <a:blip r:embed="rId15">
+                      <a:extLst>
+                        <a:ext uri="{28A0092B-C50C-407E-A947-70E740481C1C}">
+                          <a14:useLocalDpi xmlns:a14="http://schemas.microsoft.com/office/drawing/2010/main" val="0"/>
+                        </a:ext>
+                      </a:extLst>
+                    </a:blip>
+                    <a:stretch>
+                      <a:fillRect/>
+                    </a:stretch>
+                  </pic:blipFill>
+                  <pic:spPr>
+                    <a:xfrm>
+                      <a:off x="0" y="0"/>
+                      <a:ext cx="1961041" cy="1686129"/>
+                    </a:xfrm>
+                    <a:prstGeom prst="rect">
+                      <a:avLst/>
+                    </a:prstGeom>
+                  </pic:spPr>
+                </pic:pic>
+              </a:graphicData>
+            </a:graphic>
+          </wp:inline>
+        </w:drawing>
+      </w:r>
+      <w:r>
+        <w:rPr>
+          <w:rFonts w:ascii="Times New Roman" w:eastAsia="標楷體" w:hAnsi="Times New Roman" w:cs="Times New Roman" w:hint="eastAsia"/>
+        </w:rPr>
+        <w:t xml:space="preserve">      </w:t>
+      </w:r>
+      <w:r>
+        <w:rPr>
+          <w:rFonts w:ascii="Times New Roman" w:eastAsia="標楷體" w:hAnsi="Times New Roman" w:cs="Times New Roman"/>
+          <w:noProof/>
+        </w:rPr>
+        <w:drawing>
+          <wp:inline distT="0" distB="0" distL="0" distR="0" wp14:anchorId="705A9FE6" wp14:editId="0A8A4074">
+            <wp:extent cx="1877695" cy="1614466"/>
+            <wp:effectExtent l="0" t="0" r="8255" b="5080"/>
+            <wp:docPr id="1231301145" name="圖片 4" descr="一張含有 Rectangle, 正方形, 圖表, 螢幕擷取畫面 的圖片&#10;&#10;自動產生的描述"/>
+            <wp:cNvGraphicFramePr>
+              <a:graphicFrameLocks xmlns:a="http://schemas.openxmlformats.org/drawingml/2006/main" noChangeAspect="1"/>
+            </wp:cNvGraphicFramePr>
+            <a:graphic xmlns:a="http://schemas.openxmlformats.org/drawingml/2006/main">
+              <a:graphicData uri="http://schemas.openxmlformats.org/drawingml/2006/picture">
+                <pic:pic xmlns:pic="http://schemas.openxmlformats.org/drawingml/2006/picture">
+                  <pic:nvPicPr>
+                    <pic:cNvPr id="1231301145" name="圖片 4" descr="一張含有 Rectangle, 正方形, 圖表, 螢幕擷取畫面 的圖片&#10;&#10;自動產生的描述"/>
+                    <pic:cNvPicPr/>
+                  </pic:nvPicPr>
+                  <pic:blipFill>
+                    <a:blip r:embed="rId16">
+                      <a:extLst>
+                        <a:ext uri="{28A0092B-C50C-407E-A947-70E740481C1C}">
+                          <a14:useLocalDpi xmlns:a14="http://schemas.microsoft.com/office/drawing/2010/main" val="0"/>
+                        </a:ext>
+                      </a:extLst>
+                    </a:blip>
+                    <a:stretch>
+                      <a:fillRect/>
+                    </a:stretch>
+                  </pic:blipFill>
+                  <pic:spPr>
+                    <a:xfrm>
+                      <a:off x="0" y="0"/>
+                      <a:ext cx="1890297" cy="1625301"/>
+                    </a:xfrm>
+                    <a:prstGeom prst="rect">
+                      <a:avLst/>
+                    </a:prstGeom>
+                  </pic:spPr>
+                </pic:pic>
+              </a:graphicData>
+            </a:graphic>
+          </wp:inline>
+        </w:drawing>
+      </w:r>
+    </w:p>
+    <w:p>
+      <w:pPr>
+        <w:ind w:left="480" w:firstLine="480"/>
+        <w:rPr>
+          <w:rFonts w:ascii="Times New Roman" w:eastAsia="標楷體" w:hAnsi="Times New Roman" w:cs="Times New Roman"/>
+        </w:rPr>
+      </w:pPr>
+    </w:p>
+    <w:p>
+      <w:pPr>
+        <w:ind w:left="480" w:firstLine="480"/>
+        <w:rPr>
+          <w:rFonts w:ascii="Times New Roman" w:eastAsia="標楷體" w:hAnsi="Times New Roman" w:cs="Times New Roman" w:hint="eastAsia"/>
+        </w:rPr>
+      </w:pPr>
+      <w:r>
+        <w:rPr>
+          <w:rFonts w:ascii="Times New Roman" w:eastAsia="標楷體" w:hAnsi="Times New Roman" w:cs="Times New Roman" w:hint="eastAsia"/>
+          <w:noProof/>
+        </w:rPr>
+        <w:drawing>
+          <wp:inline distT="0" distB="0" distL="0" distR="0" wp14:anchorId="2425D3C1" wp14:editId="382DEA5D">
+            <wp:extent cx="1974850" cy="1698003"/>
+            <wp:effectExtent l="0" t="0" r="6350" b="0"/>
+            <wp:docPr id="832787507" name="圖片 5" descr="一張含有 Rectangle, 正方形, 圖表, 螢幕擷取畫面 的圖片&#10;&#10;自動產生的描述"/>
+            <wp:cNvGraphicFramePr>
+              <a:graphicFrameLocks xmlns:a="http://schemas.openxmlformats.org/drawingml/2006/main" noChangeAspect="1"/>
+            </wp:cNvGraphicFramePr>
+            <a:graphic xmlns:a="http://schemas.openxmlformats.org/drawingml/2006/main">
+              <a:graphicData uri="http://schemas.openxmlformats.org/drawingml/2006/picture">
+                <pic:pic xmlns:pic="http://schemas.openxmlformats.org/drawingml/2006/picture">
+                  <pic:nvPicPr>
+                    <pic:cNvPr id="832787507" name="圖片 5" descr="一張含有 Rectangle, 正方形, 圖表, 螢幕擷取畫面 的圖片&#10;&#10;自動產生的描述"/>
+                    <pic:cNvPicPr/>
+                  </pic:nvPicPr>
+                  <pic:blipFill>
+                    <a:blip r:embed="rId17">
+                      <a:extLst>
+                        <a:ext uri="{28A0092B-C50C-407E-A947-70E740481C1C}">
+                          <a14:useLocalDpi xmlns:a14="http://schemas.microsoft.com/office/drawing/2010/main" val="0"/>
+                        </a:ext>
+                      </a:extLst>
+                    </a:blip>
+                    <a:stretch>
+                      <a:fillRect/>
+                    </a:stretch>
+                  </pic:blipFill>
+                  <pic:spPr>
+                    <a:xfrm>
+                      <a:off x="0" y="0"/>
+                      <a:ext cx="1978928" cy="1701509"/>
+                    </a:xfrm>
+                    <a:prstGeom prst="rect">
+                      <a:avLst/>
+                    </a:prstGeom>
+                  </pic:spPr>
+                </pic:pic>
+              </a:graphicData>
+            </a:graphic>
+          </wp:inline>
+        </w:drawing>
+      </w:r>
+    </w:p>
+    <w:p>
+      <w:pPr>
+        <w:ind w:left="480" w:firstLine="480"/>
+        <w:rPr>
+          <w:rFonts w:ascii="Times New Roman" w:eastAsia="標楷體" w:hAnsi="Times New Roman" w:cs="Times New Roman"/>
+        </w:rPr>
+      </w:pPr>
+      <w:r>
+        <w:rPr>
+          <w:rFonts w:ascii="Times New Roman" w:eastAsia="標楷體" w:hAnsi="Times New Roman" w:cs="Times New Roman" w:hint="eastAsia"/>
+        </w:rPr>
+        <w:t>如此往復就可以算完一個</w:t>
+      </w:r>
+      <w:r>
+        <w:rPr>
+          <w:rFonts w:ascii="Times New Roman" w:eastAsia="標楷體" w:hAnsi="Times New Roman" w:cs="Times New Roman" w:hint="eastAsia"/>
+        </w:rPr>
+        <w:t>output feature map</w:t>
+      </w:r>
+      <w:r>
+        <w:rPr>
+          <w:rFonts w:ascii="Times New Roman" w:eastAsia="標楷體" w:hAnsi="Times New Roman" w:cs="Times New Roman" w:hint="eastAsia"/>
+        </w:rPr>
+        <w:t>。</w:t>
+      </w:r>
+    </w:p>
+    <w:p>
+      <w:pPr>
+        <w:ind w:left="480" w:firstLine="480"/>
+        <w:rPr>
+          <w:rFonts w:ascii="Times New Roman" w:eastAsia="標楷體" w:hAnsi="Times New Roman" w:cs="Times New Roman" w:hint="eastAsia"/>
+        </w:rPr>
+      </w:pPr>
+      <w:r>
+        <w:rPr>
+          <w:rFonts w:ascii="Times New Roman" w:eastAsia="標楷體" w:hAnsi="Times New Roman" w:cs="Times New Roman" w:hint="eastAsia"/>
+        </w:rPr>
+        <w:t>之後進行第二個</w:t>
+      </w:r>
+      <w:r>
+        <w:rPr>
+          <w:rFonts w:ascii="Times New Roman" w:eastAsia="標楷體" w:hAnsi="Times New Roman" w:cs="Times New Roman" w:hint="eastAsia"/>
+        </w:rPr>
+        <w:t>ifmap</w:t>
+      </w:r>
+      <w:r>
+        <w:rPr>
+          <w:rFonts w:ascii="Times New Roman" w:eastAsia="標楷體" w:hAnsi="Times New Roman" w:cs="Times New Roman" w:hint="eastAsia"/>
+        </w:rPr>
+        <w:t>與第二組</w:t>
+      </w:r>
+      <w:r>
+        <w:rPr>
+          <w:rFonts w:ascii="Times New Roman" w:eastAsia="標楷體" w:hAnsi="Times New Roman" w:cs="Times New Roman" w:hint="eastAsia"/>
+        </w:rPr>
+        <w:t>kernal</w:t>
+      </w:r>
+      <w:r>
+        <w:rPr>
+          <w:rFonts w:ascii="Times New Roman" w:eastAsia="標楷體" w:hAnsi="Times New Roman" w:cs="Times New Roman" w:hint="eastAsia"/>
+        </w:rPr>
+        <w:t>，完成第二個</w:t>
+      </w:r>
+      <w:r>
+        <w:rPr>
+          <w:rFonts w:ascii="Times New Roman" w:eastAsia="標楷體" w:hAnsi="Times New Roman" w:cs="Times New Roman" w:hint="eastAsia"/>
+        </w:rPr>
+        <w:t>ofmap</w:t>
+      </w:r>
+    </w:p>
+    <w:p>
+      <w:pPr>
+        <w:ind w:left="480" w:firstLine="480"/>
+        <w:rPr>
+          <w:rFonts w:ascii="Times New Roman" w:eastAsia="標楷體" w:hAnsi="Times New Roman" w:cs="Times New Roman" w:hint="eastAsia"/>
         </w:rPr>
       </w:pPr>
     </w:p>

</xml_diff>

<commit_message>
2024_0515 22:21 LAB4 complete
</commit_message>
<xml_diff>
--- a/LAB/AOC_2024_Lab4/Lab4_N26122246_胡家豪.docx
+++ b/LAB/AOC_2024_Lab4/Lab4_N26122246_胡家豪.docx
@@ -528,7 +528,7 @@
             <w:sz w:val="36"/>
             <w:szCs w:val="36"/>
           </w:rPr>
-          <w:t>2</w:t>
+          <w:t>3</w:t>
         </w:r>
         <w:r>
           <w:rPr>
@@ -640,7 +640,7 @@
             <w:sz w:val="36"/>
             <w:szCs w:val="36"/>
           </w:rPr>
-          <w:t>2</w:t>
+          <w:t>3</w:t>
         </w:r>
         <w:r>
           <w:rPr>
@@ -752,7 +752,7 @@
             <w:sz w:val="36"/>
             <w:szCs w:val="36"/>
           </w:rPr>
-          <w:t>2</w:t>
+          <w:t>3</w:t>
         </w:r>
         <w:r>
           <w:rPr>
@@ -864,7 +864,7 @@
             <w:sz w:val="36"/>
             <w:szCs w:val="36"/>
           </w:rPr>
-          <w:t>2</w:t>
+          <w:t>4</w:t>
         </w:r>
         <w:r>
           <w:rPr>
@@ -990,7 +990,7 @@
             <w:sz w:val="36"/>
             <w:szCs w:val="36"/>
           </w:rPr>
-          <w:t>2</w:t>
+          <w:t>4</w:t>
         </w:r>
         <w:r>
           <w:rPr>
@@ -1116,7 +1116,7 @@
             <w:sz w:val="36"/>
             <w:szCs w:val="36"/>
           </w:rPr>
-          <w:t>2</w:t>
+          <w:t>4</w:t>
         </w:r>
         <w:r>
           <w:rPr>
@@ -1228,7 +1228,7 @@
             <w:sz w:val="36"/>
             <w:szCs w:val="36"/>
           </w:rPr>
-          <w:t>2</w:t>
+          <w:t>4</w:t>
         </w:r>
         <w:r>
           <w:rPr>
@@ -1340,7 +1340,7 @@
             <w:sz w:val="36"/>
             <w:szCs w:val="36"/>
           </w:rPr>
-          <w:t>2</w:t>
+          <w:t>5</w:t>
         </w:r>
         <w:r>
           <w:rPr>
@@ -1452,7 +1452,7 @@
             <w:sz w:val="36"/>
             <w:szCs w:val="36"/>
           </w:rPr>
-          <w:t>2</w:t>
+          <w:t>5</w:t>
         </w:r>
         <w:r>
           <w:rPr>
@@ -1564,7 +1564,7 @@
             <w:sz w:val="36"/>
             <w:szCs w:val="36"/>
           </w:rPr>
-          <w:t>2</w:t>
+          <w:t>6</w:t>
         </w:r>
         <w:r>
           <w:rPr>
@@ -1690,7 +1690,7 @@
             <w:sz w:val="36"/>
             <w:szCs w:val="36"/>
           </w:rPr>
-          <w:t>3</w:t>
+          <w:t>7</w:t>
         </w:r>
         <w:r>
           <w:rPr>
@@ -1816,7 +1816,7 @@
             <w:sz w:val="36"/>
             <w:szCs w:val="36"/>
           </w:rPr>
-          <w:t>3</w:t>
+          <w:t>9</w:t>
         </w:r>
         <w:r>
           <w:rPr>
@@ -1942,7 +1942,7 @@
             <w:sz w:val="36"/>
             <w:szCs w:val="36"/>
           </w:rPr>
-          <w:t>3</w:t>
+          <w:t>9</w:t>
         </w:r>
         <w:r>
           <w:rPr>
@@ -2764,6 +2764,7 @@
         </w:rPr>
       </w:pPr>
       <w:bookmarkStart w:id="7" w:name="_Toc166444788"/>
+      <w:proofErr w:type="spellStart"/>
       <w:r>
         <w:rPr>
           <w:rFonts w:ascii="Times New Roman" w:eastAsia="標楷體" w:hAnsi="Times New Roman" w:cs="Times New Roman" w:hint="eastAsia"/>
@@ -2771,7 +2772,16 @@
           <w:szCs w:val="32"/>
         </w:rPr>
         <w:lastRenderedPageBreak/>
-        <w:t>Spad storage space and functionality</w:t>
+        <w:t>Spad</w:t>
+      </w:r>
+      <w:proofErr w:type="spellEnd"/>
+      <w:r>
+        <w:rPr>
+          <w:rFonts w:ascii="Times New Roman" w:eastAsia="標楷體" w:hAnsi="Times New Roman" w:cs="Times New Roman" w:hint="eastAsia"/>
+          <w:sz w:val="32"/>
+          <w:szCs w:val="32"/>
+        </w:rPr>
+        <w:t xml:space="preserve"> storage space and functionality</w:t>
       </w:r>
       <w:bookmarkEnd w:id="7"/>
     </w:p>
@@ -2842,6 +2852,539 @@
           <w:szCs w:val="24"/>
         </w:rPr>
       </w:pPr>
+      <w:r>
+        <w:rPr>
+          <w:rFonts w:ascii="Times New Roman" w:eastAsia="標楷體" w:hAnsi="Times New Roman" w:cs="Times New Roman" w:hint="eastAsia"/>
+          <w:szCs w:val="24"/>
+        </w:rPr>
+        <w:t>我使用的</w:t>
+      </w:r>
+      <w:proofErr w:type="spellStart"/>
+      <w:r>
+        <w:rPr>
+          <w:rFonts w:ascii="Times New Roman" w:eastAsia="標楷體" w:hAnsi="Times New Roman" w:cs="Times New Roman" w:hint="eastAsia"/>
+          <w:szCs w:val="24"/>
+        </w:rPr>
+        <w:t>spad</w:t>
+      </w:r>
+      <w:proofErr w:type="spellEnd"/>
+      <w:r>
+        <w:rPr>
+          <w:rFonts w:ascii="Times New Roman" w:eastAsia="標楷體" w:hAnsi="Times New Roman" w:cs="Times New Roman" w:hint="eastAsia"/>
+          <w:szCs w:val="24"/>
+        </w:rPr>
+        <w:t>大小為</w:t>
+      </w:r>
+      <w:r>
+        <w:rPr>
+          <w:rFonts w:ascii="Times New Roman" w:eastAsia="標楷體" w:hAnsi="Times New Roman" w:cs="Times New Roman" w:hint="eastAsia"/>
+          <w:szCs w:val="24"/>
+        </w:rPr>
+        <w:t xml:space="preserve"> </w:t>
+      </w:r>
+      <w:proofErr w:type="spellStart"/>
+      <w:r>
+        <w:rPr>
+          <w:rFonts w:ascii="Times New Roman" w:eastAsia="標楷體" w:hAnsi="Times New Roman" w:cs="Times New Roman" w:hint="eastAsia"/>
+          <w:szCs w:val="24"/>
+        </w:rPr>
+        <w:t>ifmap</w:t>
+      </w:r>
+      <w:proofErr w:type="spellEnd"/>
+      <w:r>
+        <w:rPr>
+          <w:rFonts w:ascii="Times New Roman" w:eastAsia="標楷體" w:hAnsi="Times New Roman" w:cs="Times New Roman" w:hint="eastAsia"/>
+          <w:szCs w:val="24"/>
+        </w:rPr>
+        <w:t>的</w:t>
+      </w:r>
+      <w:r>
+        <w:rPr>
+          <w:rFonts w:ascii="Times New Roman" w:eastAsia="標楷體" w:hAnsi="Times New Roman" w:cs="Times New Roman" w:hint="eastAsia"/>
+          <w:szCs w:val="24"/>
+        </w:rPr>
+        <w:t>16 Byte</w:t>
+      </w:r>
+      <w:r>
+        <w:rPr>
+          <w:rFonts w:ascii="Times New Roman" w:eastAsia="標楷體" w:hAnsi="Times New Roman" w:cs="Times New Roman" w:hint="eastAsia"/>
+          <w:szCs w:val="24"/>
+        </w:rPr>
+        <w:t>與</w:t>
+      </w:r>
+      <w:r>
+        <w:rPr>
+          <w:rFonts w:ascii="Times New Roman" w:eastAsia="標楷體" w:hAnsi="Times New Roman" w:cs="Times New Roman" w:hint="eastAsia"/>
+          <w:szCs w:val="24"/>
+        </w:rPr>
+        <w:t xml:space="preserve"> Filter</w:t>
+      </w:r>
+      <w:r>
+        <w:rPr>
+          <w:rFonts w:ascii="Times New Roman" w:eastAsia="標楷體" w:hAnsi="Times New Roman" w:cs="Times New Roman" w:hint="eastAsia"/>
+          <w:szCs w:val="24"/>
+        </w:rPr>
+        <w:t>的</w:t>
+      </w:r>
+      <w:r>
+        <w:rPr>
+          <w:rFonts w:ascii="Times New Roman" w:eastAsia="標楷體" w:hAnsi="Times New Roman" w:cs="Times New Roman" w:hint="eastAsia"/>
+          <w:szCs w:val="24"/>
+        </w:rPr>
+        <w:t xml:space="preserve"> 12 Byte</w:t>
+      </w:r>
+      <w:r>
+        <w:rPr>
+          <w:rFonts w:ascii="Times New Roman" w:eastAsia="標楷體" w:hAnsi="Times New Roman" w:cs="Times New Roman" w:hint="eastAsia"/>
+          <w:szCs w:val="24"/>
+        </w:rPr>
+        <w:t>。</w:t>
+      </w:r>
+    </w:p>
+    <w:p>
+      <w:pPr>
+        <w:pStyle w:val="a9"/>
+        <w:ind w:left="810" w:firstLine="0"/>
+        <w:rPr>
+          <w:rFonts w:ascii="Times New Roman" w:eastAsia="標楷體" w:hAnsi="Times New Roman" w:cs="Times New Roman"/>
+          <w:szCs w:val="24"/>
+        </w:rPr>
+      </w:pPr>
+    </w:p>
+    <w:p>
+      <w:pPr>
+        <w:pStyle w:val="a9"/>
+        <w:ind w:left="810" w:firstLine="0"/>
+        <w:rPr>
+          <w:rFonts w:ascii="Times New Roman" w:eastAsia="標楷體" w:hAnsi="Times New Roman" w:cs="Times New Roman"/>
+          <w:szCs w:val="24"/>
+        </w:rPr>
+      </w:pPr>
+      <w:proofErr w:type="spellStart"/>
+      <w:r>
+        <w:rPr>
+          <w:rFonts w:ascii="Times New Roman" w:eastAsia="標楷體" w:hAnsi="Times New Roman" w:cs="Times New Roman" w:hint="eastAsia"/>
+          <w:szCs w:val="24"/>
+        </w:rPr>
+        <w:t>Ifmap</w:t>
+      </w:r>
+      <w:proofErr w:type="spellEnd"/>
+      <w:r>
+        <w:rPr>
+          <w:rFonts w:ascii="Times New Roman" w:eastAsia="標楷體" w:hAnsi="Times New Roman" w:cs="Times New Roman" w:hint="eastAsia"/>
+          <w:szCs w:val="24"/>
+        </w:rPr>
+        <w:t>總共使用到三個</w:t>
+      </w:r>
+      <w:r>
+        <w:rPr>
+          <w:rFonts w:ascii="Times New Roman" w:eastAsia="標楷體" w:hAnsi="Times New Roman" w:cs="Times New Roman" w:hint="eastAsia"/>
+          <w:szCs w:val="24"/>
+        </w:rPr>
+        <w:t>pointer</w:t>
+      </w:r>
+      <w:r>
+        <w:rPr>
+          <w:rFonts w:ascii="Times New Roman" w:eastAsia="標楷體" w:hAnsi="Times New Roman" w:cs="Times New Roman" w:hint="eastAsia"/>
+          <w:szCs w:val="24"/>
+        </w:rPr>
+        <w:t>來進行讀寫，分別是</w:t>
+      </w:r>
+      <w:proofErr w:type="spellStart"/>
+      <w:r>
+        <w:rPr>
+          <w:rFonts w:ascii="Times New Roman" w:eastAsia="標楷體" w:hAnsi="Times New Roman" w:cs="Times New Roman"/>
+          <w:szCs w:val="24"/>
+        </w:rPr>
+        <w:t>W</w:t>
+      </w:r>
+      <w:r>
+        <w:rPr>
+          <w:rFonts w:ascii="Times New Roman" w:eastAsia="標楷體" w:hAnsi="Times New Roman" w:cs="Times New Roman" w:hint="eastAsia"/>
+          <w:szCs w:val="24"/>
+        </w:rPr>
+        <w:t>rite_pointer</w:t>
+      </w:r>
+      <w:proofErr w:type="spellEnd"/>
+      <w:r>
+        <w:rPr>
+          <w:rFonts w:ascii="Times New Roman" w:eastAsia="標楷體" w:hAnsi="Times New Roman" w:cs="Times New Roman" w:hint="eastAsia"/>
+          <w:szCs w:val="24"/>
+        </w:rPr>
+        <w:t>負責資料寫入的地址、</w:t>
+      </w:r>
+      <w:proofErr w:type="spellStart"/>
+      <w:r>
+        <w:rPr>
+          <w:rFonts w:ascii="Times New Roman" w:eastAsia="標楷體" w:hAnsi="Times New Roman" w:cs="Times New Roman"/>
+          <w:szCs w:val="24"/>
+        </w:rPr>
+        <w:t>R</w:t>
+      </w:r>
+      <w:r>
+        <w:rPr>
+          <w:rFonts w:ascii="Times New Roman" w:eastAsia="標楷體" w:hAnsi="Times New Roman" w:cs="Times New Roman" w:hint="eastAsia"/>
+          <w:szCs w:val="24"/>
+        </w:rPr>
+        <w:t>ead_fixed_pointer</w:t>
+      </w:r>
+      <w:proofErr w:type="spellEnd"/>
+      <w:r>
+        <w:rPr>
+          <w:rFonts w:ascii="Times New Roman" w:eastAsia="標楷體" w:hAnsi="Times New Roman" w:cs="Times New Roman" w:hint="eastAsia"/>
+          <w:szCs w:val="24"/>
+        </w:rPr>
+        <w:t>負責固定</w:t>
+      </w:r>
+      <w:r>
+        <w:rPr>
+          <w:rFonts w:ascii="Times New Roman" w:eastAsia="標楷體" w:hAnsi="Times New Roman" w:cs="Times New Roman" w:hint="eastAsia"/>
+          <w:szCs w:val="24"/>
+        </w:rPr>
+        <w:t xml:space="preserve"> filter</w:t>
+      </w:r>
+      <w:r>
+        <w:rPr>
+          <w:rFonts w:ascii="Times New Roman" w:eastAsia="標楷體" w:hAnsi="Times New Roman" w:cs="Times New Roman" w:hint="eastAsia"/>
+          <w:szCs w:val="24"/>
+        </w:rPr>
+        <w:t>框選到的大小與</w:t>
+      </w:r>
+      <w:proofErr w:type="spellStart"/>
+      <w:r>
+        <w:rPr>
+          <w:rFonts w:ascii="Times New Roman" w:eastAsia="標楷體" w:hAnsi="Times New Roman" w:cs="Times New Roman" w:hint="eastAsia"/>
+          <w:szCs w:val="24"/>
+        </w:rPr>
+        <w:t>Read_act_pointer</w:t>
+      </w:r>
+      <w:proofErr w:type="spellEnd"/>
+      <w:r>
+        <w:rPr>
+          <w:rFonts w:ascii="Times New Roman" w:eastAsia="標楷體" w:hAnsi="Times New Roman" w:cs="Times New Roman" w:hint="eastAsia"/>
+          <w:szCs w:val="24"/>
+        </w:rPr>
+        <w:t>負責實際將資料讀出。</w:t>
+      </w:r>
+    </w:p>
+    <w:p>
+      <w:pPr>
+        <w:pStyle w:val="a9"/>
+        <w:ind w:left="810" w:firstLine="0"/>
+        <w:rPr>
+          <w:rFonts w:ascii="Times New Roman" w:eastAsia="標楷體" w:hAnsi="Times New Roman" w:cs="Times New Roman"/>
+          <w:szCs w:val="24"/>
+        </w:rPr>
+      </w:pPr>
+      <w:r>
+        <w:rPr>
+          <w:rFonts w:ascii="Times New Roman" w:eastAsia="標楷體" w:hAnsi="Times New Roman" w:cs="Times New Roman" w:hint="eastAsia"/>
+          <w:szCs w:val="24"/>
+        </w:rPr>
+        <w:t>一開始</w:t>
+      </w:r>
+      <w:r>
+        <w:rPr>
+          <w:rFonts w:ascii="Times New Roman" w:eastAsia="標楷體" w:hAnsi="Times New Roman" w:cs="Times New Roman" w:hint="eastAsia"/>
+          <w:szCs w:val="24"/>
+        </w:rPr>
+        <w:t>Write pointer</w:t>
+      </w:r>
+      <w:r>
+        <w:rPr>
+          <w:rFonts w:ascii="Times New Roman" w:eastAsia="標楷體" w:hAnsi="Times New Roman" w:cs="Times New Roman" w:hint="eastAsia"/>
+          <w:szCs w:val="24"/>
+        </w:rPr>
+        <w:t>先寫入三筆資料，之後如果</w:t>
+      </w:r>
+      <w:r>
+        <w:rPr>
+          <w:rFonts w:ascii="Times New Roman" w:eastAsia="標楷體" w:hAnsi="Times New Roman" w:cs="Times New Roman" w:hint="eastAsia"/>
+          <w:szCs w:val="24"/>
+        </w:rPr>
+        <w:t>sliding window</w:t>
+      </w:r>
+      <w:r>
+        <w:rPr>
+          <w:rFonts w:ascii="Times New Roman" w:eastAsia="標楷體" w:hAnsi="Times New Roman" w:cs="Times New Roman" w:hint="eastAsia"/>
+          <w:szCs w:val="24"/>
+        </w:rPr>
+        <w:t>需要往右，就</w:t>
+      </w:r>
+      <w:r>
+        <w:rPr>
+          <w:rFonts w:ascii="Times New Roman" w:eastAsia="標楷體" w:hAnsi="Times New Roman" w:cs="Times New Roman"/>
+          <w:szCs w:val="24"/>
+        </w:rPr>
+        <w:t>w</w:t>
+      </w:r>
+      <w:r>
+        <w:rPr>
+          <w:rFonts w:ascii="Times New Roman" w:eastAsia="標楷體" w:hAnsi="Times New Roman" w:cs="Times New Roman" w:hint="eastAsia"/>
+          <w:szCs w:val="24"/>
+        </w:rPr>
+        <w:t xml:space="preserve">rite pointer </w:t>
+      </w:r>
+      <w:r>
+        <w:rPr>
+          <w:rFonts w:ascii="Times New Roman" w:eastAsia="標楷體" w:hAnsi="Times New Roman" w:cs="Times New Roman" w:hint="eastAsia"/>
+          <w:szCs w:val="24"/>
+        </w:rPr>
+        <w:t>與</w:t>
+      </w:r>
+      <w:r>
+        <w:rPr>
+          <w:rFonts w:ascii="Times New Roman" w:eastAsia="標楷體" w:hAnsi="Times New Roman" w:cs="Times New Roman" w:hint="eastAsia"/>
+          <w:szCs w:val="24"/>
+        </w:rPr>
+        <w:t xml:space="preserve"> read fixed pointer </w:t>
+      </w:r>
+      <w:r>
+        <w:rPr>
+          <w:rFonts w:ascii="Times New Roman" w:eastAsia="標楷體" w:hAnsi="Times New Roman" w:cs="Times New Roman" w:hint="eastAsia"/>
+          <w:szCs w:val="24"/>
+        </w:rPr>
+        <w:t>一起</w:t>
+      </w:r>
+      <w:r>
+        <w:rPr>
+          <w:rFonts w:ascii="Times New Roman" w:eastAsia="標楷體" w:hAnsi="Times New Roman" w:cs="Times New Roman" w:hint="eastAsia"/>
+          <w:szCs w:val="24"/>
+        </w:rPr>
+        <w:t>+1</w:t>
+      </w:r>
+      <w:r>
+        <w:rPr>
+          <w:rFonts w:ascii="Times New Roman" w:eastAsia="標楷體" w:hAnsi="Times New Roman" w:cs="Times New Roman" w:hint="eastAsia"/>
+          <w:szCs w:val="24"/>
+        </w:rPr>
+        <w:t>，然後</w:t>
+      </w:r>
+      <w:r>
+        <w:rPr>
+          <w:rFonts w:ascii="Times New Roman" w:eastAsia="標楷體" w:hAnsi="Times New Roman" w:cs="Times New Roman"/>
+          <w:szCs w:val="24"/>
+        </w:rPr>
+        <w:t>R</w:t>
+      </w:r>
+      <w:r>
+        <w:rPr>
+          <w:rFonts w:ascii="Times New Roman" w:eastAsia="標楷體" w:hAnsi="Times New Roman" w:cs="Times New Roman" w:hint="eastAsia"/>
+          <w:szCs w:val="24"/>
+        </w:rPr>
+        <w:t>ead act pointer</w:t>
+      </w:r>
+      <w:r>
+        <w:rPr>
+          <w:rFonts w:ascii="Times New Roman" w:eastAsia="標楷體" w:hAnsi="Times New Roman" w:cs="Times New Roman" w:hint="eastAsia"/>
+          <w:szCs w:val="24"/>
+        </w:rPr>
+        <w:t>會在</w:t>
+      </w:r>
+      <w:proofErr w:type="spellStart"/>
+      <w:r>
+        <w:rPr>
+          <w:rFonts w:ascii="Times New Roman" w:eastAsia="標楷體" w:hAnsi="Times New Roman" w:cs="Times New Roman" w:hint="eastAsia"/>
+          <w:szCs w:val="24"/>
+        </w:rPr>
+        <w:t>caculate</w:t>
+      </w:r>
+      <w:proofErr w:type="spellEnd"/>
+      <w:r>
+        <w:rPr>
+          <w:rFonts w:ascii="Times New Roman" w:eastAsia="標楷體" w:hAnsi="Times New Roman" w:cs="Times New Roman" w:hint="eastAsia"/>
+          <w:szCs w:val="24"/>
+        </w:rPr>
+        <w:t>時對齊</w:t>
+      </w:r>
+      <w:r>
+        <w:rPr>
+          <w:rFonts w:ascii="Times New Roman" w:eastAsia="標楷體" w:hAnsi="Times New Roman" w:cs="Times New Roman" w:hint="eastAsia"/>
+          <w:szCs w:val="24"/>
+        </w:rPr>
+        <w:t xml:space="preserve"> Read fixed pointer</w:t>
+      </w:r>
+      <w:r>
+        <w:rPr>
+          <w:rFonts w:ascii="Times New Roman" w:eastAsia="標楷體" w:hAnsi="Times New Roman" w:cs="Times New Roman" w:hint="eastAsia"/>
+          <w:szCs w:val="24"/>
+        </w:rPr>
+        <w:t>的位置，直到加到</w:t>
+      </w:r>
+      <w:r>
+        <w:rPr>
+          <w:rFonts w:ascii="Times New Roman" w:eastAsia="標楷體" w:hAnsi="Times New Roman" w:cs="Times New Roman" w:hint="eastAsia"/>
+          <w:szCs w:val="24"/>
+        </w:rPr>
+        <w:t xml:space="preserve"> Write pointer</w:t>
+      </w:r>
+      <w:r>
+        <w:rPr>
+          <w:rFonts w:ascii="Times New Roman" w:eastAsia="標楷體" w:hAnsi="Times New Roman" w:cs="Times New Roman" w:hint="eastAsia"/>
+          <w:szCs w:val="24"/>
+        </w:rPr>
+        <w:t>的位置後告訴</w:t>
+      </w:r>
+      <w:r>
+        <w:rPr>
+          <w:rFonts w:ascii="Times New Roman" w:eastAsia="標楷體" w:hAnsi="Times New Roman" w:cs="Times New Roman" w:hint="eastAsia"/>
+          <w:szCs w:val="24"/>
+        </w:rPr>
+        <w:t>control</w:t>
+      </w:r>
+      <w:r>
+        <w:rPr>
+          <w:rFonts w:ascii="Times New Roman" w:eastAsia="標楷體" w:hAnsi="Times New Roman" w:cs="Times New Roman" w:hint="eastAsia"/>
+          <w:szCs w:val="24"/>
+        </w:rPr>
+        <w:t>完成運算</w:t>
+      </w:r>
+    </w:p>
+    <w:p>
+      <w:pPr>
+        <w:pStyle w:val="a9"/>
+        <w:ind w:left="810" w:firstLine="0"/>
+        <w:rPr>
+          <w:rFonts w:ascii="Times New Roman" w:eastAsia="標楷體" w:hAnsi="Times New Roman" w:cs="Times New Roman"/>
+          <w:szCs w:val="24"/>
+        </w:rPr>
+      </w:pPr>
+    </w:p>
+    <w:p>
+      <w:pPr>
+        <w:pStyle w:val="a9"/>
+        <w:ind w:left="810" w:firstLine="0"/>
+        <w:rPr>
+          <w:rFonts w:ascii="Times New Roman" w:eastAsia="標楷體" w:hAnsi="Times New Roman" w:cs="Times New Roman"/>
+          <w:szCs w:val="24"/>
+        </w:rPr>
+      </w:pPr>
+      <w:r>
+        <w:rPr>
+          <w:rFonts w:ascii="Times New Roman" w:eastAsia="標楷體" w:hAnsi="Times New Roman" w:cs="Times New Roman" w:hint="eastAsia"/>
+          <w:szCs w:val="24"/>
+        </w:rPr>
+        <w:t>Filter</w:t>
+      </w:r>
+      <w:r>
+        <w:rPr>
+          <w:rFonts w:ascii="Times New Roman" w:eastAsia="標楷體" w:hAnsi="Times New Roman" w:cs="Times New Roman" w:hint="eastAsia"/>
+          <w:szCs w:val="24"/>
+        </w:rPr>
+        <w:t>則只用到兩個</w:t>
+      </w:r>
+      <w:r>
+        <w:rPr>
+          <w:rFonts w:ascii="Times New Roman" w:eastAsia="標楷體" w:hAnsi="Times New Roman" w:cs="Times New Roman" w:hint="eastAsia"/>
+          <w:szCs w:val="24"/>
+        </w:rPr>
+        <w:t>pointer</w:t>
+      </w:r>
+      <w:r>
+        <w:rPr>
+          <w:rFonts w:ascii="Times New Roman" w:eastAsia="標楷體" w:hAnsi="Times New Roman" w:cs="Times New Roman" w:hint="eastAsia"/>
+          <w:szCs w:val="24"/>
+        </w:rPr>
+        <w:t>，分別為</w:t>
+      </w:r>
+      <w:r>
+        <w:rPr>
+          <w:rFonts w:ascii="Times New Roman" w:eastAsia="標楷體" w:hAnsi="Times New Roman" w:cs="Times New Roman" w:hint="eastAsia"/>
+          <w:szCs w:val="24"/>
+        </w:rPr>
+        <w:t xml:space="preserve"> </w:t>
+      </w:r>
+      <w:r>
+        <w:rPr>
+          <w:rFonts w:ascii="Times New Roman" w:eastAsia="標楷體" w:hAnsi="Times New Roman" w:cs="Times New Roman"/>
+          <w:szCs w:val="24"/>
+        </w:rPr>
+        <w:t>W</w:t>
+      </w:r>
+      <w:r>
+        <w:rPr>
+          <w:rFonts w:ascii="Times New Roman" w:eastAsia="標楷體" w:hAnsi="Times New Roman" w:cs="Times New Roman" w:hint="eastAsia"/>
+          <w:szCs w:val="24"/>
+        </w:rPr>
+        <w:t>rite pointer</w:t>
+      </w:r>
+      <w:r>
+        <w:rPr>
+          <w:rFonts w:ascii="Times New Roman" w:eastAsia="標楷體" w:hAnsi="Times New Roman" w:cs="Times New Roman" w:hint="eastAsia"/>
+          <w:szCs w:val="24"/>
+        </w:rPr>
+        <w:t>負責資料寫入的地址、</w:t>
+      </w:r>
+      <w:r>
+        <w:rPr>
+          <w:rFonts w:ascii="Times New Roman" w:eastAsia="標楷體" w:hAnsi="Times New Roman" w:cs="Times New Roman"/>
+          <w:szCs w:val="24"/>
+        </w:rPr>
+        <w:t>R</w:t>
+      </w:r>
+      <w:r>
+        <w:rPr>
+          <w:rFonts w:ascii="Times New Roman" w:eastAsia="標楷體" w:hAnsi="Times New Roman" w:cs="Times New Roman" w:hint="eastAsia"/>
+          <w:szCs w:val="24"/>
+        </w:rPr>
+        <w:t>ead pointer</w:t>
+      </w:r>
+      <w:r>
+        <w:rPr>
+          <w:rFonts w:ascii="Times New Roman" w:eastAsia="標楷體" w:hAnsi="Times New Roman" w:cs="Times New Roman" w:hint="eastAsia"/>
+          <w:szCs w:val="24"/>
+        </w:rPr>
+        <w:t>負責資料讀取，每次計算完一次</w:t>
+      </w:r>
+      <w:r>
+        <w:rPr>
+          <w:rFonts w:ascii="Times New Roman" w:eastAsia="標楷體" w:hAnsi="Times New Roman" w:cs="Times New Roman" w:hint="eastAsia"/>
+          <w:szCs w:val="24"/>
+        </w:rPr>
+        <w:t>convolution</w:t>
+      </w:r>
+      <w:r>
+        <w:rPr>
+          <w:rFonts w:ascii="Times New Roman" w:eastAsia="標楷體" w:hAnsi="Times New Roman" w:cs="Times New Roman" w:hint="eastAsia"/>
+          <w:szCs w:val="24"/>
+        </w:rPr>
+        <w:t>，</w:t>
+      </w:r>
+      <w:r>
+        <w:rPr>
+          <w:rFonts w:ascii="Times New Roman" w:eastAsia="標楷體" w:hAnsi="Times New Roman" w:cs="Times New Roman" w:hint="eastAsia"/>
+          <w:szCs w:val="24"/>
+        </w:rPr>
+        <w:t>Read pointer</w:t>
+      </w:r>
+      <w:r>
+        <w:rPr>
+          <w:rFonts w:ascii="Times New Roman" w:eastAsia="標楷體" w:hAnsi="Times New Roman" w:cs="Times New Roman" w:hint="eastAsia"/>
+          <w:szCs w:val="24"/>
+        </w:rPr>
+        <w:t>就跳回原本的位置，直到要讀取新的</w:t>
+      </w:r>
+      <w:r>
+        <w:rPr>
+          <w:rFonts w:ascii="Times New Roman" w:eastAsia="標楷體" w:hAnsi="Times New Roman" w:cs="Times New Roman"/>
+          <w:szCs w:val="24"/>
+        </w:rPr>
+        <w:t>f</w:t>
+      </w:r>
+      <w:r>
+        <w:rPr>
+          <w:rFonts w:ascii="Times New Roman" w:eastAsia="標楷體" w:hAnsi="Times New Roman" w:cs="Times New Roman" w:hint="eastAsia"/>
+          <w:szCs w:val="24"/>
+        </w:rPr>
+        <w:t>ilter</w:t>
+      </w:r>
+      <w:r>
+        <w:rPr>
+          <w:rFonts w:ascii="Times New Roman" w:eastAsia="標楷體" w:hAnsi="Times New Roman" w:cs="Times New Roman" w:hint="eastAsia"/>
+          <w:szCs w:val="24"/>
+        </w:rPr>
+        <w:t>進來。</w:t>
+      </w:r>
     </w:p>
     <w:p>
       <w:pPr>
@@ -2895,10 +3438,10 @@
           <w:szCs w:val="24"/>
         </w:rPr>
         <w:drawing>
-          <wp:inline distT="0" distB="0" distL="0" distR="0" wp14:anchorId="510F762C" wp14:editId="330D7F0D">
-            <wp:extent cx="4055166" cy="2217669"/>
-            <wp:effectExtent l="0" t="0" r="2540" b="0"/>
-            <wp:docPr id="1739429356" name="圖片 1" descr="一張含有 文字, 圖表, 字型, 線條藝術 的圖片&#10;&#10;自動產生的描述"/>
+          <wp:inline distT="0" distB="0" distL="0" distR="0" wp14:anchorId="23D327DA" wp14:editId="528CAE59">
+            <wp:extent cx="5613400" cy="2945085"/>
+            <wp:effectExtent l="0" t="0" r="6350" b="8255"/>
+            <wp:docPr id="1533200125" name="圖片 1" descr="一張含有 文字, 圖表, 字型, 圓形 的圖片&#10;&#10;自動產生的描述"/>
             <wp:cNvGraphicFramePr>
               <a:graphicFrameLocks xmlns:a="http://schemas.openxmlformats.org/drawingml/2006/main" noChangeAspect="1"/>
             </wp:cNvGraphicFramePr>
@@ -2906,7 +3449,7 @@
               <a:graphicData uri="http://schemas.openxmlformats.org/drawingml/2006/picture">
                 <pic:pic xmlns:pic="http://schemas.openxmlformats.org/drawingml/2006/picture">
                   <pic:nvPicPr>
-                    <pic:cNvPr id="1739429356" name="圖片 1" descr="一張含有 文字, 圖表, 字型, 線條藝術 的圖片&#10;&#10;自動產生的描述"/>
+                    <pic:cNvPr id="1533200125" name="圖片 1" descr="一張含有 文字, 圖表, 字型, 圓形 的圖片&#10;&#10;自動產生的描述"/>
                     <pic:cNvPicPr/>
                   </pic:nvPicPr>
                   <pic:blipFill>
@@ -2918,7 +3461,7 @@
                   <pic:spPr>
                     <a:xfrm>
                       <a:off x="0" y="0"/>
-                      <a:ext cx="4059652" cy="2220122"/>
+                      <a:ext cx="5653536" cy="2966142"/>
                     </a:xfrm>
                     <a:prstGeom prst="rect">
                       <a:avLst/>
@@ -2985,6 +3528,7 @@
         </w:rPr>
         <w:t>：吃到「</w:t>
       </w:r>
+      <w:proofErr w:type="spellStart"/>
       <w:r>
         <w:rPr>
           <w:rFonts w:ascii="Times New Roman" w:eastAsia="標楷體" w:hAnsi="Times New Roman" w:cs="Times New Roman"/>
@@ -2999,6 +3543,7 @@
         </w:rPr>
         <w:t>et_info</w:t>
       </w:r>
+      <w:proofErr w:type="spellEnd"/>
       <w:r>
         <w:rPr>
           <w:rFonts w:ascii="Times New Roman" w:eastAsia="標楷體" w:hAnsi="Times New Roman" w:cs="Times New Roman" w:hint="eastAsia"/>
@@ -3073,6 +3618,7 @@
         </w:rPr>
         <w:t>：</w:t>
       </w:r>
+      <w:proofErr w:type="gramStart"/>
       <w:r>
         <w:rPr>
           <w:rFonts w:ascii="Times New Roman" w:eastAsia="標楷體" w:hAnsi="Times New Roman" w:cs="Times New Roman" w:hint="eastAsia"/>
@@ -3080,6 +3626,7 @@
         </w:rPr>
         <w:t>存完</w:t>
       </w:r>
+      <w:proofErr w:type="gramEnd"/>
       <w:r>
         <w:rPr>
           <w:rFonts w:ascii="Times New Roman" w:eastAsia="標楷體" w:hAnsi="Times New Roman" w:cs="Times New Roman"/>
@@ -3101,6 +3648,7 @@
         </w:rPr>
         <w:t>後直接進入，在此狀態會將要儲存的</w:t>
       </w:r>
+      <w:proofErr w:type="spellStart"/>
       <w:r>
         <w:rPr>
           <w:rFonts w:ascii="Times New Roman" w:eastAsia="標楷體" w:hAnsi="Times New Roman" w:cs="Times New Roman" w:hint="eastAsia"/>
@@ -3108,6 +3656,7 @@
         </w:rPr>
         <w:t>ifmap</w:t>
       </w:r>
+      <w:proofErr w:type="spellEnd"/>
       <w:r>
         <w:rPr>
           <w:rFonts w:ascii="Times New Roman" w:eastAsia="標楷體" w:hAnsi="Times New Roman" w:cs="Times New Roman" w:hint="eastAsia"/>
@@ -3129,6 +3678,7 @@
         </w:rPr>
         <w:t>讀入，之後每次要拿新的</w:t>
       </w:r>
+      <w:proofErr w:type="spellStart"/>
       <w:r>
         <w:rPr>
           <w:rFonts w:ascii="Times New Roman" w:eastAsia="標楷體" w:hAnsi="Times New Roman" w:cs="Times New Roman"/>
@@ -3143,6 +3693,7 @@
         </w:rPr>
         <w:t>fmap</w:t>
       </w:r>
+      <w:proofErr w:type="spellEnd"/>
       <w:r>
         <w:rPr>
           <w:rFonts w:ascii="Times New Roman" w:eastAsia="標楷體" w:hAnsi="Times New Roman" w:cs="Times New Roman" w:hint="eastAsia"/>
@@ -3150,6 +3701,7 @@
         </w:rPr>
         <w:t>就會進入這個狀態重新拿取</w:t>
       </w:r>
+      <w:proofErr w:type="spellStart"/>
       <w:r>
         <w:rPr>
           <w:rFonts w:ascii="Times New Roman" w:eastAsia="標楷體" w:hAnsi="Times New Roman" w:cs="Times New Roman" w:hint="eastAsia"/>
@@ -3157,6 +3709,7 @@
         </w:rPr>
         <w:t>ifmap</w:t>
       </w:r>
+      <w:proofErr w:type="spellEnd"/>
       <w:r>
         <w:rPr>
           <w:rFonts w:ascii="Times New Roman" w:eastAsia="標楷體" w:hAnsi="Times New Roman" w:cs="Times New Roman" w:hint="eastAsia"/>
@@ -3199,6 +3752,7 @@
         </w:rPr>
         <w:t>計算要讀取幾個</w:t>
       </w:r>
+      <w:proofErr w:type="spellStart"/>
       <w:r>
         <w:rPr>
           <w:rFonts w:ascii="Times New Roman" w:eastAsia="標楷體" w:hAnsi="Times New Roman" w:cs="Times New Roman" w:hint="eastAsia"/>
@@ -3206,6 +3760,7 @@
         </w:rPr>
         <w:t>ifmap</w:t>
       </w:r>
+      <w:proofErr w:type="spellEnd"/>
       <w:r>
         <w:rPr>
           <w:rFonts w:ascii="Times New Roman" w:eastAsia="標楷體" w:hAnsi="Times New Roman" w:cs="Times New Roman" w:hint="eastAsia"/>
@@ -3227,6 +3782,7 @@
         </w:rPr>
         <w:t>，都讀取後將</w:t>
       </w:r>
+      <w:proofErr w:type="spellStart"/>
       <w:r>
         <w:rPr>
           <w:rFonts w:ascii="Times New Roman" w:eastAsia="標楷體" w:hAnsi="Times New Roman" w:cs="Times New Roman" w:hint="eastAsia"/>
@@ -3234,6 +3790,7 @@
         </w:rPr>
         <w:t>STORE_INITIAL_done</w:t>
       </w:r>
+      <w:proofErr w:type="spellEnd"/>
       <w:r>
         <w:rPr>
           <w:rFonts w:ascii="Times New Roman" w:eastAsia="標楷體" w:hAnsi="Times New Roman" w:cs="Times New Roman" w:hint="eastAsia"/>
@@ -3287,6 +3844,7 @@
         </w:rPr>
         <w:t>會將</w:t>
       </w:r>
+      <w:proofErr w:type="spellStart"/>
       <w:r>
         <w:rPr>
           <w:rFonts w:ascii="Times New Roman" w:eastAsia="標楷體" w:hAnsi="Times New Roman" w:cs="Times New Roman" w:hint="eastAsia"/>
@@ -3294,6 +3852,7 @@
         </w:rPr>
         <w:t>ifmap</w:t>
       </w:r>
+      <w:proofErr w:type="spellEnd"/>
       <w:r>
         <w:rPr>
           <w:rFonts w:ascii="Times New Roman" w:eastAsia="標楷體" w:hAnsi="Times New Roman" w:cs="Times New Roman" w:hint="eastAsia"/>
@@ -3336,6 +3895,7 @@
         </w:rPr>
         <w:t>計算要相乘相加多少筆資料，完成後將</w:t>
       </w:r>
+      <w:proofErr w:type="spellStart"/>
       <w:r>
         <w:rPr>
           <w:rFonts w:ascii="Times New Roman" w:eastAsia="標楷體" w:hAnsi="Times New Roman" w:cs="Times New Roman"/>
@@ -3350,6 +3910,7 @@
         </w:rPr>
         <w:t>ACULATE_filter_done</w:t>
       </w:r>
+      <w:proofErr w:type="spellEnd"/>
       <w:r>
         <w:rPr>
           <w:rFonts w:ascii="Times New Roman" w:eastAsia="標楷體" w:hAnsi="Times New Roman" w:cs="Times New Roman" w:hint="eastAsia"/>
@@ -3442,13 +4003,23 @@
         </w:rPr>
         <w:t>sum</w:t>
       </w:r>
-      <w:r>
-        <w:rPr>
-          <w:rFonts w:ascii="Times New Roman" w:eastAsia="標楷體" w:hAnsi="Times New Roman" w:cs="Times New Roman" w:hint="eastAsia"/>
-          <w:szCs w:val="24"/>
-        </w:rPr>
-        <w:t>與算出來的結果相加乘</w:t>
-      </w:r>
+      <w:proofErr w:type="gramStart"/>
+      <w:r>
+        <w:rPr>
+          <w:rFonts w:ascii="Times New Roman" w:eastAsia="標楷體" w:hAnsi="Times New Roman" w:cs="Times New Roman" w:hint="eastAsia"/>
+          <w:szCs w:val="24"/>
+        </w:rPr>
+        <w:t>與算出來</w:t>
+      </w:r>
+      <w:proofErr w:type="gramEnd"/>
+      <w:r>
+        <w:rPr>
+          <w:rFonts w:ascii="Times New Roman" w:eastAsia="標楷體" w:hAnsi="Times New Roman" w:cs="Times New Roman" w:hint="eastAsia"/>
+          <w:szCs w:val="24"/>
+        </w:rPr>
+        <w:t>的結果相加乘</w:t>
+      </w:r>
+      <w:proofErr w:type="spellStart"/>
       <w:r>
         <w:rPr>
           <w:rFonts w:ascii="Times New Roman" w:eastAsia="標楷體" w:hAnsi="Times New Roman" w:cs="Times New Roman" w:hint="eastAsia"/>
@@ -3456,6 +4027,7 @@
         </w:rPr>
         <w:t>opsum</w:t>
       </w:r>
+      <w:proofErr w:type="spellEnd"/>
       <w:r>
         <w:rPr>
           <w:rFonts w:ascii="Times New Roman" w:eastAsia="標楷體" w:hAnsi="Times New Roman" w:cs="Times New Roman" w:hint="eastAsia"/>
@@ -3477,7 +4049,6 @@
           <w:rFonts w:ascii="Times New Roman" w:eastAsia="標楷體" w:hAnsi="Times New Roman" w:cs="Times New Roman" w:hint="eastAsia"/>
           <w:szCs w:val="24"/>
         </w:rPr>
-        <w:lastRenderedPageBreak/>
         <w:t>情況</w:t>
       </w:r>
       <w:r>
@@ -3492,8 +4063,18 @@
           <w:rFonts w:ascii="Times New Roman" w:eastAsia="標楷體" w:hAnsi="Times New Roman" w:cs="Times New Roman" w:hint="eastAsia"/>
           <w:szCs w:val="24"/>
         </w:rPr>
-        <w:t>：該次計算還沒有算完這個</w:t>
-      </w:r>
+        <w:t>：該次計算還</w:t>
+      </w:r>
+      <w:proofErr w:type="gramStart"/>
+      <w:r>
+        <w:rPr>
+          <w:rFonts w:ascii="Times New Roman" w:eastAsia="標楷體" w:hAnsi="Times New Roman" w:cs="Times New Roman" w:hint="eastAsia"/>
+          <w:szCs w:val="24"/>
+        </w:rPr>
+        <w:t>沒有算完這個</w:t>
+      </w:r>
+      <w:proofErr w:type="spellStart"/>
+      <w:proofErr w:type="gramEnd"/>
       <w:r>
         <w:rPr>
           <w:rFonts w:ascii="Times New Roman" w:eastAsia="標楷體" w:hAnsi="Times New Roman" w:cs="Times New Roman" w:hint="eastAsia"/>
@@ -3501,6 +4082,7 @@
         </w:rPr>
         <w:t>ifmap</w:t>
       </w:r>
+      <w:proofErr w:type="spellEnd"/>
       <w:r>
         <w:rPr>
           <w:rFonts w:ascii="Times New Roman" w:eastAsia="標楷體" w:hAnsi="Times New Roman" w:cs="Times New Roman" w:hint="eastAsia"/>
@@ -3536,6 +4118,7 @@
         </w:rPr>
         <w:t>後將</w:t>
       </w:r>
+      <w:proofErr w:type="spellStart"/>
       <w:r>
         <w:rPr>
           <w:rFonts w:ascii="Times New Roman" w:eastAsia="標楷體" w:hAnsi="Times New Roman" w:cs="Times New Roman" w:hint="eastAsia"/>
@@ -3543,12 +4126,22 @@
         </w:rPr>
         <w:t>ifmap</w:t>
       </w:r>
-      <w:r>
-        <w:rPr>
-          <w:rFonts w:ascii="Times New Roman" w:eastAsia="標楷體" w:hAnsi="Times New Roman" w:cs="Times New Roman" w:hint="eastAsia"/>
-          <w:szCs w:val="24"/>
-        </w:rPr>
-        <w:t>右移一格。</w:t>
+      <w:proofErr w:type="spellEnd"/>
+      <w:proofErr w:type="gramStart"/>
+      <w:r>
+        <w:rPr>
+          <w:rFonts w:ascii="Times New Roman" w:eastAsia="標楷體" w:hAnsi="Times New Roman" w:cs="Times New Roman" w:hint="eastAsia"/>
+          <w:szCs w:val="24"/>
+        </w:rPr>
+        <w:t>右移</w:t>
+      </w:r>
+      <w:proofErr w:type="gramEnd"/>
+      <w:r>
+        <w:rPr>
+          <w:rFonts w:ascii="Times New Roman" w:eastAsia="標楷體" w:hAnsi="Times New Roman" w:cs="Times New Roman" w:hint="eastAsia"/>
+          <w:szCs w:val="24"/>
+        </w:rPr>
+        <w:t>一格。</w:t>
       </w:r>
     </w:p>
     <w:p>
@@ -3578,8 +4171,18 @@
           <w:rFonts w:ascii="Times New Roman" w:eastAsia="標楷體" w:hAnsi="Times New Roman" w:cs="Times New Roman" w:hint="eastAsia"/>
           <w:szCs w:val="24"/>
         </w:rPr>
-        <w:t>：該次計算已經算完這個</w:t>
-      </w:r>
+        <w:t>：該次計算</w:t>
+      </w:r>
+      <w:proofErr w:type="gramStart"/>
+      <w:r>
+        <w:rPr>
+          <w:rFonts w:ascii="Times New Roman" w:eastAsia="標楷體" w:hAnsi="Times New Roman" w:cs="Times New Roman" w:hint="eastAsia"/>
+          <w:szCs w:val="24"/>
+        </w:rPr>
+        <w:t>已經算完這個</w:t>
+      </w:r>
+      <w:proofErr w:type="spellStart"/>
+      <w:proofErr w:type="gramEnd"/>
       <w:r>
         <w:rPr>
           <w:rFonts w:ascii="Times New Roman" w:eastAsia="標楷體" w:hAnsi="Times New Roman" w:cs="Times New Roman"/>
@@ -3594,6 +4197,7 @@
         </w:rPr>
         <w:t>fmap</w:t>
       </w:r>
+      <w:proofErr w:type="spellEnd"/>
       <w:r>
         <w:rPr>
           <w:rFonts w:ascii="Times New Roman" w:eastAsia="標楷體" w:hAnsi="Times New Roman" w:cs="Times New Roman" w:hint="eastAsia"/>
@@ -3636,6 +4240,7 @@
         </w:rPr>
         <w:t>與</w:t>
       </w:r>
+      <w:proofErr w:type="spellStart"/>
       <w:r>
         <w:rPr>
           <w:rFonts w:ascii="Times New Roman" w:eastAsia="標楷體" w:hAnsi="Times New Roman" w:cs="Times New Roman" w:hint="eastAsia"/>
@@ -3643,6 +4248,7 @@
         </w:rPr>
         <w:t>ifmap</w:t>
       </w:r>
+      <w:proofErr w:type="spellEnd"/>
       <w:r>
         <w:rPr>
           <w:rFonts w:ascii="Times New Roman" w:eastAsia="標楷體" w:hAnsi="Times New Roman" w:cs="Times New Roman" w:hint="eastAsia"/>
@@ -3682,6 +4288,7 @@
         </w:rPr>
         <w:t>：這個狀態是一個</w:t>
       </w:r>
+      <w:proofErr w:type="spellStart"/>
       <w:r>
         <w:rPr>
           <w:rFonts w:ascii="Times New Roman" w:eastAsia="標楷體" w:hAnsi="Times New Roman" w:cs="Times New Roman" w:hint="eastAsia"/>
@@ -3689,12 +4296,45 @@
         </w:rPr>
         <w:t>ifmap</w:t>
       </w:r>
-      <w:r>
-        <w:rPr>
-          <w:rFonts w:ascii="Times New Roman" w:eastAsia="標楷體" w:hAnsi="Times New Roman" w:cs="Times New Roman" w:hint="eastAsia"/>
-          <w:szCs w:val="24"/>
-        </w:rPr>
-        <w:t>還沒算完，所以進行右移，移完後就直接回到</w:t>
+      <w:proofErr w:type="spellEnd"/>
+      <w:r>
+        <w:rPr>
+          <w:rFonts w:ascii="Times New Roman" w:eastAsia="標楷體" w:hAnsi="Times New Roman" w:cs="Times New Roman" w:hint="eastAsia"/>
+          <w:szCs w:val="24"/>
+        </w:rPr>
+        <w:t>還</w:t>
+      </w:r>
+      <w:proofErr w:type="gramStart"/>
+      <w:r>
+        <w:rPr>
+          <w:rFonts w:ascii="Times New Roman" w:eastAsia="標楷體" w:hAnsi="Times New Roman" w:cs="Times New Roman" w:hint="eastAsia"/>
+          <w:szCs w:val="24"/>
+        </w:rPr>
+        <w:t>沒算完</w:t>
+      </w:r>
+      <w:proofErr w:type="gramEnd"/>
+      <w:r>
+        <w:rPr>
+          <w:rFonts w:ascii="Times New Roman" w:eastAsia="標楷體" w:hAnsi="Times New Roman" w:cs="Times New Roman" w:hint="eastAsia"/>
+          <w:szCs w:val="24"/>
+        </w:rPr>
+        <w:t>，所以進行</w:t>
+      </w:r>
+      <w:proofErr w:type="gramStart"/>
+      <w:r>
+        <w:rPr>
+          <w:rFonts w:ascii="Times New Roman" w:eastAsia="標楷體" w:hAnsi="Times New Roman" w:cs="Times New Roman" w:hint="eastAsia"/>
+          <w:szCs w:val="24"/>
+        </w:rPr>
+        <w:t>右移，移完</w:t>
+      </w:r>
+      <w:proofErr w:type="gramEnd"/>
+      <w:r>
+        <w:rPr>
+          <w:rFonts w:ascii="Times New Roman" w:eastAsia="標楷體" w:hAnsi="Times New Roman" w:cs="Times New Roman" w:hint="eastAsia"/>
+          <w:szCs w:val="24"/>
+        </w:rPr>
+        <w:t>後就直接回到</w:t>
       </w:r>
       <w:r>
         <w:rPr>
@@ -3772,10 +4412,1405 @@
         <w:ind w:left="810" w:firstLine="0"/>
         <w:rPr>
           <w:rFonts w:ascii="Times New Roman" w:eastAsia="標楷體" w:hAnsi="Times New Roman" w:cs="Times New Roman"/>
-          <w:sz w:val="32"/>
-          <w:szCs w:val="32"/>
-        </w:rPr>
-      </w:pPr>
+          <w:szCs w:val="24"/>
+        </w:rPr>
+      </w:pPr>
+      <w:r>
+        <w:rPr>
+          <w:rFonts w:ascii="Times New Roman" w:eastAsia="標楷體" w:hAnsi="Times New Roman" w:cs="Times New Roman" w:hint="eastAsia"/>
+          <w:noProof/>
+          <w:szCs w:val="24"/>
+        </w:rPr>
+        <mc:AlternateContent>
+          <mc:Choice Requires="wps">
+            <w:drawing>
+              <wp:anchor distT="0" distB="0" distL="114300" distR="114300" simplePos="0" relativeHeight="251665408" behindDoc="0" locked="0" layoutInCell="1" allowOverlap="1" wp14:anchorId="00F5336F" wp14:editId="11D7137C">
+                <wp:simplePos x="0" y="0"/>
+                <wp:positionH relativeFrom="column">
+                  <wp:posOffset>450850</wp:posOffset>
+                </wp:positionH>
+                <wp:positionV relativeFrom="paragraph">
+                  <wp:posOffset>923925</wp:posOffset>
+                </wp:positionV>
+                <wp:extent cx="1631950" cy="342900"/>
+                <wp:effectExtent l="19050" t="19050" r="25400" b="19050"/>
+                <wp:wrapNone/>
+                <wp:docPr id="497825207" name="矩形 5"/>
+                <wp:cNvGraphicFramePr/>
+                <a:graphic xmlns:a="http://schemas.openxmlformats.org/drawingml/2006/main">
+                  <a:graphicData uri="http://schemas.microsoft.com/office/word/2010/wordprocessingShape">
+                    <wps:wsp>
+                      <wps:cNvSpPr/>
+                      <wps:spPr>
+                        <a:xfrm>
+                          <a:off x="0" y="0"/>
+                          <a:ext cx="1631950" cy="342900"/>
+                        </a:xfrm>
+                        <a:prstGeom prst="rect">
+                          <a:avLst/>
+                        </a:prstGeom>
+                        <a:noFill/>
+                        <a:ln w="38100">
+                          <a:solidFill>
+                            <a:srgbClr val="FF0000"/>
+                          </a:solidFill>
+                        </a:ln>
+                      </wps:spPr>
+                      <wps:style>
+                        <a:lnRef idx="2">
+                          <a:schemeClr val="accent1">
+                            <a:shade val="15000"/>
+                          </a:schemeClr>
+                        </a:lnRef>
+                        <a:fillRef idx="1">
+                          <a:schemeClr val="accent1"/>
+                        </a:fillRef>
+                        <a:effectRef idx="0">
+                          <a:schemeClr val="accent1"/>
+                        </a:effectRef>
+                        <a:fontRef idx="minor">
+                          <a:schemeClr val="lt1"/>
+                        </a:fontRef>
+                      </wps:style>
+                      <wps:bodyPr rot="0" spcFirstLastPara="0" vertOverflow="overflow" horzOverflow="overflow" vert="horz" wrap="square" lIns="91440" tIns="45720" rIns="91440" bIns="45720" numCol="1" spcCol="0" rtlCol="0" fromWordArt="0" anchor="ctr" anchorCtr="0" forceAA="0" compatLnSpc="1">
+                        <a:prstTxWarp prst="textNoShape">
+                          <a:avLst/>
+                        </a:prstTxWarp>
+                        <a:noAutofit/>
+                      </wps:bodyPr>
+                    </wps:wsp>
+                  </a:graphicData>
+                </a:graphic>
+                <wp14:sizeRelH relativeFrom="margin">
+                  <wp14:pctWidth>0</wp14:pctWidth>
+                </wp14:sizeRelH>
+                <wp14:sizeRelV relativeFrom="margin">
+                  <wp14:pctHeight>0</wp14:pctHeight>
+                </wp14:sizeRelV>
+              </wp:anchor>
+            </w:drawing>
+          </mc:Choice>
+          <mc:Fallback>
+            <w:pict>
+              <v:rect w14:anchorId="03218785" id="矩形 5" o:spid="_x0000_s1026" style="position:absolute;margin-left:35.5pt;margin-top:72.75pt;width:128.5pt;height:27pt;z-index:251665408;visibility:visible;mso-wrap-style:square;mso-width-percent:0;mso-height-percent:0;mso-wrap-distance-left:9pt;mso-wrap-distance-top:0;mso-wrap-distance-right:9pt;mso-wrap-distance-bottom:0;mso-position-horizontal:absolute;mso-position-horizontal-relative:text;mso-position-vertical:absolute;mso-position-vertical-relative:text;mso-width-percent:0;mso-height-percent:0;mso-width-relative:margin;mso-height-relative:margin;v-text-anchor:middle" o:gfxdata="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" filled="f" strokecolor="red" strokeweight="3pt"/>
+            </w:pict>
+          </mc:Fallback>
+        </mc:AlternateContent>
+      </w:r>
+      <w:r>
+        <w:rPr>
+          <w:rFonts w:ascii="Times New Roman" w:eastAsia="標楷體" w:hAnsi="Times New Roman" w:cs="Times New Roman" w:hint="eastAsia"/>
+          <w:noProof/>
+          <w:szCs w:val="24"/>
+        </w:rPr>
+        <mc:AlternateContent>
+          <mc:Choice Requires="wps">
+            <w:drawing>
+              <wp:anchor distT="0" distB="0" distL="114300" distR="114300" simplePos="0" relativeHeight="251663360" behindDoc="0" locked="0" layoutInCell="1" allowOverlap="1" wp14:anchorId="2F93738A" wp14:editId="1D2184F2">
+                <wp:simplePos x="0" y="0"/>
+                <wp:positionH relativeFrom="column">
+                  <wp:posOffset>628650</wp:posOffset>
+                </wp:positionH>
+                <wp:positionV relativeFrom="paragraph">
+                  <wp:posOffset>1368424</wp:posOffset>
+                </wp:positionV>
+                <wp:extent cx="1295400" cy="285115"/>
+                <wp:effectExtent l="19050" t="19050" r="19050" b="19685"/>
+                <wp:wrapNone/>
+                <wp:docPr id="1382105646" name="矩形 5"/>
+                <wp:cNvGraphicFramePr/>
+                <a:graphic xmlns:a="http://schemas.openxmlformats.org/drawingml/2006/main">
+                  <a:graphicData uri="http://schemas.microsoft.com/office/word/2010/wordprocessingShape">
+                    <wps:wsp>
+                      <wps:cNvSpPr/>
+                      <wps:spPr>
+                        <a:xfrm>
+                          <a:off x="0" y="0"/>
+                          <a:ext cx="1295400" cy="285115"/>
+                        </a:xfrm>
+                        <a:prstGeom prst="rect">
+                          <a:avLst/>
+                        </a:prstGeom>
+                        <a:noFill/>
+                        <a:ln w="38100">
+                          <a:solidFill>
+                            <a:srgbClr val="FF0000"/>
+                          </a:solidFill>
+                        </a:ln>
+                      </wps:spPr>
+                      <wps:style>
+                        <a:lnRef idx="2">
+                          <a:schemeClr val="accent1">
+                            <a:shade val="15000"/>
+                          </a:schemeClr>
+                        </a:lnRef>
+                        <a:fillRef idx="1">
+                          <a:schemeClr val="accent1"/>
+                        </a:fillRef>
+                        <a:effectRef idx="0">
+                          <a:schemeClr val="accent1"/>
+                        </a:effectRef>
+                        <a:fontRef idx="minor">
+                          <a:schemeClr val="lt1"/>
+                        </a:fontRef>
+                      </wps:style>
+                      <wps:bodyPr rot="0" spcFirstLastPara="0" vertOverflow="overflow" horzOverflow="overflow" vert="horz" wrap="square" lIns="91440" tIns="45720" rIns="91440" bIns="45720" numCol="1" spcCol="0" rtlCol="0" fromWordArt="0" anchor="ctr" anchorCtr="0" forceAA="0" compatLnSpc="1">
+                        <a:prstTxWarp prst="textNoShape">
+                          <a:avLst/>
+                        </a:prstTxWarp>
+                        <a:noAutofit/>
+                      </wps:bodyPr>
+                    </wps:wsp>
+                  </a:graphicData>
+                </a:graphic>
+                <wp14:sizeRelH relativeFrom="margin">
+                  <wp14:pctWidth>0</wp14:pctWidth>
+                </wp14:sizeRelH>
+                <wp14:sizeRelV relativeFrom="margin">
+                  <wp14:pctHeight>0</wp14:pctHeight>
+                </wp14:sizeRelV>
+              </wp:anchor>
+            </w:drawing>
+          </mc:Choice>
+          <mc:Fallback>
+            <w:pict>
+              <v:rect w14:anchorId="1DBEC314" id="矩形 5" o:spid="_x0000_s1026" style="position:absolute;margin-left:49.5pt;margin-top:107.75pt;width:102pt;height:22.45pt;z-index:251663360;visibility:visible;mso-wrap-style:square;mso-width-percent:0;mso-height-percent:0;mso-wrap-distance-left:9pt;mso-wrap-distance-top:0;mso-wrap-distance-right:9pt;mso-wrap-distance-bottom:0;mso-position-horizontal:absolute;mso-position-horizontal-relative:text;mso-position-vertical:absolute;mso-position-vertical-relative:text;mso-width-percent:0;mso-height-percent:0;mso-width-relative:margin;mso-height-relative:margin;v-text-anchor:middle" o:gfxdata="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" filled="f" strokecolor="red" strokeweight="3pt"/>
+            </w:pict>
+          </mc:Fallback>
+        </mc:AlternateContent>
+      </w:r>
+      <w:r>
+        <w:rPr>
+          <w:rFonts w:ascii="Times New Roman" w:eastAsia="標楷體" w:hAnsi="Times New Roman" w:cs="Times New Roman" w:hint="eastAsia"/>
+          <w:noProof/>
+          <w:szCs w:val="24"/>
+        </w:rPr>
+        <mc:AlternateContent>
+          <mc:Choice Requires="wps">
+            <w:drawing>
+              <wp:anchor distT="0" distB="0" distL="114300" distR="114300" simplePos="0" relativeHeight="251661312" behindDoc="0" locked="0" layoutInCell="1" allowOverlap="1" wp14:anchorId="083A40D4" wp14:editId="792FBEE0">
+                <wp:simplePos x="0" y="0"/>
+                <wp:positionH relativeFrom="column">
+                  <wp:posOffset>4248150</wp:posOffset>
+                </wp:positionH>
+                <wp:positionV relativeFrom="paragraph">
+                  <wp:posOffset>1431925</wp:posOffset>
+                </wp:positionV>
+                <wp:extent cx="800100" cy="247650"/>
+                <wp:effectExtent l="19050" t="19050" r="19050" b="19050"/>
+                <wp:wrapNone/>
+                <wp:docPr id="2122347612" name="矩形 5"/>
+                <wp:cNvGraphicFramePr/>
+                <a:graphic xmlns:a="http://schemas.openxmlformats.org/drawingml/2006/main">
+                  <a:graphicData uri="http://schemas.microsoft.com/office/word/2010/wordprocessingShape">
+                    <wps:wsp>
+                      <wps:cNvSpPr/>
+                      <wps:spPr>
+                        <a:xfrm>
+                          <a:off x="0" y="0"/>
+                          <a:ext cx="800100" cy="247650"/>
+                        </a:xfrm>
+                        <a:prstGeom prst="rect">
+                          <a:avLst/>
+                        </a:prstGeom>
+                        <a:noFill/>
+                        <a:ln w="38100">
+                          <a:solidFill>
+                            <a:srgbClr val="FF0000"/>
+                          </a:solidFill>
+                        </a:ln>
+                      </wps:spPr>
+                      <wps:style>
+                        <a:lnRef idx="2">
+                          <a:schemeClr val="accent1">
+                            <a:shade val="15000"/>
+                          </a:schemeClr>
+                        </a:lnRef>
+                        <a:fillRef idx="1">
+                          <a:schemeClr val="accent1"/>
+                        </a:fillRef>
+                        <a:effectRef idx="0">
+                          <a:schemeClr val="accent1"/>
+                        </a:effectRef>
+                        <a:fontRef idx="minor">
+                          <a:schemeClr val="lt1"/>
+                        </a:fontRef>
+                      </wps:style>
+                      <wps:bodyPr rot="0" spcFirstLastPara="0" vertOverflow="overflow" horzOverflow="overflow" vert="horz" wrap="square" lIns="91440" tIns="45720" rIns="91440" bIns="45720" numCol="1" spcCol="0" rtlCol="0" fromWordArt="0" anchor="ctr" anchorCtr="0" forceAA="0" compatLnSpc="1">
+                        <a:prstTxWarp prst="textNoShape">
+                          <a:avLst/>
+                        </a:prstTxWarp>
+                        <a:noAutofit/>
+                      </wps:bodyPr>
+                    </wps:wsp>
+                  </a:graphicData>
+                </a:graphic>
+                <wp14:sizeRelH relativeFrom="margin">
+                  <wp14:pctWidth>0</wp14:pctWidth>
+                </wp14:sizeRelH>
+                <wp14:sizeRelV relativeFrom="margin">
+                  <wp14:pctHeight>0</wp14:pctHeight>
+                </wp14:sizeRelV>
+              </wp:anchor>
+            </w:drawing>
+          </mc:Choice>
+          <mc:Fallback>
+            <w:pict>
+              <v:rect w14:anchorId="157F9A86" id="矩形 5" o:spid="_x0000_s1026" style="position:absolute;margin-left:334.5pt;margin-top:112.75pt;width:63pt;height:19.5pt;z-index:251661312;visibility:visible;mso-wrap-style:square;mso-width-percent:0;mso-height-percent:0;mso-wrap-distance-left:9pt;mso-wrap-distance-top:0;mso-wrap-distance-right:9pt;mso-wrap-distance-bottom:0;mso-position-horizontal:absolute;mso-position-horizontal-relative:text;mso-position-vertical:absolute;mso-position-vertical-relative:text;mso-width-percent:0;mso-height-percent:0;mso-width-relative:margin;mso-height-relative:margin;v-text-anchor:middle" o:gfxdata="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" filled="f" strokecolor="red" strokeweight="3pt"/>
+            </w:pict>
+          </mc:Fallback>
+        </mc:AlternateContent>
+      </w:r>
+      <w:r>
+        <w:rPr>
+          <w:rFonts w:ascii="Times New Roman" w:eastAsia="標楷體" w:hAnsi="Times New Roman" w:cs="Times New Roman" w:hint="eastAsia"/>
+          <w:noProof/>
+          <w:szCs w:val="24"/>
+        </w:rPr>
+        <mc:AlternateContent>
+          <mc:Choice Requires="wps">
+            <w:drawing>
+              <wp:anchor distT="0" distB="0" distL="114300" distR="114300" simplePos="0" relativeHeight="251659264" behindDoc="0" locked="0" layoutInCell="1" allowOverlap="1" wp14:anchorId="5B5EC11B" wp14:editId="410964A9">
+                <wp:simplePos x="0" y="0"/>
+                <wp:positionH relativeFrom="column">
+                  <wp:posOffset>4222750</wp:posOffset>
+                </wp:positionH>
+                <wp:positionV relativeFrom="paragraph">
+                  <wp:posOffset>942975</wp:posOffset>
+                </wp:positionV>
+                <wp:extent cx="800100" cy="247650"/>
+                <wp:effectExtent l="19050" t="19050" r="19050" b="19050"/>
+                <wp:wrapNone/>
+                <wp:docPr id="1308007682" name="矩形 5"/>
+                <wp:cNvGraphicFramePr/>
+                <a:graphic xmlns:a="http://schemas.openxmlformats.org/drawingml/2006/main">
+                  <a:graphicData uri="http://schemas.microsoft.com/office/word/2010/wordprocessingShape">
+                    <wps:wsp>
+                      <wps:cNvSpPr/>
+                      <wps:spPr>
+                        <a:xfrm>
+                          <a:off x="0" y="0"/>
+                          <a:ext cx="800100" cy="247650"/>
+                        </a:xfrm>
+                        <a:prstGeom prst="rect">
+                          <a:avLst/>
+                        </a:prstGeom>
+                        <a:noFill/>
+                        <a:ln w="38100">
+                          <a:solidFill>
+                            <a:srgbClr val="FF0000"/>
+                          </a:solidFill>
+                        </a:ln>
+                      </wps:spPr>
+                      <wps:style>
+                        <a:lnRef idx="2">
+                          <a:schemeClr val="accent1">
+                            <a:shade val="15000"/>
+                          </a:schemeClr>
+                        </a:lnRef>
+                        <a:fillRef idx="1">
+                          <a:schemeClr val="accent1"/>
+                        </a:fillRef>
+                        <a:effectRef idx="0">
+                          <a:schemeClr val="accent1"/>
+                        </a:effectRef>
+                        <a:fontRef idx="minor">
+                          <a:schemeClr val="lt1"/>
+                        </a:fontRef>
+                      </wps:style>
+                      <wps:bodyPr rot="0" spcFirstLastPara="0" vertOverflow="overflow" horzOverflow="overflow" vert="horz" wrap="square" lIns="91440" tIns="45720" rIns="91440" bIns="45720" numCol="1" spcCol="0" rtlCol="0" fromWordArt="0" anchor="ctr" anchorCtr="0" forceAA="0" compatLnSpc="1">
+                        <a:prstTxWarp prst="textNoShape">
+                          <a:avLst/>
+                        </a:prstTxWarp>
+                        <a:noAutofit/>
+                      </wps:bodyPr>
+                    </wps:wsp>
+                  </a:graphicData>
+                </a:graphic>
+                <wp14:sizeRelH relativeFrom="margin">
+                  <wp14:pctWidth>0</wp14:pctWidth>
+                </wp14:sizeRelH>
+                <wp14:sizeRelV relativeFrom="margin">
+                  <wp14:pctHeight>0</wp14:pctHeight>
+                </wp14:sizeRelV>
+              </wp:anchor>
+            </w:drawing>
+          </mc:Choice>
+          <mc:Fallback>
+            <w:pict>
+              <v:rect w14:anchorId="4646559D" id="矩形 5" o:spid="_x0000_s1026" style="position:absolute;margin-left:332.5pt;margin-top:74.25pt;width:63pt;height:19.5pt;z-index:251659264;visibility:visible;mso-wrap-style:square;mso-width-percent:0;mso-height-percent:0;mso-wrap-distance-left:9pt;mso-wrap-distance-top:0;mso-wrap-distance-right:9pt;mso-wrap-distance-bottom:0;mso-position-horizontal:absolute;mso-position-horizontal-relative:text;mso-position-vertical:absolute;mso-position-vertical-relative:text;mso-width-percent:0;mso-height-percent:0;mso-width-relative:margin;mso-height-relative:margin;v-text-anchor:middle" o:gfxdata="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" filled="f" strokecolor="red" strokeweight="3pt"/>
+            </w:pict>
+          </mc:Fallback>
+        </mc:AlternateContent>
+      </w:r>
+      <w:r>
+        <w:rPr>
+          <w:rFonts w:ascii="Times New Roman" w:eastAsia="標楷體" w:hAnsi="Times New Roman" w:cs="Times New Roman" w:hint="eastAsia"/>
+          <w:szCs w:val="24"/>
+        </w:rPr>
+        <w:t>SET_INFO</w:t>
+      </w:r>
+      <w:r>
+        <w:rPr>
+          <w:rFonts w:ascii="Times New Roman" w:eastAsia="標楷體" w:hAnsi="Times New Roman" w:cs="Times New Roman" w:hint="eastAsia"/>
+          <w:szCs w:val="24"/>
+        </w:rPr>
+        <w:t>：</w:t>
+      </w:r>
+      <w:r>
+        <w:rPr>
+          <w:rFonts w:ascii="Times New Roman" w:eastAsia="標楷體" w:hAnsi="Times New Roman" w:cs="Times New Roman"/>
+          <w:noProof/>
+          <w:szCs w:val="24"/>
+        </w:rPr>
+        <w:drawing>
+          <wp:inline distT="0" distB="0" distL="0" distR="0" wp14:anchorId="5A1F4F8D" wp14:editId="5B65E618">
+            <wp:extent cx="4432300" cy="1453857"/>
+            <wp:effectExtent l="0" t="0" r="6350" b="0"/>
+            <wp:docPr id="2031909351" name="圖片 1" descr="一張含有 螢幕擷取畫面, 多媒體軟體, 多媒體, 軟體 的圖片&#10;&#10;自動產生的描述"/>
+            <wp:cNvGraphicFramePr>
+              <a:graphicFrameLocks xmlns:a="http://schemas.openxmlformats.org/drawingml/2006/main" noChangeAspect="1"/>
+            </wp:cNvGraphicFramePr>
+            <a:graphic xmlns:a="http://schemas.openxmlformats.org/drawingml/2006/main">
+              <a:graphicData uri="http://schemas.openxmlformats.org/drawingml/2006/picture">
+                <pic:pic xmlns:pic="http://schemas.openxmlformats.org/drawingml/2006/picture">
+                  <pic:nvPicPr>
+                    <pic:cNvPr id="2031909351" name="圖片 1" descr="一張含有 螢幕擷取畫面, 多媒體軟體, 多媒體, 軟體 的圖片&#10;&#10;自動產生的描述"/>
+                    <pic:cNvPicPr/>
+                  </pic:nvPicPr>
+                  <pic:blipFill>
+                    <a:blip r:embed="rId14"/>
+                    <a:stretch>
+                      <a:fillRect/>
+                    </a:stretch>
+                  </pic:blipFill>
+                  <pic:spPr>
+                    <a:xfrm>
+                      <a:off x="0" y="0"/>
+                      <a:ext cx="4443034" cy="1457378"/>
+                    </a:xfrm>
+                    <a:prstGeom prst="rect">
+                      <a:avLst/>
+                    </a:prstGeom>
+                  </pic:spPr>
+                </pic:pic>
+              </a:graphicData>
+            </a:graphic>
+          </wp:inline>
+        </w:drawing>
+      </w:r>
+    </w:p>
+    <w:p>
+      <w:pPr>
+        <w:pStyle w:val="a9"/>
+        <w:ind w:left="810" w:firstLine="0"/>
+        <w:rPr>
+          <w:rFonts w:ascii="Times New Roman" w:eastAsia="標楷體" w:hAnsi="Times New Roman" w:cs="Times New Roman"/>
+          <w:szCs w:val="24"/>
+        </w:rPr>
+      </w:pPr>
+      <w:r>
+        <w:rPr>
+          <w:rFonts w:ascii="Times New Roman" w:eastAsia="標楷體" w:hAnsi="Times New Roman" w:cs="Times New Roman" w:hint="eastAsia"/>
+          <w:szCs w:val="24"/>
+        </w:rPr>
+        <w:t>由</w:t>
+      </w:r>
+      <w:r>
+        <w:rPr>
+          <w:rFonts w:ascii="Times New Roman" w:eastAsia="標楷體" w:hAnsi="Times New Roman" w:cs="Times New Roman" w:hint="eastAsia"/>
+          <w:szCs w:val="24"/>
+        </w:rPr>
+        <w:t>IDLE</w:t>
+      </w:r>
+      <w:r>
+        <w:rPr>
+          <w:rFonts w:ascii="Times New Roman" w:eastAsia="標楷體" w:hAnsi="Times New Roman" w:cs="Times New Roman" w:hint="eastAsia"/>
+          <w:szCs w:val="24"/>
+        </w:rPr>
+        <w:t>轉到</w:t>
+      </w:r>
+      <w:proofErr w:type="spellStart"/>
+      <w:r>
+        <w:rPr>
+          <w:rFonts w:ascii="Times New Roman" w:eastAsia="標楷體" w:hAnsi="Times New Roman" w:cs="Times New Roman" w:hint="eastAsia"/>
+          <w:szCs w:val="24"/>
+        </w:rPr>
+        <w:t>set_info</w:t>
+      </w:r>
+      <w:proofErr w:type="spellEnd"/>
+      <w:r>
+        <w:rPr>
+          <w:rFonts w:ascii="Times New Roman" w:eastAsia="標楷體" w:hAnsi="Times New Roman" w:cs="Times New Roman" w:hint="eastAsia"/>
+          <w:szCs w:val="24"/>
+        </w:rPr>
+        <w:t>，並且讀取</w:t>
+      </w:r>
+      <w:r>
+        <w:rPr>
+          <w:rFonts w:ascii="Times New Roman" w:eastAsia="標楷體" w:hAnsi="Times New Roman" w:cs="Times New Roman"/>
+          <w:szCs w:val="24"/>
+        </w:rPr>
+        <w:t>l</w:t>
+      </w:r>
+      <w:r>
+        <w:rPr>
+          <w:rFonts w:ascii="Times New Roman" w:eastAsia="標楷體" w:hAnsi="Times New Roman" w:cs="Times New Roman" w:hint="eastAsia"/>
+          <w:szCs w:val="24"/>
+        </w:rPr>
+        <w:t>ayer</w:t>
+      </w:r>
+      <w:r>
+        <w:rPr>
+          <w:rFonts w:ascii="Times New Roman" w:eastAsia="標楷體" w:hAnsi="Times New Roman" w:cs="Times New Roman" w:hint="eastAsia"/>
+          <w:szCs w:val="24"/>
+        </w:rPr>
+        <w:t>資料</w:t>
+      </w:r>
+    </w:p>
+    <w:p>
+      <w:pPr>
+        <w:pStyle w:val="a9"/>
+        <w:ind w:left="810" w:firstLine="0"/>
+        <w:rPr>
+          <w:rFonts w:ascii="Times New Roman" w:eastAsia="標楷體" w:hAnsi="Times New Roman" w:cs="Times New Roman"/>
+          <w:szCs w:val="24"/>
+        </w:rPr>
+      </w:pPr>
+    </w:p>
+    <w:p>
+      <w:pPr>
+        <w:pStyle w:val="a9"/>
+        <w:ind w:left="810" w:firstLine="0"/>
+        <w:rPr>
+          <w:rFonts w:ascii="Times New Roman" w:eastAsia="標楷體" w:hAnsi="Times New Roman" w:cs="Times New Roman"/>
+          <w:szCs w:val="24"/>
+        </w:rPr>
+      </w:pPr>
+      <w:r>
+        <w:rPr>
+          <w:rFonts w:ascii="Times New Roman" w:eastAsia="標楷體" w:hAnsi="Times New Roman" w:cs="Times New Roman" w:hint="eastAsia"/>
+          <w:szCs w:val="24"/>
+        </w:rPr>
+        <w:t>STORE_INITIAL</w:t>
+      </w:r>
+      <w:r>
+        <w:rPr>
+          <w:rFonts w:ascii="Times New Roman" w:eastAsia="標楷體" w:hAnsi="Times New Roman" w:cs="Times New Roman" w:hint="eastAsia"/>
+          <w:szCs w:val="24"/>
+        </w:rPr>
+        <w:t>：</w:t>
+      </w:r>
+    </w:p>
+    <w:p>
+      <w:pPr>
+        <w:pStyle w:val="a9"/>
+        <w:ind w:left="810" w:firstLine="0"/>
+        <w:rPr>
+          <w:rFonts w:ascii="Times New Roman" w:eastAsia="標楷體" w:hAnsi="Times New Roman" w:cs="Times New Roman"/>
+          <w:szCs w:val="24"/>
+        </w:rPr>
+      </w:pPr>
+      <w:r>
+        <w:rPr>
+          <w:rFonts w:ascii="Times New Roman" w:eastAsia="標楷體" w:hAnsi="Times New Roman" w:cs="Times New Roman"/>
+          <w:noProof/>
+          <w:szCs w:val="24"/>
+        </w:rPr>
+        <w:drawing>
+          <wp:inline distT="0" distB="0" distL="0" distR="0" wp14:anchorId="17F0DC1D" wp14:editId="6AC3B708">
+            <wp:extent cx="5486400" cy="385445"/>
+            <wp:effectExtent l="0" t="0" r="0" b="0"/>
+            <wp:docPr id="1882988202" name="圖片 1"/>
+            <wp:cNvGraphicFramePr>
+              <a:graphicFrameLocks xmlns:a="http://schemas.openxmlformats.org/drawingml/2006/main" noChangeAspect="1"/>
+            </wp:cNvGraphicFramePr>
+            <a:graphic xmlns:a="http://schemas.openxmlformats.org/drawingml/2006/main">
+              <a:graphicData uri="http://schemas.openxmlformats.org/drawingml/2006/picture">
+                <pic:pic xmlns:pic="http://schemas.openxmlformats.org/drawingml/2006/picture">
+                  <pic:nvPicPr>
+                    <pic:cNvPr id="1882988202" name=""/>
+                    <pic:cNvPicPr/>
+                  </pic:nvPicPr>
+                  <pic:blipFill>
+                    <a:blip r:embed="rId15"/>
+                    <a:stretch>
+                      <a:fillRect/>
+                    </a:stretch>
+                  </pic:blipFill>
+                  <pic:spPr>
+                    <a:xfrm>
+                      <a:off x="0" y="0"/>
+                      <a:ext cx="5486400" cy="385445"/>
+                    </a:xfrm>
+                    <a:prstGeom prst="rect">
+                      <a:avLst/>
+                    </a:prstGeom>
+                  </pic:spPr>
+                </pic:pic>
+              </a:graphicData>
+            </a:graphic>
+          </wp:inline>
+        </w:drawing>
+      </w:r>
+    </w:p>
+    <w:p>
+      <w:pPr>
+        <w:pStyle w:val="a9"/>
+        <w:ind w:left="810" w:firstLine="0"/>
+        <w:rPr>
+          <w:rFonts w:ascii="Times New Roman" w:eastAsia="標楷體" w:hAnsi="Times New Roman" w:cs="Times New Roman"/>
+          <w:szCs w:val="24"/>
+        </w:rPr>
+      </w:pPr>
+      <w:r>
+        <w:rPr>
+          <w:rFonts w:ascii="Times New Roman" w:eastAsia="標楷體" w:hAnsi="Times New Roman" w:cs="Times New Roman" w:hint="eastAsia"/>
+          <w:szCs w:val="24"/>
+        </w:rPr>
+        <w:t>在這邊儲存四筆</w:t>
+      </w:r>
+      <w:proofErr w:type="spellStart"/>
+      <w:r>
+        <w:rPr>
+          <w:rFonts w:ascii="Times New Roman" w:eastAsia="標楷體" w:hAnsi="Times New Roman" w:cs="Times New Roman" w:hint="eastAsia"/>
+          <w:szCs w:val="24"/>
+        </w:rPr>
+        <w:t>ifmap</w:t>
+      </w:r>
+      <w:proofErr w:type="spellEnd"/>
+      <w:r>
+        <w:rPr>
+          <w:rFonts w:ascii="Times New Roman" w:eastAsia="標楷體" w:hAnsi="Times New Roman" w:cs="Times New Roman" w:hint="eastAsia"/>
+          <w:szCs w:val="24"/>
+        </w:rPr>
+        <w:t>與</w:t>
+      </w:r>
+      <w:r>
+        <w:rPr>
+          <w:rFonts w:ascii="Times New Roman" w:eastAsia="標楷體" w:hAnsi="Times New Roman" w:cs="Times New Roman" w:hint="eastAsia"/>
+          <w:szCs w:val="24"/>
+        </w:rPr>
+        <w:t>12</w:t>
+      </w:r>
+      <w:r>
+        <w:rPr>
+          <w:rFonts w:ascii="Times New Roman" w:eastAsia="標楷體" w:hAnsi="Times New Roman" w:cs="Times New Roman" w:hint="eastAsia"/>
+          <w:szCs w:val="24"/>
+        </w:rPr>
+        <w:t>筆</w:t>
+      </w:r>
+      <w:r>
+        <w:rPr>
+          <w:rFonts w:ascii="Times New Roman" w:eastAsia="標楷體" w:hAnsi="Times New Roman" w:cs="Times New Roman" w:hint="eastAsia"/>
+          <w:szCs w:val="24"/>
+        </w:rPr>
+        <w:t>filter</w:t>
+      </w:r>
+      <w:r>
+        <w:rPr>
+          <w:rFonts w:ascii="Times New Roman" w:eastAsia="標楷體" w:hAnsi="Times New Roman" w:cs="Times New Roman" w:hint="eastAsia"/>
+          <w:szCs w:val="24"/>
+        </w:rPr>
+        <w:t xml:space="preserve"> (</w:t>
+      </w:r>
+      <w:proofErr w:type="spellStart"/>
+      <w:r>
+        <w:rPr>
+          <w:rFonts w:ascii="Times New Roman" w:eastAsia="標楷體" w:hAnsi="Times New Roman" w:cs="Times New Roman" w:hint="eastAsia"/>
+          <w:szCs w:val="24"/>
+        </w:rPr>
+        <w:t>ch_size</w:t>
+      </w:r>
+      <w:proofErr w:type="spellEnd"/>
+      <w:r>
+        <w:rPr>
+          <w:rFonts w:ascii="Times New Roman" w:eastAsia="標楷體" w:hAnsi="Times New Roman" w:cs="Times New Roman" w:hint="eastAsia"/>
+          <w:szCs w:val="24"/>
+        </w:rPr>
+        <w:t>=4)</w:t>
+      </w:r>
+    </w:p>
+    <w:p>
+      <w:pPr>
+        <w:pStyle w:val="a9"/>
+        <w:ind w:left="810" w:firstLine="0"/>
+        <w:rPr>
+          <w:rFonts w:ascii="Times New Roman" w:eastAsia="標楷體" w:hAnsi="Times New Roman" w:cs="Times New Roman"/>
+          <w:szCs w:val="24"/>
+        </w:rPr>
+      </w:pPr>
+    </w:p>
+    <w:p>
+      <w:pPr>
+        <w:pStyle w:val="a9"/>
+        <w:ind w:left="810" w:firstLine="0"/>
+        <w:rPr>
+          <w:rFonts w:ascii="Times New Roman" w:eastAsia="標楷體" w:hAnsi="Times New Roman" w:cs="Times New Roman"/>
+          <w:szCs w:val="24"/>
+        </w:rPr>
+      </w:pPr>
+      <w:r>
+        <w:rPr>
+          <w:rFonts w:ascii="Times New Roman" w:eastAsia="標楷體" w:hAnsi="Times New Roman" w:cs="Times New Roman" w:hint="eastAsia"/>
+          <w:szCs w:val="24"/>
+        </w:rPr>
+        <w:t>CACULATE</w:t>
+      </w:r>
+      <w:r>
+        <w:rPr>
+          <w:rFonts w:ascii="Times New Roman" w:eastAsia="標楷體" w:hAnsi="Times New Roman" w:cs="Times New Roman" w:hint="eastAsia"/>
+          <w:szCs w:val="24"/>
+        </w:rPr>
+        <w:t>：</w:t>
+      </w:r>
+    </w:p>
+    <w:p>
+      <w:pPr>
+        <w:pStyle w:val="a9"/>
+        <w:ind w:left="810" w:firstLine="0"/>
+        <w:rPr>
+          <w:rFonts w:ascii="Times New Roman" w:eastAsia="標楷體" w:hAnsi="Times New Roman" w:cs="Times New Roman"/>
+          <w:szCs w:val="24"/>
+        </w:rPr>
+      </w:pPr>
+      <w:r>
+        <w:rPr>
+          <w:rFonts w:ascii="Times New Roman" w:eastAsia="標楷體" w:hAnsi="Times New Roman" w:cs="Times New Roman"/>
+          <w:noProof/>
+          <w:szCs w:val="24"/>
+        </w:rPr>
+        <w:lastRenderedPageBreak/>
+        <w:drawing>
+          <wp:inline distT="0" distB="0" distL="0" distR="0" wp14:anchorId="757053EF" wp14:editId="1A686A53">
+            <wp:extent cx="5486400" cy="511810"/>
+            <wp:effectExtent l="0" t="0" r="0" b="2540"/>
+            <wp:docPr id="1734243957" name="圖片 1"/>
+            <wp:cNvGraphicFramePr>
+              <a:graphicFrameLocks xmlns:a="http://schemas.openxmlformats.org/drawingml/2006/main" noChangeAspect="1"/>
+            </wp:cNvGraphicFramePr>
+            <a:graphic xmlns:a="http://schemas.openxmlformats.org/drawingml/2006/main">
+              <a:graphicData uri="http://schemas.openxmlformats.org/drawingml/2006/picture">
+                <pic:pic xmlns:pic="http://schemas.openxmlformats.org/drawingml/2006/picture">
+                  <pic:nvPicPr>
+                    <pic:cNvPr id="1734243957" name=""/>
+                    <pic:cNvPicPr/>
+                  </pic:nvPicPr>
+                  <pic:blipFill>
+                    <a:blip r:embed="rId16"/>
+                    <a:stretch>
+                      <a:fillRect/>
+                    </a:stretch>
+                  </pic:blipFill>
+                  <pic:spPr>
+                    <a:xfrm>
+                      <a:off x="0" y="0"/>
+                      <a:ext cx="5486400" cy="511810"/>
+                    </a:xfrm>
+                    <a:prstGeom prst="rect">
+                      <a:avLst/>
+                    </a:prstGeom>
+                  </pic:spPr>
+                </pic:pic>
+              </a:graphicData>
+            </a:graphic>
+          </wp:inline>
+        </w:drawing>
+      </w:r>
+    </w:p>
+    <w:p>
+      <w:pPr>
+        <w:pStyle w:val="a9"/>
+        <w:ind w:left="810" w:firstLine="0"/>
+        <w:rPr>
+          <w:rFonts w:ascii="Times New Roman" w:eastAsia="標楷體" w:hAnsi="Times New Roman" w:cs="Times New Roman"/>
+          <w:szCs w:val="24"/>
+        </w:rPr>
+      </w:pPr>
+      <w:r>
+        <w:rPr>
+          <w:rFonts w:ascii="Times New Roman" w:eastAsia="標楷體" w:hAnsi="Times New Roman" w:cs="Times New Roman" w:hint="eastAsia"/>
+          <w:szCs w:val="24"/>
+        </w:rPr>
+        <w:t>在這個階段進行</w:t>
+      </w:r>
+      <w:r>
+        <w:rPr>
+          <w:rFonts w:ascii="Times New Roman" w:eastAsia="標楷體" w:hAnsi="Times New Roman" w:cs="Times New Roman" w:hint="eastAsia"/>
+          <w:szCs w:val="24"/>
+        </w:rPr>
+        <w:t>mac</w:t>
+      </w:r>
+      <w:r>
+        <w:rPr>
+          <w:rFonts w:ascii="Times New Roman" w:eastAsia="標楷體" w:hAnsi="Times New Roman" w:cs="Times New Roman" w:hint="eastAsia"/>
+          <w:szCs w:val="24"/>
+        </w:rPr>
+        <w:t>運算並且存到</w:t>
+      </w:r>
+      <w:r>
+        <w:rPr>
+          <w:rFonts w:ascii="Times New Roman" w:eastAsia="標楷體" w:hAnsi="Times New Roman" w:cs="Times New Roman" w:hint="eastAsia"/>
+          <w:szCs w:val="24"/>
+        </w:rPr>
+        <w:t>PSUM_SPAD</w:t>
+      </w:r>
+      <w:r>
+        <w:rPr>
+          <w:rFonts w:ascii="Times New Roman" w:eastAsia="標楷體" w:hAnsi="Times New Roman" w:cs="Times New Roman" w:hint="eastAsia"/>
+          <w:szCs w:val="24"/>
+        </w:rPr>
+        <w:t>中</w:t>
+      </w:r>
+    </w:p>
+    <w:p>
+      <w:pPr>
+        <w:pStyle w:val="a9"/>
+        <w:ind w:left="810" w:firstLine="0"/>
+        <w:rPr>
+          <w:rFonts w:ascii="Times New Roman" w:eastAsia="標楷體" w:hAnsi="Times New Roman" w:cs="Times New Roman"/>
+          <w:szCs w:val="24"/>
+        </w:rPr>
+      </w:pPr>
+    </w:p>
+    <w:p>
+      <w:pPr>
+        <w:pStyle w:val="a9"/>
+        <w:ind w:left="810" w:firstLine="0"/>
+        <w:rPr>
+          <w:rFonts w:ascii="Times New Roman" w:eastAsia="標楷體" w:hAnsi="Times New Roman" w:cs="Times New Roman"/>
+          <w:szCs w:val="24"/>
+        </w:rPr>
+      </w:pPr>
+      <w:r>
+        <w:rPr>
+          <w:rFonts w:ascii="Times New Roman" w:eastAsia="標楷體" w:hAnsi="Times New Roman" w:cs="Times New Roman" w:hint="eastAsia"/>
+          <w:szCs w:val="24"/>
+        </w:rPr>
+        <w:t>ACCUMULATE</w:t>
+      </w:r>
+      <w:r>
+        <w:rPr>
+          <w:rFonts w:ascii="Times New Roman" w:eastAsia="標楷體" w:hAnsi="Times New Roman" w:cs="Times New Roman" w:hint="eastAsia"/>
+          <w:szCs w:val="24"/>
+        </w:rPr>
+        <w:t>：</w:t>
+      </w:r>
+    </w:p>
+    <w:p>
+      <w:pPr>
+        <w:pStyle w:val="a9"/>
+        <w:ind w:left="810" w:firstLine="0"/>
+        <w:rPr>
+          <w:rFonts w:ascii="Times New Roman" w:eastAsia="標楷體" w:hAnsi="Times New Roman" w:cs="Times New Roman"/>
+          <w:szCs w:val="24"/>
+        </w:rPr>
+      </w:pPr>
+      <w:r>
+        <w:rPr>
+          <w:rFonts w:ascii="Times New Roman" w:eastAsia="標楷體" w:hAnsi="Times New Roman" w:cs="Times New Roman"/>
+          <w:noProof/>
+          <w:szCs w:val="24"/>
+        </w:rPr>
+        <w:drawing>
+          <wp:inline distT="0" distB="0" distL="0" distR="0" wp14:anchorId="51F58B01" wp14:editId="36A3781E">
+            <wp:extent cx="5334744" cy="1495634"/>
+            <wp:effectExtent l="0" t="0" r="0" b="9525"/>
+            <wp:docPr id="425578318" name="圖片 1" descr="一張含有 文字, 螢幕擷取畫面, 字型, 設計 的圖片&#10;&#10;自動產生的描述"/>
+            <wp:cNvGraphicFramePr>
+              <a:graphicFrameLocks xmlns:a="http://schemas.openxmlformats.org/drawingml/2006/main" noChangeAspect="1"/>
+            </wp:cNvGraphicFramePr>
+            <a:graphic xmlns:a="http://schemas.openxmlformats.org/drawingml/2006/main">
+              <a:graphicData uri="http://schemas.openxmlformats.org/drawingml/2006/picture">
+                <pic:pic xmlns:pic="http://schemas.openxmlformats.org/drawingml/2006/picture">
+                  <pic:nvPicPr>
+                    <pic:cNvPr id="425578318" name="圖片 1" descr="一張含有 文字, 螢幕擷取畫面, 字型, 設計 的圖片&#10;&#10;自動產生的描述"/>
+                    <pic:cNvPicPr/>
+                  </pic:nvPicPr>
+                  <pic:blipFill>
+                    <a:blip r:embed="rId17"/>
+                    <a:stretch>
+                      <a:fillRect/>
+                    </a:stretch>
+                  </pic:blipFill>
+                  <pic:spPr>
+                    <a:xfrm>
+                      <a:off x="0" y="0"/>
+                      <a:ext cx="5334744" cy="1495634"/>
+                    </a:xfrm>
+                    <a:prstGeom prst="rect">
+                      <a:avLst/>
+                    </a:prstGeom>
+                  </pic:spPr>
+                </pic:pic>
+              </a:graphicData>
+            </a:graphic>
+          </wp:inline>
+        </w:drawing>
+      </w:r>
+    </w:p>
+    <w:p>
+      <w:pPr>
+        <w:pStyle w:val="a9"/>
+        <w:ind w:left="810" w:firstLine="0"/>
+        <w:rPr>
+          <w:rFonts w:ascii="Times New Roman" w:eastAsia="標楷體" w:hAnsi="Times New Roman" w:cs="Times New Roman"/>
+          <w:szCs w:val="24"/>
+        </w:rPr>
+      </w:pPr>
+      <w:r>
+        <w:rPr>
+          <w:rFonts w:ascii="Times New Roman" w:eastAsia="標楷體" w:hAnsi="Times New Roman" w:cs="Times New Roman" w:hint="eastAsia"/>
+          <w:szCs w:val="24"/>
+        </w:rPr>
+        <w:t>等待</w:t>
+      </w:r>
+      <w:r>
+        <w:rPr>
+          <w:rFonts w:ascii="Times New Roman" w:eastAsia="標楷體" w:hAnsi="Times New Roman" w:cs="Times New Roman" w:hint="eastAsia"/>
+          <w:szCs w:val="24"/>
+        </w:rPr>
+        <w:t>Ipsum</w:t>
+      </w:r>
+      <w:r>
+        <w:rPr>
+          <w:rFonts w:ascii="Times New Roman" w:eastAsia="標楷體" w:hAnsi="Times New Roman" w:cs="Times New Roman" w:hint="eastAsia"/>
+          <w:szCs w:val="24"/>
+        </w:rPr>
+        <w:t>將資料送進後，與</w:t>
+      </w:r>
+      <w:proofErr w:type="spellStart"/>
+      <w:r>
+        <w:rPr>
+          <w:rFonts w:ascii="Times New Roman" w:eastAsia="標楷體" w:hAnsi="Times New Roman" w:cs="Times New Roman" w:hint="eastAsia"/>
+          <w:szCs w:val="24"/>
+        </w:rPr>
+        <w:t>psum</w:t>
+      </w:r>
+      <w:proofErr w:type="spellEnd"/>
+      <w:r>
+        <w:rPr>
+          <w:rFonts w:ascii="Times New Roman" w:eastAsia="標楷體" w:hAnsi="Times New Roman" w:cs="Times New Roman" w:hint="eastAsia"/>
+          <w:szCs w:val="24"/>
+        </w:rPr>
+        <w:t>相加後成為</w:t>
+      </w:r>
+      <w:proofErr w:type="spellStart"/>
+      <w:r>
+        <w:rPr>
+          <w:rFonts w:ascii="Times New Roman" w:eastAsia="標楷體" w:hAnsi="Times New Roman" w:cs="Times New Roman" w:hint="eastAsia"/>
+          <w:szCs w:val="24"/>
+        </w:rPr>
+        <w:t>opsum</w:t>
+      </w:r>
+      <w:proofErr w:type="spellEnd"/>
+      <w:r>
+        <w:rPr>
+          <w:rFonts w:ascii="Times New Roman" w:eastAsia="標楷體" w:hAnsi="Times New Roman" w:cs="Times New Roman" w:hint="eastAsia"/>
+          <w:szCs w:val="24"/>
+        </w:rPr>
+        <w:t>送出。</w:t>
+      </w:r>
+    </w:p>
+    <w:p>
+      <w:pPr>
+        <w:pStyle w:val="a9"/>
+        <w:ind w:left="810" w:firstLine="0"/>
+        <w:rPr>
+          <w:rFonts w:ascii="Times New Roman" w:eastAsia="標楷體" w:hAnsi="Times New Roman" w:cs="Times New Roman"/>
+          <w:szCs w:val="24"/>
+        </w:rPr>
+      </w:pPr>
+    </w:p>
+    <w:p>
+      <w:pPr>
+        <w:pStyle w:val="a9"/>
+        <w:ind w:left="810" w:firstLine="0"/>
+        <w:rPr>
+          <w:rFonts w:ascii="Times New Roman" w:eastAsia="標楷體" w:hAnsi="Times New Roman" w:cs="Times New Roman"/>
+          <w:szCs w:val="24"/>
+        </w:rPr>
+      </w:pPr>
+      <w:r>
+        <w:rPr>
+          <w:rFonts w:ascii="Times New Roman" w:eastAsia="標楷體" w:hAnsi="Times New Roman" w:cs="Times New Roman" w:hint="eastAsia"/>
+          <w:szCs w:val="24"/>
+        </w:rPr>
+        <w:t>SHIFT_MAP</w:t>
+      </w:r>
+      <w:r>
+        <w:rPr>
+          <w:rFonts w:ascii="Times New Roman" w:eastAsia="標楷體" w:hAnsi="Times New Roman" w:cs="Times New Roman" w:hint="eastAsia"/>
+          <w:szCs w:val="24"/>
+        </w:rPr>
+        <w:t>：</w:t>
+      </w:r>
+    </w:p>
+    <w:p>
+      <w:pPr>
+        <w:pStyle w:val="a9"/>
+        <w:ind w:left="810" w:firstLine="0"/>
+        <w:rPr>
+          <w:rFonts w:ascii="Times New Roman" w:eastAsia="標楷體" w:hAnsi="Times New Roman" w:cs="Times New Roman"/>
+          <w:szCs w:val="24"/>
+        </w:rPr>
+      </w:pPr>
+      <w:r>
+        <w:rPr>
+          <w:rFonts w:ascii="Times New Roman" w:eastAsia="標楷體" w:hAnsi="Times New Roman" w:cs="Times New Roman"/>
+          <w:noProof/>
+          <w:szCs w:val="24"/>
+        </w:rPr>
+        <w:drawing>
+          <wp:inline distT="0" distB="0" distL="0" distR="0" wp14:anchorId="205802A0" wp14:editId="080E7263">
+            <wp:extent cx="5486400" cy="596265"/>
+            <wp:effectExtent l="0" t="0" r="0" b="0"/>
+            <wp:docPr id="140378844" name="圖片 1"/>
+            <wp:cNvGraphicFramePr>
+              <a:graphicFrameLocks xmlns:a="http://schemas.openxmlformats.org/drawingml/2006/main" noChangeAspect="1"/>
+            </wp:cNvGraphicFramePr>
+            <a:graphic xmlns:a="http://schemas.openxmlformats.org/drawingml/2006/main">
+              <a:graphicData uri="http://schemas.openxmlformats.org/drawingml/2006/picture">
+                <pic:pic xmlns:pic="http://schemas.openxmlformats.org/drawingml/2006/picture">
+                  <pic:nvPicPr>
+                    <pic:cNvPr id="140378844" name=""/>
+                    <pic:cNvPicPr/>
+                  </pic:nvPicPr>
+                  <pic:blipFill>
+                    <a:blip r:embed="rId18"/>
+                    <a:stretch>
+                      <a:fillRect/>
+                    </a:stretch>
+                  </pic:blipFill>
+                  <pic:spPr>
+                    <a:xfrm>
+                      <a:off x="0" y="0"/>
+                      <a:ext cx="5486400" cy="596265"/>
+                    </a:xfrm>
+                    <a:prstGeom prst="rect">
+                      <a:avLst/>
+                    </a:prstGeom>
+                  </pic:spPr>
+                </pic:pic>
+              </a:graphicData>
+            </a:graphic>
+          </wp:inline>
+        </w:drawing>
+      </w:r>
+    </w:p>
+    <w:p>
+      <w:pPr>
+        <w:pStyle w:val="a9"/>
+        <w:ind w:left="810" w:firstLine="0"/>
+        <w:rPr>
+          <w:rFonts w:ascii="Times New Roman" w:eastAsia="標楷體" w:hAnsi="Times New Roman" w:cs="Times New Roman"/>
+          <w:szCs w:val="24"/>
+        </w:rPr>
+      </w:pPr>
+      <w:r>
+        <w:rPr>
+          <w:rFonts w:ascii="Times New Roman" w:eastAsia="標楷體" w:hAnsi="Times New Roman" w:cs="Times New Roman" w:hint="eastAsia"/>
+          <w:szCs w:val="24"/>
+        </w:rPr>
+        <w:t>移動將</w:t>
+      </w:r>
+      <w:proofErr w:type="spellStart"/>
+      <w:r>
+        <w:rPr>
+          <w:rFonts w:ascii="Times New Roman" w:eastAsia="標楷體" w:hAnsi="Times New Roman" w:cs="Times New Roman" w:hint="eastAsia"/>
+          <w:szCs w:val="24"/>
+        </w:rPr>
+        <w:t>wrtie</w:t>
+      </w:r>
+      <w:proofErr w:type="spellEnd"/>
+      <w:r>
+        <w:rPr>
+          <w:rFonts w:ascii="Times New Roman" w:eastAsia="標楷體" w:hAnsi="Times New Roman" w:cs="Times New Roman" w:hint="eastAsia"/>
+          <w:szCs w:val="24"/>
+        </w:rPr>
+        <w:t xml:space="preserve"> pointer</w:t>
+      </w:r>
+      <w:r>
+        <w:rPr>
+          <w:rFonts w:ascii="Times New Roman" w:eastAsia="標楷體" w:hAnsi="Times New Roman" w:cs="Times New Roman" w:hint="eastAsia"/>
+          <w:szCs w:val="24"/>
+        </w:rPr>
+        <w:t>與</w:t>
+      </w:r>
+      <w:r>
+        <w:rPr>
+          <w:rFonts w:ascii="Times New Roman" w:eastAsia="標楷體" w:hAnsi="Times New Roman" w:cs="Times New Roman" w:hint="eastAsia"/>
+          <w:szCs w:val="24"/>
+        </w:rPr>
+        <w:t xml:space="preserve"> </w:t>
+      </w:r>
+      <w:proofErr w:type="spellStart"/>
+      <w:r>
+        <w:rPr>
+          <w:rFonts w:ascii="Times New Roman" w:eastAsia="標楷體" w:hAnsi="Times New Roman" w:cs="Times New Roman" w:hint="eastAsia"/>
+          <w:szCs w:val="24"/>
+        </w:rPr>
+        <w:t>fix_read</w:t>
+      </w:r>
+      <w:proofErr w:type="spellEnd"/>
+      <w:r>
+        <w:rPr>
+          <w:rFonts w:ascii="Times New Roman" w:eastAsia="標楷體" w:hAnsi="Times New Roman" w:cs="Times New Roman" w:hint="eastAsia"/>
+          <w:szCs w:val="24"/>
+        </w:rPr>
+        <w:t xml:space="preserve"> pointer </w:t>
+      </w:r>
+      <w:r>
+        <w:rPr>
+          <w:rFonts w:ascii="Times New Roman" w:eastAsia="標楷體" w:hAnsi="Times New Roman" w:cs="Times New Roman" w:hint="eastAsia"/>
+          <w:szCs w:val="24"/>
+        </w:rPr>
+        <w:t>都加一，並且讓</w:t>
+      </w:r>
+      <w:r>
+        <w:rPr>
+          <w:rFonts w:ascii="Times New Roman" w:eastAsia="標楷體" w:hAnsi="Times New Roman" w:cs="Times New Roman"/>
+          <w:szCs w:val="24"/>
+        </w:rPr>
+        <w:t>a</w:t>
+      </w:r>
+      <w:r>
+        <w:rPr>
+          <w:rFonts w:ascii="Times New Roman" w:eastAsia="標楷體" w:hAnsi="Times New Roman" w:cs="Times New Roman" w:hint="eastAsia"/>
+          <w:szCs w:val="24"/>
+        </w:rPr>
+        <w:t>ct read pointer</w:t>
+      </w:r>
+      <w:r>
+        <w:rPr>
+          <w:rFonts w:ascii="Times New Roman" w:eastAsia="標楷體" w:hAnsi="Times New Roman" w:cs="Times New Roman" w:hint="eastAsia"/>
+          <w:szCs w:val="24"/>
+        </w:rPr>
+        <w:t>與</w:t>
+      </w:r>
+      <w:r>
+        <w:rPr>
+          <w:rFonts w:ascii="Times New Roman" w:eastAsia="標楷體" w:hAnsi="Times New Roman" w:cs="Times New Roman" w:hint="eastAsia"/>
+          <w:szCs w:val="24"/>
+        </w:rPr>
+        <w:t xml:space="preserve">fix read pointer </w:t>
+      </w:r>
+      <w:r>
+        <w:rPr>
+          <w:rFonts w:ascii="Times New Roman" w:eastAsia="標楷體" w:hAnsi="Times New Roman" w:cs="Times New Roman" w:hint="eastAsia"/>
+          <w:szCs w:val="24"/>
+        </w:rPr>
+        <w:t>對齊。</w:t>
+      </w:r>
+      <w:r>
+        <w:rPr>
+          <w:rFonts w:ascii="Times New Roman" w:eastAsia="標楷體" w:hAnsi="Times New Roman" w:cs="Times New Roman" w:hint="eastAsia"/>
+          <w:szCs w:val="24"/>
+        </w:rPr>
+        <w:t>之後繼續進行</w:t>
+      </w:r>
+      <w:r>
+        <w:rPr>
+          <w:rFonts w:ascii="Times New Roman" w:eastAsia="標楷體" w:hAnsi="Times New Roman" w:cs="Times New Roman"/>
+          <w:szCs w:val="24"/>
+        </w:rPr>
+        <w:t>A</w:t>
+      </w:r>
+      <w:r>
+        <w:rPr>
+          <w:rFonts w:ascii="Times New Roman" w:eastAsia="標楷體" w:hAnsi="Times New Roman" w:cs="Times New Roman" w:hint="eastAsia"/>
+          <w:szCs w:val="24"/>
+        </w:rPr>
+        <w:t>CCUMULATE</w:t>
+      </w:r>
+      <w:r>
+        <w:rPr>
+          <w:rFonts w:ascii="Times New Roman" w:eastAsia="標楷體" w:hAnsi="Times New Roman" w:cs="Times New Roman" w:hint="eastAsia"/>
+          <w:szCs w:val="24"/>
+        </w:rPr>
+        <w:t>的動作。</w:t>
+      </w:r>
+    </w:p>
+    <w:p>
+      <w:pPr>
+        <w:pStyle w:val="a9"/>
+        <w:ind w:left="810" w:firstLine="0"/>
+        <w:rPr>
+          <w:rFonts w:ascii="Times New Roman" w:eastAsia="標楷體" w:hAnsi="Times New Roman" w:cs="Times New Roman"/>
+          <w:szCs w:val="24"/>
+        </w:rPr>
+      </w:pPr>
+    </w:p>
+    <w:p>
+      <w:pPr>
+        <w:pStyle w:val="a9"/>
+        <w:ind w:left="810" w:firstLine="0"/>
+        <w:rPr>
+          <w:rFonts w:ascii="Times New Roman" w:eastAsia="標楷體" w:hAnsi="Times New Roman" w:cs="Times New Roman" w:hint="eastAsia"/>
+          <w:szCs w:val="24"/>
+        </w:rPr>
+      </w:pPr>
+      <w:r>
+        <w:rPr>
+          <w:rFonts w:ascii="Times New Roman" w:eastAsia="標楷體" w:hAnsi="Times New Roman" w:cs="Times New Roman" w:hint="eastAsia"/>
+          <w:noProof/>
+          <w:szCs w:val="24"/>
+        </w:rPr>
+        <mc:AlternateContent>
+          <mc:Choice Requires="wps">
+            <w:drawing>
+              <wp:anchor distT="0" distB="0" distL="114300" distR="114300" simplePos="0" relativeHeight="251667456" behindDoc="0" locked="0" layoutInCell="1" allowOverlap="1" wp14:anchorId="3562B6E2" wp14:editId="7F8C7490">
+                <wp:simplePos x="0" y="0"/>
+                <wp:positionH relativeFrom="column">
+                  <wp:posOffset>4978400</wp:posOffset>
+                </wp:positionH>
+                <wp:positionV relativeFrom="paragraph">
+                  <wp:posOffset>509270</wp:posOffset>
+                </wp:positionV>
+                <wp:extent cx="800100" cy="247650"/>
+                <wp:effectExtent l="19050" t="19050" r="19050" b="19050"/>
+                <wp:wrapNone/>
+                <wp:docPr id="17350876" name="矩形 5"/>
+                <wp:cNvGraphicFramePr/>
+                <a:graphic xmlns:a="http://schemas.openxmlformats.org/drawingml/2006/main">
+                  <a:graphicData uri="http://schemas.microsoft.com/office/word/2010/wordprocessingShape">
+                    <wps:wsp>
+                      <wps:cNvSpPr/>
+                      <wps:spPr>
+                        <a:xfrm>
+                          <a:off x="0" y="0"/>
+                          <a:ext cx="800100" cy="247650"/>
+                        </a:xfrm>
+                        <a:prstGeom prst="rect">
+                          <a:avLst/>
+                        </a:prstGeom>
+                        <a:noFill/>
+                        <a:ln w="38100">
+                          <a:solidFill>
+                            <a:srgbClr val="FF0000"/>
+                          </a:solidFill>
+                        </a:ln>
+                      </wps:spPr>
+                      <wps:style>
+                        <a:lnRef idx="2">
+                          <a:schemeClr val="accent1">
+                            <a:shade val="15000"/>
+                          </a:schemeClr>
+                        </a:lnRef>
+                        <a:fillRef idx="1">
+                          <a:schemeClr val="accent1"/>
+                        </a:fillRef>
+                        <a:effectRef idx="0">
+                          <a:schemeClr val="accent1"/>
+                        </a:effectRef>
+                        <a:fontRef idx="minor">
+                          <a:schemeClr val="lt1"/>
+                        </a:fontRef>
+                      </wps:style>
+                      <wps:bodyPr rot="0" spcFirstLastPara="0" vertOverflow="overflow" horzOverflow="overflow" vert="horz" wrap="square" lIns="91440" tIns="45720" rIns="91440" bIns="45720" numCol="1" spcCol="0" rtlCol="0" fromWordArt="0" anchor="ctr" anchorCtr="0" forceAA="0" compatLnSpc="1">
+                        <a:prstTxWarp prst="textNoShape">
+                          <a:avLst/>
+                        </a:prstTxWarp>
+                        <a:noAutofit/>
+                      </wps:bodyPr>
+                    </wps:wsp>
+                  </a:graphicData>
+                </a:graphic>
+                <wp14:sizeRelH relativeFrom="margin">
+                  <wp14:pctWidth>0</wp14:pctWidth>
+                </wp14:sizeRelH>
+                <wp14:sizeRelV relativeFrom="margin">
+                  <wp14:pctHeight>0</wp14:pctHeight>
+                </wp14:sizeRelV>
+              </wp:anchor>
+            </w:drawing>
+          </mc:Choice>
+          <mc:Fallback>
+            <w:pict>
+              <v:rect w14:anchorId="683AF29D" id="矩形 5" o:spid="_x0000_s1026" style="position:absolute;margin-left:392pt;margin-top:40.1pt;width:63pt;height:19.5pt;z-index:251667456;visibility:visible;mso-wrap-style:square;mso-width-percent:0;mso-height-percent:0;mso-wrap-distance-left:9pt;mso-wrap-distance-top:0;mso-wrap-distance-right:9pt;mso-wrap-distance-bottom:0;mso-position-horizontal:absolute;mso-position-horizontal-relative:text;mso-position-vertical:absolute;mso-position-vertical-relative:text;mso-width-percent:0;mso-height-percent:0;mso-width-relative:margin;mso-height-relative:margin;v-text-anchor:middle" o:gfxdata="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" filled="f" strokecolor="red" strokeweight="3pt"/>
+            </w:pict>
+          </mc:Fallback>
+        </mc:AlternateContent>
+      </w:r>
+      <w:r>
+        <w:rPr>
+          <w:rFonts w:ascii="Times New Roman" w:eastAsia="標楷體" w:hAnsi="Times New Roman" w:cs="Times New Roman" w:hint="eastAsia"/>
+          <w:szCs w:val="24"/>
+        </w:rPr>
+        <w:t>由於我使用的是</w:t>
+      </w:r>
+      <w:r>
+        <w:rPr>
+          <w:rFonts w:ascii="Times New Roman" w:eastAsia="標楷體" w:hAnsi="Times New Roman" w:cs="Times New Roman" w:hint="eastAsia"/>
+          <w:szCs w:val="24"/>
+        </w:rPr>
+        <w:t>tb0</w:t>
+      </w:r>
+      <w:r>
+        <w:rPr>
+          <w:rFonts w:ascii="Times New Roman" w:eastAsia="標楷體" w:hAnsi="Times New Roman" w:cs="Times New Roman" w:hint="eastAsia"/>
+          <w:szCs w:val="24"/>
+        </w:rPr>
+        <w:t>，並沒有結束資訊的</w:t>
+      </w:r>
+      <w:r>
+        <w:rPr>
+          <w:rFonts w:ascii="Times New Roman" w:eastAsia="標楷體" w:hAnsi="Times New Roman" w:cs="Times New Roman"/>
+          <w:szCs w:val="24"/>
+        </w:rPr>
+        <w:t>w</w:t>
+      </w:r>
+      <w:r>
+        <w:rPr>
+          <w:rFonts w:ascii="Times New Roman" w:eastAsia="標楷體" w:hAnsi="Times New Roman" w:cs="Times New Roman" w:hint="eastAsia"/>
+          <w:szCs w:val="24"/>
+        </w:rPr>
+        <w:t>ire</w:t>
+      </w:r>
+      <w:r>
+        <w:rPr>
+          <w:rFonts w:ascii="Times New Roman" w:eastAsia="標楷體" w:hAnsi="Times New Roman" w:cs="Times New Roman" w:hint="eastAsia"/>
+          <w:szCs w:val="24"/>
+        </w:rPr>
+        <w:t>，所以我計算我總共需要幾次</w:t>
+      </w:r>
+      <w:r>
+        <w:rPr>
+          <w:rFonts w:ascii="Times New Roman" w:eastAsia="標楷體" w:hAnsi="Times New Roman" w:cs="Times New Roman" w:hint="eastAsia"/>
+          <w:szCs w:val="24"/>
+        </w:rPr>
+        <w:t>convolution</w:t>
+      </w:r>
+      <w:r>
+        <w:rPr>
+          <w:rFonts w:ascii="Times New Roman" w:eastAsia="標楷體" w:hAnsi="Times New Roman" w:cs="Times New Roman" w:hint="eastAsia"/>
+          <w:szCs w:val="24"/>
+        </w:rPr>
+        <w:t>以及</w:t>
+      </w:r>
+      <w:proofErr w:type="spellStart"/>
+      <w:r>
+        <w:rPr>
+          <w:rFonts w:ascii="Times New Roman" w:eastAsia="標楷體" w:hAnsi="Times New Roman" w:cs="Times New Roman" w:hint="eastAsia"/>
+          <w:szCs w:val="24"/>
+        </w:rPr>
+        <w:t>ifmap_quant_size</w:t>
+      </w:r>
+      <w:proofErr w:type="spellEnd"/>
+      <w:r>
+        <w:rPr>
+          <w:rFonts w:ascii="Times New Roman" w:eastAsia="標楷體" w:hAnsi="Times New Roman" w:cs="Times New Roman" w:hint="eastAsia"/>
+          <w:szCs w:val="24"/>
+        </w:rPr>
+        <w:t>的資訊來回到</w:t>
+      </w:r>
+      <w:r>
+        <w:rPr>
+          <w:rFonts w:ascii="Times New Roman" w:eastAsia="標楷體" w:hAnsi="Times New Roman" w:cs="Times New Roman" w:hint="eastAsia"/>
+          <w:szCs w:val="24"/>
+        </w:rPr>
+        <w:t>IDLE</w:t>
+      </w:r>
+      <w:r>
+        <w:rPr>
+          <w:rFonts w:ascii="Times New Roman" w:eastAsia="標楷體" w:hAnsi="Times New Roman" w:cs="Times New Roman" w:hint="eastAsia"/>
+          <w:szCs w:val="24"/>
+        </w:rPr>
+        <w:t>，以</w:t>
+      </w:r>
+      <w:r>
+        <w:rPr>
+          <w:rFonts w:ascii="Times New Roman" w:eastAsia="標楷體" w:hAnsi="Times New Roman" w:cs="Times New Roman"/>
+          <w:szCs w:val="24"/>
+        </w:rPr>
+        <w:t>T</w:t>
+      </w:r>
+      <w:r>
+        <w:rPr>
+          <w:rFonts w:ascii="Times New Roman" w:eastAsia="標楷體" w:hAnsi="Times New Roman" w:cs="Times New Roman" w:hint="eastAsia"/>
+          <w:szCs w:val="24"/>
+        </w:rPr>
+        <w:t>B3</w:t>
+      </w:r>
+      <w:r>
+        <w:rPr>
+          <w:rFonts w:ascii="Times New Roman" w:eastAsia="標楷體" w:hAnsi="Times New Roman" w:cs="Times New Roman" w:hint="eastAsia"/>
+          <w:szCs w:val="24"/>
+        </w:rPr>
+        <w:t>而言，總共進行</w:t>
+      </w:r>
+      <w:r>
+        <w:rPr>
+          <w:rFonts w:ascii="Times New Roman" w:eastAsia="標楷體" w:hAnsi="Times New Roman" w:cs="Times New Roman"/>
+          <w:szCs w:val="24"/>
+        </w:rPr>
+        <w:t>5</w:t>
+      </w:r>
+      <w:r>
+        <w:rPr>
+          <w:rFonts w:ascii="Times New Roman" w:eastAsia="標楷體" w:hAnsi="Times New Roman" w:cs="Times New Roman" w:hint="eastAsia"/>
+          <w:szCs w:val="24"/>
+        </w:rPr>
+        <w:t>12</w:t>
+      </w:r>
+      <w:r>
+        <w:rPr>
+          <w:rFonts w:ascii="Times New Roman" w:eastAsia="標楷體" w:hAnsi="Times New Roman" w:cs="Times New Roman" w:hint="eastAsia"/>
+          <w:szCs w:val="24"/>
+        </w:rPr>
+        <w:t>次</w:t>
+      </w:r>
+    </w:p>
+    <w:p>
+      <w:pPr>
+        <w:pStyle w:val="a9"/>
+        <w:ind w:left="810" w:firstLine="0"/>
+        <w:rPr>
+          <w:rFonts w:ascii="Times New Roman" w:eastAsia="標楷體" w:hAnsi="Times New Roman" w:cs="Times New Roman"/>
+          <w:szCs w:val="24"/>
+        </w:rPr>
+      </w:pPr>
+      <w:r>
+        <w:rPr>
+          <w:rFonts w:ascii="Times New Roman" w:eastAsia="標楷體" w:hAnsi="Times New Roman" w:cs="Times New Roman"/>
+          <w:szCs w:val="24"/>
+        </w:rPr>
+        <w:drawing>
+          <wp:inline distT="0" distB="0" distL="0" distR="0" wp14:anchorId="79CAC67A" wp14:editId="62CDC448">
+            <wp:extent cx="5486400" cy="307975"/>
+            <wp:effectExtent l="0" t="0" r="0" b="0"/>
+            <wp:docPr id="1151878207" name="圖片 1"/>
+            <wp:cNvGraphicFramePr>
+              <a:graphicFrameLocks xmlns:a="http://schemas.openxmlformats.org/drawingml/2006/main" noChangeAspect="1"/>
+            </wp:cNvGraphicFramePr>
+            <a:graphic xmlns:a="http://schemas.openxmlformats.org/drawingml/2006/main">
+              <a:graphicData uri="http://schemas.openxmlformats.org/drawingml/2006/picture">
+                <pic:pic xmlns:pic="http://schemas.openxmlformats.org/drawingml/2006/picture">
+                  <pic:nvPicPr>
+                    <pic:cNvPr id="1151878207" name=""/>
+                    <pic:cNvPicPr/>
+                  </pic:nvPicPr>
+                  <pic:blipFill>
+                    <a:blip r:embed="rId19"/>
+                    <a:stretch>
+                      <a:fillRect/>
+                    </a:stretch>
+                  </pic:blipFill>
+                  <pic:spPr>
+                    <a:xfrm>
+                      <a:off x="0" y="0"/>
+                      <a:ext cx="5486400" cy="307975"/>
+                    </a:xfrm>
+                    <a:prstGeom prst="rect">
+                      <a:avLst/>
+                    </a:prstGeom>
+                  </pic:spPr>
+                </pic:pic>
+              </a:graphicData>
+            </a:graphic>
+          </wp:inline>
+        </w:drawing>
+      </w:r>
     </w:p>
     <w:p>
       <w:pPr>
@@ -3811,16 +5846,26 @@
           <w:sz w:val="36"/>
           <w:szCs w:val="36"/>
         </w:rPr>
-        <w:t>Demonstrate Scenario B dataflow</w:t>
+        <w:t xml:space="preserve">Demonstrate Scenario B </w:t>
+      </w:r>
+      <w:proofErr w:type="gramStart"/>
+      <w:r>
+        <w:rPr>
+          <w:rFonts w:ascii="Times New Roman" w:eastAsia="標楷體" w:hAnsi="Times New Roman" w:cs="Times New Roman"/>
+          <w:sz w:val="36"/>
+          <w:szCs w:val="36"/>
+        </w:rPr>
+        <w:t>dataflow</w:t>
       </w:r>
       <w:bookmarkEnd w:id="10"/>
+      <w:proofErr w:type="gramEnd"/>
     </w:p>
     <w:p>
       <w:pPr>
         <w:pStyle w:val="a9"/>
         <w:ind w:left="448" w:firstLine="0"/>
         <w:rPr>
-          <w:rFonts w:ascii="Times New Roman" w:eastAsia="標楷體" w:hAnsi="Times New Roman" w:cs="Times New Roman" w:hint="eastAsia"/>
+          <w:rFonts w:ascii="Times New Roman" w:eastAsia="標楷體" w:hAnsi="Times New Roman" w:cs="Times New Roman"/>
           <w:b/>
           <w:bCs/>
           <w:sz w:val="28"/>
@@ -3845,16 +5890,9 @@
           <w:szCs w:val="28"/>
           <w:u w:val="single"/>
         </w:rPr>
-        <w:t xml:space="preserve"> 3row x 3col x 2ch ofmaps</w:t>
-      </w:r>
-      <w:r>
-        <w:rPr>
-          <w:rFonts w:ascii="Times New Roman" w:eastAsia="標楷體" w:hAnsi="Times New Roman" w:cs="Times New Roman"/>
-          <w:sz w:val="28"/>
-          <w:szCs w:val="28"/>
-        </w:rPr>
-        <w:t xml:space="preserve"> by accumulating </w:t>
-      </w:r>
+        <w:t xml:space="preserve"> 3row x 3col x 2ch </w:t>
+      </w:r>
+      <w:proofErr w:type="spellStart"/>
       <w:r>
         <w:rPr>
           <w:rFonts w:ascii="Times New Roman" w:eastAsia="標楷體" w:hAnsi="Times New Roman" w:cs="Times New Roman"/>
@@ -3864,13 +5902,18 @@
           <w:szCs w:val="28"/>
           <w:u w:val="single"/>
         </w:rPr>
-        <w:t>2-channel of 2 3x3 ilters(kernel)</w:t>
-      </w:r>
-    </w:p>
-    <w:p>
-      <w:pPr>
-        <w:pStyle w:val="a9"/>
-        <w:ind w:left="448" w:firstLine="0"/>
+        <w:t>ofmaps</w:t>
+      </w:r>
+      <w:proofErr w:type="spellEnd"/>
+      <w:r>
+        <w:rPr>
+          <w:rFonts w:ascii="Times New Roman" w:eastAsia="標楷體" w:hAnsi="Times New Roman" w:cs="Times New Roman"/>
+          <w:sz w:val="28"/>
+          <w:szCs w:val="28"/>
+        </w:rPr>
+        <w:t xml:space="preserve"> by accumulating </w:t>
+      </w:r>
+      <w:r>
         <w:rPr>
           <w:rFonts w:ascii="Times New Roman" w:eastAsia="標楷體" w:hAnsi="Times New Roman" w:cs="Times New Roman"/>
           <w:b/>
@@ -3879,7 +5922,9 @@
           <w:szCs w:val="28"/>
           <w:u w:val="single"/>
         </w:rPr>
-      </w:pPr>
+        <w:t xml:space="preserve">2-channel of 2 3x3 </w:t>
+      </w:r>
+      <w:proofErr w:type="spellStart"/>
       <w:r>
         <w:rPr>
           <w:rFonts w:ascii="Times New Roman" w:eastAsia="標楷體" w:hAnsi="Times New Roman" w:cs="Times New Roman"/>
@@ -3889,24 +5934,9 @@
           <w:szCs w:val="28"/>
           <w:u w:val="single"/>
         </w:rPr>
-        <w:t>and 2 5x5 ifmaps</w:t>
-      </w:r>
-      <w:r>
-        <w:rPr>
-          <w:rFonts w:ascii="Times New Roman" w:eastAsia="標楷體" w:hAnsi="Times New Roman" w:cs="Times New Roman"/>
-          <w:sz w:val="28"/>
-          <w:szCs w:val="28"/>
-        </w:rPr>
-        <w:t xml:space="preserve"> under</w:t>
-      </w:r>
-      <w:r>
-        <w:rPr>
-          <w:rFonts w:ascii="Times New Roman" w:eastAsia="標楷體" w:hAnsi="Times New Roman" w:cs="Times New Roman" w:hint="eastAsia"/>
-          <w:sz w:val="28"/>
-          <w:szCs w:val="28"/>
-        </w:rPr>
-        <w:t xml:space="preserve"> </w:t>
-      </w:r>
+        <w:t>ilters</w:t>
+      </w:r>
+      <w:proofErr w:type="spellEnd"/>
       <w:r>
         <w:rPr>
           <w:rFonts w:ascii="Times New Roman" w:eastAsia="標楷體" w:hAnsi="Times New Roman" w:cs="Times New Roman"/>
@@ -3916,19 +5946,22 @@
           <w:szCs w:val="28"/>
           <w:u w:val="single"/>
         </w:rPr>
-        <w:t>parameters</w:t>
-      </w:r>
-      <w:r>
-        <w:rPr>
-          <w:rFonts w:ascii="Times New Roman" w:eastAsia="標楷體" w:hAnsi="Times New Roman" w:cs="Times New Roman" w:hint="eastAsia"/>
+        <w:t>(kernel)</w:t>
+      </w:r>
+    </w:p>
+    <w:p>
+      <w:pPr>
+        <w:pStyle w:val="a9"/>
+        <w:ind w:left="448" w:firstLine="0"/>
+        <w:rPr>
+          <w:rFonts w:ascii="Times New Roman" w:eastAsia="標楷體" w:hAnsi="Times New Roman" w:cs="Times New Roman"/>
           <w:b/>
           <w:bCs/>
           <w:sz w:val="28"/>
           <w:szCs w:val="28"/>
           <w:u w:val="single"/>
         </w:rPr>
-        <w:t xml:space="preserve"> </w:t>
-      </w:r>
+      </w:pPr>
       <w:r>
         <w:rPr>
           <w:rFonts w:ascii="Times New Roman" w:eastAsia="標楷體" w:hAnsi="Times New Roman" w:cs="Times New Roman"/>
@@ -3938,17 +5971,35 @@
           <w:szCs w:val="28"/>
           <w:u w:val="single"/>
         </w:rPr>
-        <w:t>n=1,</w:t>
-      </w:r>
-      <w:r>
-        <w:rPr>
-          <w:rFonts w:ascii="Times New Roman" w:eastAsia="標楷體" w:hAnsi="Times New Roman" w:cs="Times New Roman" w:hint="eastAsia"/>
+        <w:t xml:space="preserve">and 2 5x5 </w:t>
+      </w:r>
+      <w:proofErr w:type="spellStart"/>
+      <w:r>
+        <w:rPr>
+          <w:rFonts w:ascii="Times New Roman" w:eastAsia="標楷體" w:hAnsi="Times New Roman" w:cs="Times New Roman"/>
           <w:b/>
           <w:bCs/>
           <w:sz w:val="28"/>
           <w:szCs w:val="28"/>
           <w:u w:val="single"/>
         </w:rPr>
+        <w:t>ifmaps</w:t>
+      </w:r>
+      <w:proofErr w:type="spellEnd"/>
+      <w:r>
+        <w:rPr>
+          <w:rFonts w:ascii="Times New Roman" w:eastAsia="標楷體" w:hAnsi="Times New Roman" w:cs="Times New Roman"/>
+          <w:sz w:val="28"/>
+          <w:szCs w:val="28"/>
+        </w:rPr>
+        <w:t xml:space="preserve"> under</w:t>
+      </w:r>
+      <w:r>
+        <w:rPr>
+          <w:rFonts w:ascii="Times New Roman" w:eastAsia="標楷體" w:hAnsi="Times New Roman" w:cs="Times New Roman" w:hint="eastAsia"/>
+          <w:sz w:val="28"/>
+          <w:szCs w:val="28"/>
+        </w:rPr>
         <w:t xml:space="preserve"> </w:t>
       </w:r>
       <w:r>
@@ -3960,7 +6011,7 @@
           <w:szCs w:val="28"/>
           <w:u w:val="single"/>
         </w:rPr>
-        <w:t>p=2(kernel),</w:t>
+        <w:t>parameters</w:t>
       </w:r>
       <w:r>
         <w:rPr>
@@ -3982,6 +6033,50 @@
           <w:szCs w:val="28"/>
           <w:u w:val="single"/>
         </w:rPr>
+        <w:t>n=1,</w:t>
+      </w:r>
+      <w:r>
+        <w:rPr>
+          <w:rFonts w:ascii="Times New Roman" w:eastAsia="標楷體" w:hAnsi="Times New Roman" w:cs="Times New Roman" w:hint="eastAsia"/>
+          <w:b/>
+          <w:bCs/>
+          <w:sz w:val="28"/>
+          <w:szCs w:val="28"/>
+          <w:u w:val="single"/>
+        </w:rPr>
+        <w:t xml:space="preserve"> </w:t>
+      </w:r>
+      <w:r>
+        <w:rPr>
+          <w:rFonts w:ascii="Times New Roman" w:eastAsia="標楷體" w:hAnsi="Times New Roman" w:cs="Times New Roman"/>
+          <w:b/>
+          <w:bCs/>
+          <w:sz w:val="28"/>
+          <w:szCs w:val="28"/>
+          <w:u w:val="single"/>
+        </w:rPr>
+        <w:t>p=2(kernel),</w:t>
+      </w:r>
+      <w:r>
+        <w:rPr>
+          <w:rFonts w:ascii="Times New Roman" w:eastAsia="標楷體" w:hAnsi="Times New Roman" w:cs="Times New Roman" w:hint="eastAsia"/>
+          <w:b/>
+          <w:bCs/>
+          <w:sz w:val="28"/>
+          <w:szCs w:val="28"/>
+          <w:u w:val="single"/>
+        </w:rPr>
+        <w:t xml:space="preserve"> </w:t>
+      </w:r>
+      <w:r>
+        <w:rPr>
+          <w:rFonts w:ascii="Times New Roman" w:eastAsia="標楷體" w:hAnsi="Times New Roman" w:cs="Times New Roman"/>
+          <w:b/>
+          <w:bCs/>
+          <w:sz w:val="28"/>
+          <w:szCs w:val="28"/>
+          <w:u w:val="single"/>
+        </w:rPr>
         <w:t>q=1(channel).</w:t>
       </w:r>
     </w:p>
@@ -3990,7 +6085,7 @@
         <w:pStyle w:val="a9"/>
         <w:ind w:left="448" w:firstLine="0"/>
         <w:rPr>
-          <w:rFonts w:ascii="Times New Roman" w:eastAsia="標楷體" w:hAnsi="Times New Roman" w:cs="Times New Roman" w:hint="eastAsia"/>
+          <w:rFonts w:ascii="Times New Roman" w:eastAsia="標楷體" w:hAnsi="Times New Roman" w:cs="Times New Roman"/>
           <w:sz w:val="28"/>
           <w:szCs w:val="28"/>
         </w:rPr>
@@ -4027,6 +6122,7 @@
         </w:rPr>
         <w:t>一次執行幾個</w:t>
       </w:r>
+      <w:proofErr w:type="spellStart"/>
       <w:r>
         <w:rPr>
           <w:rFonts w:ascii="Times New Roman" w:eastAsia="標楷體" w:hAnsi="Times New Roman" w:cs="Times New Roman"/>
@@ -4039,6 +6135,7 @@
         </w:rPr>
         <w:t>fmap</w:t>
       </w:r>
+      <w:proofErr w:type="spellEnd"/>
     </w:p>
     <w:p>
       <w:pPr>
@@ -4071,6 +6168,7 @@
         </w:rPr>
         <w:t>執行一次有多少</w:t>
       </w:r>
+      <w:proofErr w:type="spellStart"/>
       <w:r>
         <w:rPr>
           <w:rFonts w:ascii="Times New Roman" w:eastAsia="標楷體" w:hAnsi="Times New Roman" w:cs="Times New Roman"/>
@@ -4083,6 +6181,7 @@
         </w:rPr>
         <w:t>ernal</w:t>
       </w:r>
+      <w:proofErr w:type="spellEnd"/>
       <w:r>
         <w:rPr>
           <w:rFonts w:ascii="Times New Roman" w:eastAsia="標楷體" w:hAnsi="Times New Roman" w:cs="Times New Roman" w:hint="eastAsia"/>
@@ -4151,14 +6250,28 @@
         <w:rPr>
           <w:rFonts w:ascii="Times New Roman" w:eastAsia="標楷體" w:hAnsi="Times New Roman" w:cs="Times New Roman" w:hint="eastAsia"/>
         </w:rPr>
-        <w:t xml:space="preserve"> ifmap reuse</w:t>
+        <w:t xml:space="preserve"> </w:t>
+      </w:r>
+      <w:proofErr w:type="spellStart"/>
+      <w:r>
+        <w:rPr>
+          <w:rFonts w:ascii="Times New Roman" w:eastAsia="標楷體" w:hAnsi="Times New Roman" w:cs="Times New Roman" w:hint="eastAsia"/>
+        </w:rPr>
+        <w:t>ifmap</w:t>
+      </w:r>
+      <w:proofErr w:type="spellEnd"/>
+      <w:r>
+        <w:rPr>
+          <w:rFonts w:ascii="Times New Roman" w:eastAsia="標楷體" w:hAnsi="Times New Roman" w:cs="Times New Roman" w:hint="eastAsia"/>
+        </w:rPr>
+        <w:t xml:space="preserve"> reuse</w:t>
       </w:r>
     </w:p>
     <w:p>
       <w:pPr>
         <w:ind w:left="480" w:firstLine="480"/>
         <w:rPr>
-          <w:rFonts w:ascii="Times New Roman" w:eastAsia="標楷體" w:hAnsi="Times New Roman" w:cs="Times New Roman" w:hint="eastAsia"/>
+          <w:rFonts w:ascii="Times New Roman" w:eastAsia="標楷體" w:hAnsi="Times New Roman" w:cs="Times New Roman"/>
         </w:rPr>
       </w:pPr>
     </w:p>
@@ -4166,7 +6279,7 @@
       <w:pPr>
         <w:ind w:left="480" w:firstLine="480"/>
         <w:rPr>
-          <w:rFonts w:ascii="Times New Roman" w:eastAsia="標楷體" w:hAnsi="Times New Roman" w:cs="Times New Roman" w:hint="eastAsia"/>
+          <w:rFonts w:ascii="Times New Roman" w:eastAsia="標楷體" w:hAnsi="Times New Roman" w:cs="Times New Roman"/>
         </w:rPr>
       </w:pPr>
       <w:r>
@@ -4175,18 +6288,21 @@
         </w:rPr>
         <w:t>根據上面的要求，我們可以將要進行的運算畫成如下所示，下面藍色為</w:t>
       </w:r>
+      <w:proofErr w:type="spellStart"/>
       <w:r>
         <w:rPr>
           <w:rFonts w:ascii="Times New Roman" w:eastAsia="標楷體" w:hAnsi="Times New Roman" w:cs="Times New Roman" w:hint="eastAsia"/>
         </w:rPr>
         <w:t>ifmap</w:t>
       </w:r>
+      <w:proofErr w:type="spellEnd"/>
       <w:r>
         <w:rPr>
           <w:rFonts w:ascii="Times New Roman" w:eastAsia="標楷體" w:hAnsi="Times New Roman" w:cs="Times New Roman" w:hint="eastAsia"/>
         </w:rPr>
         <w:t>、綠色為</w:t>
       </w:r>
+      <w:proofErr w:type="spellStart"/>
       <w:r>
         <w:rPr>
           <w:rFonts w:ascii="Times New Roman" w:eastAsia="標楷體" w:hAnsi="Times New Roman" w:cs="Times New Roman"/>
@@ -4199,12 +6315,14 @@
         </w:rPr>
         <w:t>ernal</w:t>
       </w:r>
+      <w:proofErr w:type="spellEnd"/>
       <w:r>
         <w:rPr>
           <w:rFonts w:ascii="Times New Roman" w:eastAsia="標楷體" w:hAnsi="Times New Roman" w:cs="Times New Roman" w:hint="eastAsia"/>
         </w:rPr>
         <w:t>、黃色為</w:t>
       </w:r>
+      <w:proofErr w:type="spellStart"/>
       <w:r>
         <w:rPr>
           <w:rFonts w:ascii="Times New Roman" w:eastAsia="標楷體" w:hAnsi="Times New Roman" w:cs="Times New Roman"/>
@@ -4217,6 +6335,7 @@
         </w:rPr>
         <w:t>psum</w:t>
       </w:r>
+      <w:proofErr w:type="spellEnd"/>
       <w:r>
         <w:rPr>
           <w:rFonts w:ascii="Times New Roman" w:eastAsia="標楷體" w:hAnsi="Times New Roman" w:cs="Times New Roman" w:hint="eastAsia"/>
@@ -4233,14 +6352,15 @@
       </w:pPr>
       <w:r>
         <w:rPr>
-          <w:rFonts w:ascii="Times New Roman" w:eastAsia="標楷體" w:hAnsi="Times New Roman" w:cs="Times New Roman" w:hint="eastAsia"/>
+          <w:rFonts w:ascii="Times New Roman" w:eastAsia="標楷體" w:hAnsi="Times New Roman" w:cs="Times New Roman"/>
           <w:noProof/>
         </w:rPr>
+        <w:lastRenderedPageBreak/>
         <w:drawing>
-          <wp:inline distT="0" distB="0" distL="0" distR="0" wp14:anchorId="3BEFC60C" wp14:editId="53B68302">
-            <wp:extent cx="3724275" cy="2105025"/>
+          <wp:inline distT="0" distB="0" distL="0" distR="0" wp14:anchorId="39E10511" wp14:editId="7476BC77">
+            <wp:extent cx="3914775" cy="1819275"/>
             <wp:effectExtent l="0" t="0" r="9525" b="9525"/>
-            <wp:docPr id="1326750678" name="圖片 2" descr="一張含有 Rectangle, 正方形, 行 的圖片&#10;&#10;自動產生的描述"/>
+            <wp:docPr id="1148086893" name="圖片 1" descr="一張含有 Rectangle, 正方形, 圖表, 行 的圖片&#10;&#10;自動產生的描述"/>
             <wp:cNvGraphicFramePr>
               <a:graphicFrameLocks xmlns:a="http://schemas.openxmlformats.org/drawingml/2006/main" noChangeAspect="1"/>
             </wp:cNvGraphicFramePr>
@@ -4248,11 +6368,11 @@
               <a:graphicData uri="http://schemas.openxmlformats.org/drawingml/2006/picture">
                 <pic:pic xmlns:pic="http://schemas.openxmlformats.org/drawingml/2006/picture">
                   <pic:nvPicPr>
-                    <pic:cNvPr id="1326750678" name="圖片 2" descr="一張含有 Rectangle, 正方形, 行 的圖片&#10;&#10;自動產生的描述"/>
+                    <pic:cNvPr id="1148086893" name="圖片 1" descr="一張含有 Rectangle, 正方形, 圖表, 行 的圖片&#10;&#10;自動產生的描述"/>
                     <pic:cNvPicPr/>
                   </pic:nvPicPr>
                   <pic:blipFill>
-                    <a:blip r:embed="rId14">
+                    <a:blip r:embed="rId20">
                       <a:extLst>
                         <a:ext uri="{28A0092B-C50C-407E-A947-70E740481C1C}">
                           <a14:useLocalDpi xmlns:a14="http://schemas.microsoft.com/office/drawing/2010/main" val="0"/>
@@ -4266,7 +6386,7 @@
                   <pic:spPr>
                     <a:xfrm>
                       <a:off x="0" y="0"/>
-                      <a:ext cx="3724275" cy="2105025"/>
+                      <a:ext cx="3914775" cy="1819275"/>
                     </a:xfrm>
                     <a:prstGeom prst="rect">
                       <a:avLst/>
@@ -4291,7 +6411,7 @@
       <w:pPr>
         <w:ind w:left="480" w:firstLine="480"/>
         <w:rPr>
-          <w:rFonts w:ascii="Times New Roman" w:eastAsia="標楷體" w:hAnsi="Times New Roman" w:cs="Times New Roman" w:hint="eastAsia"/>
+          <w:rFonts w:ascii="Times New Roman" w:eastAsia="標楷體" w:hAnsi="Times New Roman" w:cs="Times New Roman"/>
         </w:rPr>
       </w:pPr>
       <w:r>
@@ -4312,24 +6432,28 @@
         </w:rPr>
         <w:t>當作示例，</w:t>
       </w:r>
+      <w:proofErr w:type="spellStart"/>
       <w:r>
         <w:rPr>
           <w:rFonts w:ascii="Times New Roman" w:eastAsia="標楷體" w:hAnsi="Times New Roman" w:cs="Times New Roman" w:hint="eastAsia"/>
         </w:rPr>
         <w:t>ifmap</w:t>
       </w:r>
+      <w:proofErr w:type="spellEnd"/>
       <w:r>
         <w:rPr>
           <w:rFonts w:ascii="Times New Roman" w:eastAsia="標楷體" w:hAnsi="Times New Roman" w:cs="Times New Roman" w:hint="eastAsia"/>
         </w:rPr>
         <w:t>會直接存入</w:t>
       </w:r>
+      <w:proofErr w:type="spellStart"/>
       <w:r>
         <w:rPr>
           <w:rFonts w:ascii="Times New Roman" w:eastAsia="標楷體" w:hAnsi="Times New Roman" w:cs="Times New Roman" w:hint="eastAsia"/>
         </w:rPr>
         <w:t>spad</w:t>
       </w:r>
+      <w:proofErr w:type="spellEnd"/>
       <w:r>
         <w:rPr>
           <w:rFonts w:ascii="Times New Roman" w:eastAsia="標楷體" w:hAnsi="Times New Roman" w:cs="Times New Roman" w:hint="eastAsia"/>
@@ -4372,11 +6496,25 @@
         </w:rPr>
         <w:t>的</w:t>
       </w:r>
-      <w:r>
-        <w:rPr>
-          <w:rFonts w:ascii="Times New Roman" w:eastAsia="標楷體" w:hAnsi="Times New Roman" w:cs="Times New Roman" w:hint="eastAsia"/>
-        </w:rPr>
-        <w:t xml:space="preserve">kernal channel 1 </w:t>
+      <w:proofErr w:type="spellStart"/>
+      <w:r>
+        <w:rPr>
+          <w:rFonts w:ascii="Times New Roman" w:eastAsia="標楷體" w:hAnsi="Times New Roman" w:cs="Times New Roman" w:hint="eastAsia"/>
+        </w:rPr>
+        <w:t>kernal</w:t>
+      </w:r>
+      <w:proofErr w:type="spellEnd"/>
+      <w:r>
+        <w:rPr>
+          <w:rFonts w:ascii="Times New Roman" w:eastAsia="標楷體" w:hAnsi="Times New Roman" w:cs="Times New Roman" w:hint="eastAsia"/>
+        </w:rPr>
+        <w:t xml:space="preserve"> 1</w:t>
+      </w:r>
+      <w:r>
+        <w:rPr>
+          <w:rFonts w:ascii="Times New Roman" w:eastAsia="標楷體" w:hAnsi="Times New Roman" w:cs="Times New Roman" w:hint="eastAsia"/>
+        </w:rPr>
+        <w:t xml:space="preserve"> channel 1 </w:t>
       </w:r>
       <w:r>
         <w:rPr>
@@ -4388,7 +6526,33 @@
         <w:rPr>
           <w:rFonts w:ascii="Times New Roman" w:eastAsia="標楷體" w:hAnsi="Times New Roman" w:cs="Times New Roman" w:hint="eastAsia"/>
         </w:rPr>
-        <w:t xml:space="preserve"> channel2</w:t>
+        <w:t xml:space="preserve"> </w:t>
+      </w:r>
+      <w:proofErr w:type="spellStart"/>
+      <w:r>
+        <w:rPr>
+          <w:rFonts w:ascii="Times New Roman" w:eastAsia="標楷體" w:hAnsi="Times New Roman" w:cs="Times New Roman" w:hint="eastAsia"/>
+        </w:rPr>
+        <w:t>kernal</w:t>
+      </w:r>
+      <w:proofErr w:type="spellEnd"/>
+      <w:r>
+        <w:rPr>
+          <w:rFonts w:ascii="Times New Roman" w:eastAsia="標楷體" w:hAnsi="Times New Roman" w:cs="Times New Roman" w:hint="eastAsia"/>
+        </w:rPr>
+        <w:t xml:space="preserve"> 2 </w:t>
+      </w:r>
+      <w:r>
+        <w:rPr>
+          <w:rFonts w:ascii="Times New Roman" w:eastAsia="標楷體" w:hAnsi="Times New Roman" w:cs="Times New Roman" w:hint="eastAsia"/>
+        </w:rPr>
+        <w:t>channel</w:t>
+      </w:r>
+      <w:r>
+        <w:rPr>
+          <w:rFonts w:ascii="Times New Roman" w:eastAsia="標楷體" w:hAnsi="Times New Roman" w:cs="Times New Roman" w:hint="eastAsia"/>
+        </w:rPr>
+        <w:t xml:space="preserve"> 1</w:t>
       </w:r>
       <w:r>
         <w:rPr>
@@ -4406,15 +6570,9 @@
         <w:rPr>
           <w:rFonts w:ascii="Times New Roman" w:eastAsia="標楷體" w:hAnsi="Times New Roman" w:cs="Times New Roman" w:hint="eastAsia"/>
         </w:rPr>
-        <w:t>內進行運算，一次讀取兩個，在重複使</w:t>
-      </w:r>
-      <w:r>
-        <w:rPr>
-          <w:rFonts w:ascii="Times New Roman" w:eastAsia="標楷體" w:hAnsi="Times New Roman" w:cs="Times New Roman" w:hint="eastAsia"/>
-        </w:rPr>
-        <w:lastRenderedPageBreak/>
-        <w:t>用</w:t>
-      </w:r>
+        <w:t>內進行運算，一次讀取兩個，在重複使用</w:t>
+      </w:r>
+      <w:proofErr w:type="spellStart"/>
       <w:r>
         <w:rPr>
           <w:rFonts w:ascii="Times New Roman" w:eastAsia="標楷體" w:hAnsi="Times New Roman" w:cs="Times New Roman"/>
@@ -4427,18 +6585,21 @@
         </w:rPr>
         <w:t>fmap</w:t>
       </w:r>
+      <w:proofErr w:type="spellEnd"/>
       <w:r>
         <w:rPr>
           <w:rFonts w:ascii="Times New Roman" w:eastAsia="標楷體" w:hAnsi="Times New Roman" w:cs="Times New Roman" w:hint="eastAsia"/>
         </w:rPr>
         <w:t>的情況下直接將兩個</w:t>
       </w:r>
+      <w:proofErr w:type="spellStart"/>
       <w:r>
         <w:rPr>
           <w:rFonts w:ascii="Times New Roman" w:eastAsia="標楷體" w:hAnsi="Times New Roman" w:cs="Times New Roman" w:hint="eastAsia"/>
         </w:rPr>
         <w:t>kernal</w:t>
       </w:r>
+      <w:proofErr w:type="spellEnd"/>
       <w:r>
         <w:rPr>
           <w:rFonts w:ascii="Times New Roman" w:eastAsia="標楷體" w:hAnsi="Times New Roman" w:cs="Times New Roman" w:hint="eastAsia"/>
@@ -4457,6 +6618,7 @@
         </w:rPr>
         <w:t>結果相加，完成一個</w:t>
       </w:r>
+      <w:proofErr w:type="spellStart"/>
       <w:r>
         <w:rPr>
           <w:rFonts w:ascii="Times New Roman" w:eastAsia="標楷體" w:hAnsi="Times New Roman" w:cs="Times New Roman"/>
@@ -4469,6 +6631,7 @@
         </w:rPr>
         <w:t>psum</w:t>
       </w:r>
+      <w:proofErr w:type="spellEnd"/>
       <w:r>
         <w:rPr>
           <w:rFonts w:ascii="Times New Roman" w:eastAsia="標楷體" w:hAnsi="Times New Roman" w:cs="Times New Roman" w:hint="eastAsia"/>
@@ -4485,14 +6648,28 @@
       </w:pPr>
       <w:r>
         <w:rPr>
+          <w:rFonts w:ascii="Times New Roman" w:eastAsia="標楷體" w:hAnsi="Times New Roman" w:cs="Times New Roman" w:hint="eastAsia"/>
+        </w:rPr>
+        <w:t xml:space="preserve">      </w:t>
+      </w:r>
+    </w:p>
+    <w:p>
+      <w:pPr>
+        <w:ind w:left="480" w:firstLine="480"/>
+        <w:rPr>
+          <w:rFonts w:ascii="Times New Roman" w:eastAsia="標楷體" w:hAnsi="Times New Roman" w:cs="Times New Roman"/>
+        </w:rPr>
+      </w:pPr>
+      <w:r>
+        <w:rPr>
           <w:rFonts w:ascii="Times New Roman" w:eastAsia="標楷體" w:hAnsi="Times New Roman" w:cs="Times New Roman"/>
           <w:noProof/>
         </w:rPr>
         <w:drawing>
-          <wp:inline distT="0" distB="0" distL="0" distR="0" wp14:anchorId="554802C9" wp14:editId="60E6E301">
-            <wp:extent cx="1957111" cy="1682750"/>
-            <wp:effectExtent l="0" t="0" r="5080" b="0"/>
-            <wp:docPr id="2007810887" name="圖片 3" descr="一張含有 Rectangle, 正方形, 圖表, 螢幕擷取畫面 的圖片&#10;&#10;自動產生的描述"/>
+          <wp:inline distT="0" distB="0" distL="0" distR="0" wp14:anchorId="194868E8" wp14:editId="27083BD9">
+            <wp:extent cx="2039013" cy="1753168"/>
+            <wp:effectExtent l="0" t="0" r="0" b="0"/>
+            <wp:docPr id="685446085" name="圖片 2" descr="一張含有 Rectangle, 正方形, 螢幕擷取畫面, 圖表 的圖片&#10;&#10;自動產生的描述"/>
             <wp:cNvGraphicFramePr>
               <a:graphicFrameLocks xmlns:a="http://schemas.openxmlformats.org/drawingml/2006/main" noChangeAspect="1"/>
             </wp:cNvGraphicFramePr>
@@ -4500,11 +6677,11 @@
               <a:graphicData uri="http://schemas.openxmlformats.org/drawingml/2006/picture">
                 <pic:pic xmlns:pic="http://schemas.openxmlformats.org/drawingml/2006/picture">
                   <pic:nvPicPr>
-                    <pic:cNvPr id="2007810887" name="圖片 3" descr="一張含有 Rectangle, 正方形, 圖表, 螢幕擷取畫面 的圖片&#10;&#10;自動產生的描述"/>
+                    <pic:cNvPr id="685446085" name="圖片 2" descr="一張含有 Rectangle, 正方形, 螢幕擷取畫面, 圖表 的圖片&#10;&#10;自動產生的描述"/>
                     <pic:cNvPicPr/>
                   </pic:nvPicPr>
                   <pic:blipFill>
-                    <a:blip r:embed="rId15">
+                    <a:blip r:embed="rId21">
                       <a:extLst>
                         <a:ext uri="{28A0092B-C50C-407E-A947-70E740481C1C}">
                           <a14:useLocalDpi xmlns:a14="http://schemas.microsoft.com/office/drawing/2010/main" val="0"/>
@@ -4518,7 +6695,7 @@
                   <pic:spPr>
                     <a:xfrm>
                       <a:off x="0" y="0"/>
-                      <a:ext cx="1961041" cy="1686129"/>
+                      <a:ext cx="2050141" cy="1762736"/>
                     </a:xfrm>
                     <a:prstGeom prst="rect">
                       <a:avLst/>
@@ -4532,20 +6709,14 @@
       </w:r>
       <w:r>
         <w:rPr>
-          <w:rFonts w:ascii="Times New Roman" w:eastAsia="標楷體" w:hAnsi="Times New Roman" w:cs="Times New Roman" w:hint="eastAsia"/>
-        </w:rPr>
-        <w:t xml:space="preserve">      </w:t>
-      </w:r>
-      <w:r>
-        <w:rPr>
           <w:rFonts w:ascii="Times New Roman" w:eastAsia="標楷體" w:hAnsi="Times New Roman" w:cs="Times New Roman"/>
           <w:noProof/>
         </w:rPr>
         <w:drawing>
-          <wp:inline distT="0" distB="0" distL="0" distR="0" wp14:anchorId="705A9FE6" wp14:editId="0A8A4074">
-            <wp:extent cx="1877695" cy="1614466"/>
-            <wp:effectExtent l="0" t="0" r="8255" b="5080"/>
-            <wp:docPr id="1231301145" name="圖片 4" descr="一張含有 Rectangle, 正方形, 圖表, 螢幕擷取畫面 的圖片&#10;&#10;自動產生的描述"/>
+          <wp:inline distT="0" distB="0" distL="0" distR="0" wp14:anchorId="36C48969" wp14:editId="4CC4B05F">
+            <wp:extent cx="2112203" cy="1816100"/>
+            <wp:effectExtent l="0" t="0" r="2540" b="0"/>
+            <wp:docPr id="96125163" name="圖片 3" descr="一張含有 Rectangle, 正方形, 螢幕擷取畫面, 圖表 的圖片&#10;&#10;自動產生的描述"/>
             <wp:cNvGraphicFramePr>
               <a:graphicFrameLocks xmlns:a="http://schemas.openxmlformats.org/drawingml/2006/main" noChangeAspect="1"/>
             </wp:cNvGraphicFramePr>
@@ -4553,11 +6724,11 @@
               <a:graphicData uri="http://schemas.openxmlformats.org/drawingml/2006/picture">
                 <pic:pic xmlns:pic="http://schemas.openxmlformats.org/drawingml/2006/picture">
                   <pic:nvPicPr>
-                    <pic:cNvPr id="1231301145" name="圖片 4" descr="一張含有 Rectangle, 正方形, 圖表, 螢幕擷取畫面 的圖片&#10;&#10;自動產生的描述"/>
+                    <pic:cNvPr id="96125163" name="圖片 3" descr="一張含有 Rectangle, 正方形, 螢幕擷取畫面, 圖表 的圖片&#10;&#10;自動產生的描述"/>
                     <pic:cNvPicPr/>
                   </pic:nvPicPr>
                   <pic:blipFill>
-                    <a:blip r:embed="rId16">
+                    <a:blip r:embed="rId22">
                       <a:extLst>
                         <a:ext uri="{28A0092B-C50C-407E-A947-70E740481C1C}">
                           <a14:useLocalDpi xmlns:a14="http://schemas.microsoft.com/office/drawing/2010/main" val="0"/>
@@ -4571,7 +6742,7 @@
                   <pic:spPr>
                     <a:xfrm>
                       <a:off x="0" y="0"/>
-                      <a:ext cx="1890297" cy="1625301"/>
+                      <a:ext cx="2114708" cy="1818254"/>
                     </a:xfrm>
                     <a:prstGeom prst="rect">
                       <a:avLst/>
@@ -4586,29 +6757,21 @@
     </w:p>
     <w:p>
       <w:pPr>
-        <w:ind w:left="480" w:firstLine="480"/>
-        <w:rPr>
-          <w:rFonts w:ascii="Times New Roman" w:eastAsia="標楷體" w:hAnsi="Times New Roman" w:cs="Times New Roman"/>
-        </w:rPr>
-      </w:pPr>
-    </w:p>
-    <w:p>
-      <w:pPr>
-        <w:ind w:left="480" w:firstLine="480"/>
-        <w:rPr>
-          <w:rFonts w:ascii="Times New Roman" w:eastAsia="標楷體" w:hAnsi="Times New Roman" w:cs="Times New Roman" w:hint="eastAsia"/>
-        </w:rPr>
-      </w:pPr>
-      <w:r>
-        <w:rPr>
-          <w:rFonts w:ascii="Times New Roman" w:eastAsia="標楷體" w:hAnsi="Times New Roman" w:cs="Times New Roman" w:hint="eastAsia"/>
+        <w:ind w:left="480" w:firstLineChars="800" w:firstLine="1920"/>
+        <w:rPr>
+          <w:rFonts w:ascii="Times New Roman" w:eastAsia="標楷體" w:hAnsi="Times New Roman" w:cs="Times New Roman"/>
+        </w:rPr>
+      </w:pPr>
+      <w:r>
+        <w:rPr>
+          <w:rFonts w:ascii="Times New Roman" w:eastAsia="標楷體" w:hAnsi="Times New Roman" w:cs="Times New Roman"/>
           <w:noProof/>
         </w:rPr>
         <w:drawing>
-          <wp:inline distT="0" distB="0" distL="0" distR="0" wp14:anchorId="2425D3C1" wp14:editId="382DEA5D">
-            <wp:extent cx="1974850" cy="1698003"/>
-            <wp:effectExtent l="0" t="0" r="6350" b="0"/>
-            <wp:docPr id="832787507" name="圖片 5" descr="一張含有 Rectangle, 正方形, 圖表, 螢幕擷取畫面 的圖片&#10;&#10;自動產生的描述"/>
+          <wp:inline distT="0" distB="0" distL="0" distR="0" wp14:anchorId="24979DAC" wp14:editId="372F2257">
+            <wp:extent cx="2239970" cy="1925955"/>
+            <wp:effectExtent l="0" t="0" r="8255" b="0"/>
+            <wp:docPr id="717833264" name="圖片 4" descr="一張含有 Rectangle, 正方形, 螢幕擷取畫面, 圖表 的圖片&#10;&#10;自動產生的描述"/>
             <wp:cNvGraphicFramePr>
               <a:graphicFrameLocks xmlns:a="http://schemas.openxmlformats.org/drawingml/2006/main" noChangeAspect="1"/>
             </wp:cNvGraphicFramePr>
@@ -4616,11 +6779,11 @@
               <a:graphicData uri="http://schemas.openxmlformats.org/drawingml/2006/picture">
                 <pic:pic xmlns:pic="http://schemas.openxmlformats.org/drawingml/2006/picture">
                   <pic:nvPicPr>
-                    <pic:cNvPr id="832787507" name="圖片 5" descr="一張含有 Rectangle, 正方形, 圖表, 螢幕擷取畫面 的圖片&#10;&#10;自動產生的描述"/>
+                    <pic:cNvPr id="717833264" name="圖片 4" descr="一張含有 Rectangle, 正方形, 螢幕擷取畫面, 圖表 的圖片&#10;&#10;自動產生的描述"/>
                     <pic:cNvPicPr/>
                   </pic:nvPicPr>
                   <pic:blipFill>
-                    <a:blip r:embed="rId17">
+                    <a:blip r:embed="rId23">
                       <a:extLst>
                         <a:ext uri="{28A0092B-C50C-407E-A947-70E740481C1C}">
                           <a14:useLocalDpi xmlns:a14="http://schemas.microsoft.com/office/drawing/2010/main" val="0"/>
@@ -4634,7 +6797,7 @@
                   <pic:spPr>
                     <a:xfrm>
                       <a:off x="0" y="0"/>
-                      <a:ext cx="1978928" cy="1701509"/>
+                      <a:ext cx="2241814" cy="1927541"/>
                     </a:xfrm>
                     <a:prstGeom prst="rect">
                       <a:avLst/>
@@ -4654,74 +6817,52 @@
           <w:rFonts w:ascii="Times New Roman" w:eastAsia="標楷體" w:hAnsi="Times New Roman" w:cs="Times New Roman"/>
         </w:rPr>
       </w:pPr>
-      <w:r>
-        <w:rPr>
-          <w:rFonts w:ascii="Times New Roman" w:eastAsia="標楷體" w:hAnsi="Times New Roman" w:cs="Times New Roman" w:hint="eastAsia"/>
-        </w:rPr>
-        <w:t>如此往復就可以算完一個</w:t>
-      </w:r>
-      <w:r>
-        <w:rPr>
-          <w:rFonts w:ascii="Times New Roman" w:eastAsia="標楷體" w:hAnsi="Times New Roman" w:cs="Times New Roman" w:hint="eastAsia"/>
-        </w:rPr>
-        <w:t>output feature map</w:t>
-      </w:r>
-      <w:r>
-        <w:rPr>
-          <w:rFonts w:ascii="Times New Roman" w:eastAsia="標楷體" w:hAnsi="Times New Roman" w:cs="Times New Roman" w:hint="eastAsia"/>
-        </w:rPr>
-        <w:t>。</w:t>
-      </w:r>
     </w:p>
     <w:p>
       <w:pPr>
         <w:ind w:left="480" w:firstLine="480"/>
         <w:rPr>
-          <w:rFonts w:ascii="Times New Roman" w:eastAsia="標楷體" w:hAnsi="Times New Roman" w:cs="Times New Roman" w:hint="eastAsia"/>
-        </w:rPr>
-      </w:pPr>
-      <w:r>
-        <w:rPr>
-          <w:rFonts w:ascii="Times New Roman" w:eastAsia="標楷體" w:hAnsi="Times New Roman" w:cs="Times New Roman" w:hint="eastAsia"/>
-        </w:rPr>
-        <w:t>之後進行第二個</w:t>
-      </w:r>
-      <w:r>
-        <w:rPr>
-          <w:rFonts w:ascii="Times New Roman" w:eastAsia="標楷體" w:hAnsi="Times New Roman" w:cs="Times New Roman" w:hint="eastAsia"/>
-        </w:rPr>
-        <w:t>ifmap</w:t>
-      </w:r>
-      <w:r>
-        <w:rPr>
-          <w:rFonts w:ascii="Times New Roman" w:eastAsia="標楷體" w:hAnsi="Times New Roman" w:cs="Times New Roman" w:hint="eastAsia"/>
-        </w:rPr>
-        <w:t>與第二組</w:t>
-      </w:r>
-      <w:r>
-        <w:rPr>
-          <w:rFonts w:ascii="Times New Roman" w:eastAsia="標楷體" w:hAnsi="Times New Roman" w:cs="Times New Roman" w:hint="eastAsia"/>
-        </w:rPr>
-        <w:t>kernal</w:t>
-      </w:r>
-      <w:r>
-        <w:rPr>
-          <w:rFonts w:ascii="Times New Roman" w:eastAsia="標楷體" w:hAnsi="Times New Roman" w:cs="Times New Roman" w:hint="eastAsia"/>
-        </w:rPr>
-        <w:t>，完成第二個</w:t>
-      </w:r>
-      <w:r>
-        <w:rPr>
-          <w:rFonts w:ascii="Times New Roman" w:eastAsia="標楷體" w:hAnsi="Times New Roman" w:cs="Times New Roman" w:hint="eastAsia"/>
-        </w:rPr>
-        <w:t>ofmap</w:t>
-      </w:r>
+          <w:rFonts w:ascii="Times New Roman" w:eastAsia="標楷體" w:hAnsi="Times New Roman" w:cs="Times New Roman"/>
+        </w:rPr>
+      </w:pPr>
     </w:p>
     <w:p>
       <w:pPr>
         <w:ind w:left="480" w:firstLine="480"/>
         <w:rPr>
-          <w:rFonts w:ascii="Times New Roman" w:eastAsia="標楷體" w:hAnsi="Times New Roman" w:cs="Times New Roman" w:hint="eastAsia"/>
+          <w:rFonts w:ascii="Times New Roman" w:eastAsia="標楷體" w:hAnsi="Times New Roman" w:cs="Times New Roman"/>
+        </w:rPr>
+      </w:pPr>
+    </w:p>
+    <w:p>
+      <w:pPr>
+        <w:ind w:left="480" w:firstLine="480"/>
+        <w:rPr>
+          <w:rFonts w:ascii="Times New Roman" w:eastAsia="標楷體" w:hAnsi="Times New Roman" w:cs="Times New Roman"/>
+        </w:rPr>
+      </w:pPr>
+    </w:p>
+    <w:p>
+      <w:pPr>
+        <w:ind w:left="480" w:firstLine="480"/>
+        <w:rPr>
+          <w:rFonts w:ascii="Times New Roman" w:eastAsia="標楷體" w:hAnsi="Times New Roman" w:cs="Times New Roman"/>
+        </w:rPr>
+      </w:pPr>
+    </w:p>
+    <w:p>
+      <w:pPr>
+        <w:ind w:left="480" w:firstLine="480"/>
+        <w:rPr>
+          <w:rFonts w:ascii="Times New Roman" w:eastAsia="標楷體" w:hAnsi="Times New Roman" w:cs="Times New Roman"/>
+        </w:rPr>
+      </w:pPr>
+    </w:p>
+    <w:p>
+      <w:pPr>
+        <w:ind w:left="480" w:firstLine="480"/>
+        <w:rPr>
+          <w:rFonts w:ascii="Times New Roman" w:eastAsia="標楷體" w:hAnsi="Times New Roman" w:cs="Times New Roman"/>
         </w:rPr>
       </w:pPr>
     </w:p>
@@ -4747,18 +6888,820 @@
           <w:sz w:val="36"/>
           <w:szCs w:val="36"/>
         </w:rPr>
-        <w:t>Compare scenario A,B,C from different aspects</w:t>
-      </w:r>
-      <w:bookmarkEnd w:id="11"/>
+        <w:lastRenderedPageBreak/>
+        <w:t xml:space="preserve">Compare scenario </w:t>
+      </w:r>
+      <w:proofErr w:type="gramStart"/>
       <w:r>
         <w:rPr>
           <w:rFonts w:ascii="Times New Roman" w:eastAsia="標楷體" w:hAnsi="Times New Roman" w:cs="Times New Roman"/>
           <w:sz w:val="36"/>
           <w:szCs w:val="36"/>
         </w:rPr>
+        <w:t>A,B</w:t>
+      </w:r>
+      <w:proofErr w:type="gramEnd"/>
+      <w:r>
+        <w:rPr>
+          <w:rFonts w:ascii="Times New Roman" w:eastAsia="標楷體" w:hAnsi="Times New Roman" w:cs="Times New Roman"/>
+          <w:sz w:val="36"/>
+          <w:szCs w:val="36"/>
+        </w:rPr>
+        <w:t>,C from different aspects</w:t>
+      </w:r>
+      <w:bookmarkEnd w:id="11"/>
+      <w:r>
+        <w:rPr>
+          <w:rFonts w:ascii="Times New Roman" w:eastAsia="標楷體" w:hAnsi="Times New Roman" w:cs="Times New Roman"/>
+          <w:sz w:val="36"/>
+          <w:szCs w:val="36"/>
+        </w:rPr>
         <w:t xml:space="preserve"> </w:t>
       </w:r>
     </w:p>
+    <w:tbl>
+      <w:tblPr>
+        <w:tblStyle w:val="af5"/>
+        <w:tblW w:w="0" w:type="auto"/>
+        <w:tblInd w:w="450" w:type="dxa"/>
+        <w:tblLook w:val="04A0" w:firstRow="1" w:lastRow="0" w:firstColumn="1" w:lastColumn="0" w:noHBand="0" w:noVBand="1"/>
+      </w:tblPr>
+      <w:tblGrid>
+        <w:gridCol w:w="2121"/>
+        <w:gridCol w:w="2019"/>
+        <w:gridCol w:w="2020"/>
+        <w:gridCol w:w="2020"/>
+      </w:tblGrid>
+      <w:tr>
+        <w:tc>
+          <w:tcPr>
+            <w:tcW w:w="2121" w:type="dxa"/>
+          </w:tcPr>
+          <w:p>
+            <w:pPr>
+              <w:pStyle w:val="a9"/>
+              <w:ind w:left="0" w:firstLine="0"/>
+              <w:rPr>
+                <w:rFonts w:ascii="Times New Roman" w:eastAsia="標楷體" w:hAnsi="Times New Roman" w:cs="Times New Roman"/>
+                <w:sz w:val="36"/>
+                <w:szCs w:val="36"/>
+              </w:rPr>
+            </w:pPr>
+          </w:p>
+        </w:tc>
+        <w:tc>
+          <w:tcPr>
+            <w:tcW w:w="2019" w:type="dxa"/>
+          </w:tcPr>
+          <w:p>
+            <w:pPr>
+              <w:pStyle w:val="a9"/>
+              <w:ind w:left="0" w:firstLine="0"/>
+              <w:rPr>
+                <w:rFonts w:ascii="Times New Roman" w:eastAsia="標楷體" w:hAnsi="Times New Roman" w:cs="Times New Roman"/>
+                <w:sz w:val="36"/>
+                <w:szCs w:val="36"/>
+              </w:rPr>
+            </w:pPr>
+            <w:r>
+              <w:rPr>
+                <w:rFonts w:ascii="Times New Roman" w:eastAsia="標楷體" w:hAnsi="Times New Roman" w:cs="Times New Roman"/>
+                <w:sz w:val="36"/>
+                <w:szCs w:val="36"/>
+              </w:rPr>
+              <w:t>scenario A</w:t>
+            </w:r>
+          </w:p>
+        </w:tc>
+        <w:tc>
+          <w:tcPr>
+            <w:tcW w:w="2020" w:type="dxa"/>
+          </w:tcPr>
+          <w:p>
+            <w:pPr>
+              <w:pStyle w:val="a9"/>
+              <w:ind w:left="0" w:firstLine="0"/>
+              <w:rPr>
+                <w:rFonts w:ascii="Times New Roman" w:eastAsia="標楷體" w:hAnsi="Times New Roman" w:cs="Times New Roman"/>
+                <w:sz w:val="36"/>
+                <w:szCs w:val="36"/>
+              </w:rPr>
+            </w:pPr>
+            <w:r>
+              <w:rPr>
+                <w:rFonts w:ascii="Times New Roman" w:eastAsia="標楷體" w:hAnsi="Times New Roman" w:cs="Times New Roman"/>
+                <w:sz w:val="36"/>
+                <w:szCs w:val="36"/>
+              </w:rPr>
+              <w:t xml:space="preserve">scenario </w:t>
+            </w:r>
+            <w:r>
+              <w:rPr>
+                <w:rFonts w:ascii="Times New Roman" w:eastAsia="標楷體" w:hAnsi="Times New Roman" w:cs="Times New Roman" w:hint="eastAsia"/>
+                <w:sz w:val="36"/>
+                <w:szCs w:val="36"/>
+              </w:rPr>
+              <w:t>B</w:t>
+            </w:r>
+          </w:p>
+        </w:tc>
+        <w:tc>
+          <w:tcPr>
+            <w:tcW w:w="2020" w:type="dxa"/>
+          </w:tcPr>
+          <w:p>
+            <w:pPr>
+              <w:pStyle w:val="a9"/>
+              <w:ind w:left="0" w:firstLine="0"/>
+              <w:rPr>
+                <w:rFonts w:ascii="Times New Roman" w:eastAsia="標楷體" w:hAnsi="Times New Roman" w:cs="Times New Roman"/>
+                <w:sz w:val="36"/>
+                <w:szCs w:val="36"/>
+              </w:rPr>
+            </w:pPr>
+            <w:r>
+              <w:rPr>
+                <w:rFonts w:ascii="Times New Roman" w:eastAsia="標楷體" w:hAnsi="Times New Roman" w:cs="Times New Roman"/>
+                <w:sz w:val="36"/>
+                <w:szCs w:val="36"/>
+              </w:rPr>
+              <w:t xml:space="preserve">scenario </w:t>
+            </w:r>
+            <w:r>
+              <w:rPr>
+                <w:rFonts w:ascii="Times New Roman" w:eastAsia="標楷體" w:hAnsi="Times New Roman" w:cs="Times New Roman" w:hint="eastAsia"/>
+                <w:sz w:val="36"/>
+                <w:szCs w:val="36"/>
+              </w:rPr>
+              <w:t>C</w:t>
+            </w:r>
+          </w:p>
+        </w:tc>
+      </w:tr>
+      <w:tr>
+        <w:tc>
+          <w:tcPr>
+            <w:tcW w:w="2121" w:type="dxa"/>
+          </w:tcPr>
+          <w:p>
+            <w:pPr>
+              <w:pStyle w:val="a9"/>
+              <w:ind w:left="0" w:firstLine="0"/>
+              <w:rPr>
+                <w:rFonts w:ascii="Times New Roman" w:eastAsia="標楷體" w:hAnsi="Times New Roman" w:cs="Times New Roman"/>
+                <w:sz w:val="32"/>
+                <w:szCs w:val="32"/>
+              </w:rPr>
+            </w:pPr>
+            <w:r>
+              <w:rPr>
+                <w:rFonts w:ascii="Times New Roman" w:eastAsia="標楷體" w:hAnsi="Times New Roman" w:cs="Times New Roman" w:hint="eastAsia"/>
+                <w:sz w:val="32"/>
+                <w:szCs w:val="32"/>
+              </w:rPr>
+              <w:t>Data reuse</w:t>
+            </w:r>
+          </w:p>
+        </w:tc>
+        <w:tc>
+          <w:tcPr>
+            <w:tcW w:w="2019" w:type="dxa"/>
+          </w:tcPr>
+          <w:p>
+            <w:pPr>
+              <w:pStyle w:val="a9"/>
+              <w:ind w:left="0" w:firstLine="0"/>
+              <w:rPr>
+                <w:rFonts w:ascii="Times New Roman" w:eastAsia="標楷體" w:hAnsi="Times New Roman" w:cs="Times New Roman"/>
+                <w:szCs w:val="24"/>
+              </w:rPr>
+            </w:pPr>
+            <w:r>
+              <w:rPr>
+                <w:rFonts w:ascii="Times New Roman" w:eastAsia="標楷體" w:hAnsi="Times New Roman" w:cs="Times New Roman"/>
+                <w:szCs w:val="24"/>
+              </w:rPr>
+              <w:t>R</w:t>
+            </w:r>
+            <w:r>
+              <w:rPr>
+                <w:rFonts w:ascii="Times New Roman" w:eastAsia="標楷體" w:hAnsi="Times New Roman" w:cs="Times New Roman" w:hint="eastAsia"/>
+                <w:szCs w:val="24"/>
+              </w:rPr>
+              <w:t>euse filter</w:t>
+            </w:r>
+            <w:r>
+              <w:rPr>
+                <w:rFonts w:ascii="Times New Roman" w:eastAsia="標楷體" w:hAnsi="Times New Roman" w:cs="Times New Roman" w:hint="eastAsia"/>
+                <w:szCs w:val="24"/>
+              </w:rPr>
+              <w:t>，與不同的</w:t>
+            </w:r>
+            <w:proofErr w:type="spellStart"/>
+            <w:r>
+              <w:rPr>
+                <w:rFonts w:ascii="Times New Roman" w:eastAsia="標楷體" w:hAnsi="Times New Roman" w:cs="Times New Roman"/>
+                <w:szCs w:val="24"/>
+              </w:rPr>
+              <w:t>i</w:t>
+            </w:r>
+            <w:r>
+              <w:rPr>
+                <w:rFonts w:ascii="Times New Roman" w:eastAsia="標楷體" w:hAnsi="Times New Roman" w:cs="Times New Roman" w:hint="eastAsia"/>
+                <w:szCs w:val="24"/>
+              </w:rPr>
+              <w:t>fmap</w:t>
+            </w:r>
+            <w:proofErr w:type="spellEnd"/>
+            <w:r>
+              <w:rPr>
+                <w:rFonts w:ascii="Times New Roman" w:eastAsia="標楷體" w:hAnsi="Times New Roman" w:cs="Times New Roman" w:hint="eastAsia"/>
+                <w:szCs w:val="24"/>
+              </w:rPr>
+              <w:t>進行運算</w:t>
+            </w:r>
+          </w:p>
+        </w:tc>
+        <w:tc>
+          <w:tcPr>
+            <w:tcW w:w="2020" w:type="dxa"/>
+          </w:tcPr>
+          <w:p>
+            <w:pPr>
+              <w:pStyle w:val="a9"/>
+              <w:ind w:left="0" w:firstLine="0"/>
+              <w:rPr>
+                <w:rFonts w:ascii="Times New Roman" w:eastAsia="標楷體" w:hAnsi="Times New Roman" w:cs="Times New Roman"/>
+                <w:szCs w:val="24"/>
+              </w:rPr>
+            </w:pPr>
+            <w:r>
+              <w:rPr>
+                <w:rFonts w:ascii="Times New Roman" w:eastAsia="標楷體" w:hAnsi="Times New Roman" w:cs="Times New Roman"/>
+                <w:szCs w:val="24"/>
+              </w:rPr>
+              <w:t>R</w:t>
+            </w:r>
+            <w:r>
+              <w:rPr>
+                <w:rFonts w:ascii="Times New Roman" w:eastAsia="標楷體" w:hAnsi="Times New Roman" w:cs="Times New Roman" w:hint="eastAsia"/>
+                <w:szCs w:val="24"/>
+              </w:rPr>
+              <w:t xml:space="preserve">euse </w:t>
+            </w:r>
+            <w:proofErr w:type="spellStart"/>
+            <w:r>
+              <w:rPr>
+                <w:rFonts w:ascii="Times New Roman" w:eastAsia="標楷體" w:hAnsi="Times New Roman" w:cs="Times New Roman" w:hint="eastAsia"/>
+                <w:szCs w:val="24"/>
+              </w:rPr>
+              <w:t>ifmap</w:t>
+            </w:r>
+            <w:proofErr w:type="spellEnd"/>
+            <w:r>
+              <w:rPr>
+                <w:rFonts w:ascii="Times New Roman" w:eastAsia="標楷體" w:hAnsi="Times New Roman" w:cs="Times New Roman" w:hint="eastAsia"/>
+                <w:szCs w:val="24"/>
+              </w:rPr>
+              <w:t>，與不同的</w:t>
+            </w:r>
+            <w:r>
+              <w:rPr>
+                <w:rFonts w:ascii="Times New Roman" w:eastAsia="標楷體" w:hAnsi="Times New Roman" w:cs="Times New Roman" w:hint="eastAsia"/>
+                <w:szCs w:val="24"/>
+              </w:rPr>
+              <w:t>filter(</w:t>
+            </w:r>
+            <w:r>
+              <w:rPr>
+                <w:rFonts w:ascii="Times New Roman" w:eastAsia="標楷體" w:hAnsi="Times New Roman" w:cs="Times New Roman" w:hint="eastAsia"/>
+                <w:szCs w:val="24"/>
+              </w:rPr>
+              <w:t>但相同</w:t>
+            </w:r>
+            <w:r>
+              <w:rPr>
+                <w:rFonts w:ascii="Times New Roman" w:eastAsia="標楷體" w:hAnsi="Times New Roman" w:cs="Times New Roman" w:hint="eastAsia"/>
+                <w:szCs w:val="24"/>
+              </w:rPr>
+              <w:t>channel)</w:t>
+            </w:r>
+            <w:r>
+              <w:rPr>
+                <w:rFonts w:ascii="Times New Roman" w:eastAsia="標楷體" w:hAnsi="Times New Roman" w:cs="Times New Roman" w:hint="eastAsia"/>
+                <w:szCs w:val="24"/>
+              </w:rPr>
+              <w:t>進行運算</w:t>
+            </w:r>
+          </w:p>
+        </w:tc>
+        <w:tc>
+          <w:tcPr>
+            <w:tcW w:w="2020" w:type="dxa"/>
+          </w:tcPr>
+          <w:p>
+            <w:pPr>
+              <w:pStyle w:val="a9"/>
+              <w:ind w:left="0" w:firstLine="0"/>
+              <w:rPr>
+                <w:rFonts w:ascii="Times New Roman" w:eastAsia="標楷體" w:hAnsi="Times New Roman" w:cs="Times New Roman"/>
+                <w:szCs w:val="24"/>
+              </w:rPr>
+            </w:pPr>
+            <w:r>
+              <w:rPr>
+                <w:rFonts w:ascii="Times New Roman" w:eastAsia="標楷體" w:hAnsi="Times New Roman" w:cs="Times New Roman" w:hint="eastAsia"/>
+                <w:szCs w:val="24"/>
+              </w:rPr>
+              <w:t>將不同</w:t>
+            </w:r>
+            <w:r>
+              <w:rPr>
+                <w:rFonts w:ascii="Times New Roman" w:eastAsia="標楷體" w:hAnsi="Times New Roman" w:cs="Times New Roman" w:hint="eastAsia"/>
+                <w:szCs w:val="24"/>
+              </w:rPr>
+              <w:t>channel</w:t>
+            </w:r>
+            <w:r>
+              <w:rPr>
+                <w:rFonts w:ascii="Times New Roman" w:eastAsia="標楷體" w:hAnsi="Times New Roman" w:cs="Times New Roman" w:hint="eastAsia"/>
+                <w:szCs w:val="24"/>
+              </w:rPr>
+              <w:t>但相同位置的部分同時運算，看要</w:t>
+            </w:r>
+            <w:r>
+              <w:rPr>
+                <w:rFonts w:ascii="Times New Roman" w:eastAsia="標楷體" w:hAnsi="Times New Roman" w:cs="Times New Roman" w:hint="eastAsia"/>
+                <w:szCs w:val="24"/>
+              </w:rPr>
+              <w:t xml:space="preserve">reuse </w:t>
+            </w:r>
+            <w:proofErr w:type="spellStart"/>
+            <w:r>
+              <w:rPr>
+                <w:rFonts w:ascii="Times New Roman" w:eastAsia="標楷體" w:hAnsi="Times New Roman" w:cs="Times New Roman" w:hint="eastAsia"/>
+                <w:szCs w:val="24"/>
+              </w:rPr>
+              <w:t>ifmap</w:t>
+            </w:r>
+            <w:proofErr w:type="spellEnd"/>
+            <w:r>
+              <w:rPr>
+                <w:rFonts w:ascii="Times New Roman" w:eastAsia="標楷體" w:hAnsi="Times New Roman" w:cs="Times New Roman" w:hint="eastAsia"/>
+                <w:szCs w:val="24"/>
+              </w:rPr>
+              <w:t>或是</w:t>
+            </w:r>
+            <w:proofErr w:type="spellStart"/>
+            <w:r>
+              <w:rPr>
+                <w:rFonts w:ascii="Times New Roman" w:eastAsia="標楷體" w:hAnsi="Times New Roman" w:cs="Times New Roman"/>
+                <w:szCs w:val="24"/>
+              </w:rPr>
+              <w:t>k</w:t>
+            </w:r>
+            <w:r>
+              <w:rPr>
+                <w:rFonts w:ascii="Times New Roman" w:eastAsia="標楷體" w:hAnsi="Times New Roman" w:cs="Times New Roman" w:hint="eastAsia"/>
+                <w:szCs w:val="24"/>
+              </w:rPr>
+              <w:t>ernal</w:t>
+            </w:r>
+            <w:proofErr w:type="spellEnd"/>
+          </w:p>
+        </w:tc>
+      </w:tr>
+      <w:tr>
+        <w:tc>
+          <w:tcPr>
+            <w:tcW w:w="2121" w:type="dxa"/>
+          </w:tcPr>
+          <w:p>
+            <w:pPr>
+              <w:pStyle w:val="a9"/>
+              <w:ind w:left="0" w:firstLine="0"/>
+              <w:rPr>
+                <w:rFonts w:ascii="Times New Roman" w:eastAsia="標楷體" w:hAnsi="Times New Roman" w:cs="Times New Roman"/>
+                <w:sz w:val="32"/>
+                <w:szCs w:val="32"/>
+              </w:rPr>
+            </w:pPr>
+            <w:proofErr w:type="spellStart"/>
+            <w:r>
+              <w:rPr>
+                <w:rFonts w:ascii="Times New Roman" w:eastAsia="標楷體" w:hAnsi="Times New Roman" w:cs="Times New Roman" w:hint="eastAsia"/>
+                <w:sz w:val="32"/>
+                <w:szCs w:val="32"/>
+              </w:rPr>
+              <w:t>Spad</w:t>
+            </w:r>
+            <w:proofErr w:type="spellEnd"/>
+            <w:r>
+              <w:rPr>
+                <w:rFonts w:ascii="Times New Roman" w:eastAsia="標楷體" w:hAnsi="Times New Roman" w:cs="Times New Roman" w:hint="eastAsia"/>
+                <w:sz w:val="32"/>
+                <w:szCs w:val="32"/>
+              </w:rPr>
+              <w:t xml:space="preserve"> size</w:t>
+            </w:r>
+          </w:p>
+        </w:tc>
+        <w:tc>
+          <w:tcPr>
+            <w:tcW w:w="2019" w:type="dxa"/>
+          </w:tcPr>
+          <w:p>
+            <w:pPr>
+              <w:pStyle w:val="a9"/>
+              <w:ind w:left="0" w:firstLine="0"/>
+              <w:rPr>
+                <w:rFonts w:ascii="Times New Roman" w:eastAsia="標楷體" w:hAnsi="Times New Roman" w:cs="Times New Roman"/>
+                <w:szCs w:val="24"/>
+              </w:rPr>
+            </w:pPr>
+            <w:proofErr w:type="spellStart"/>
+            <w:r>
+              <w:rPr>
+                <w:rFonts w:ascii="Times New Roman" w:eastAsia="標楷體" w:hAnsi="Times New Roman" w:cs="Times New Roman"/>
+                <w:szCs w:val="24"/>
+              </w:rPr>
+              <w:t>I</w:t>
+            </w:r>
+            <w:r>
+              <w:rPr>
+                <w:rFonts w:ascii="Times New Roman" w:eastAsia="標楷體" w:hAnsi="Times New Roman" w:cs="Times New Roman" w:hint="eastAsia"/>
+                <w:szCs w:val="24"/>
+              </w:rPr>
+              <w:t>fmap</w:t>
+            </w:r>
+            <w:proofErr w:type="spellEnd"/>
+            <w:r>
+              <w:rPr>
+                <w:rFonts w:ascii="Times New Roman" w:eastAsia="標楷體" w:hAnsi="Times New Roman" w:cs="Times New Roman" w:hint="eastAsia"/>
+                <w:szCs w:val="24"/>
+              </w:rPr>
+              <w:t>每</w:t>
+            </w:r>
+            <w:proofErr w:type="gramStart"/>
+            <w:r>
+              <w:rPr>
+                <w:rFonts w:ascii="Times New Roman" w:eastAsia="標楷體" w:hAnsi="Times New Roman" w:cs="Times New Roman" w:hint="eastAsia"/>
+                <w:szCs w:val="24"/>
+              </w:rPr>
+              <w:t>個</w:t>
+            </w:r>
+            <w:proofErr w:type="gramEnd"/>
+            <w:r>
+              <w:rPr>
+                <w:rFonts w:ascii="Times New Roman" w:eastAsia="標楷體" w:hAnsi="Times New Roman" w:cs="Times New Roman" w:hint="eastAsia"/>
+                <w:szCs w:val="24"/>
+              </w:rPr>
+              <w:t>row</w:t>
+            </w:r>
+            <w:r>
+              <w:rPr>
+                <w:rFonts w:ascii="Times New Roman" w:eastAsia="標楷體" w:hAnsi="Times New Roman" w:cs="Times New Roman" w:hint="eastAsia"/>
+                <w:szCs w:val="24"/>
+              </w:rPr>
+              <w:t>可能有較大</w:t>
+            </w:r>
+            <w:r>
+              <w:rPr>
+                <w:rFonts w:ascii="Times New Roman" w:eastAsia="標楷體" w:hAnsi="Times New Roman" w:cs="Times New Roman" w:hint="eastAsia"/>
+                <w:szCs w:val="24"/>
+              </w:rPr>
+              <w:t xml:space="preserve">size </w:t>
+            </w:r>
+            <w:r>
+              <w:rPr>
+                <w:rFonts w:ascii="Times New Roman" w:eastAsia="標楷體" w:hAnsi="Times New Roman" w:cs="Times New Roman" w:hint="eastAsia"/>
+                <w:szCs w:val="24"/>
+              </w:rPr>
+              <w:t>的</w:t>
+            </w:r>
+            <w:proofErr w:type="spellStart"/>
+            <w:r>
+              <w:rPr>
+                <w:rFonts w:ascii="Times New Roman" w:eastAsia="標楷體" w:hAnsi="Times New Roman" w:cs="Times New Roman" w:hint="eastAsia"/>
+                <w:szCs w:val="24"/>
+              </w:rPr>
+              <w:t>spad</w:t>
+            </w:r>
+            <w:proofErr w:type="spellEnd"/>
+          </w:p>
+        </w:tc>
+        <w:tc>
+          <w:tcPr>
+            <w:tcW w:w="2020" w:type="dxa"/>
+          </w:tcPr>
+          <w:p>
+            <w:pPr>
+              <w:pStyle w:val="a9"/>
+              <w:ind w:left="0" w:firstLine="0"/>
+              <w:rPr>
+                <w:rFonts w:ascii="Times New Roman" w:eastAsia="標楷體" w:hAnsi="Times New Roman" w:cs="Times New Roman"/>
+                <w:szCs w:val="24"/>
+              </w:rPr>
+            </w:pPr>
+            <w:r>
+              <w:rPr>
+                <w:rFonts w:ascii="Times New Roman" w:eastAsia="標楷體" w:hAnsi="Times New Roman" w:cs="Times New Roman"/>
+                <w:szCs w:val="24"/>
+              </w:rPr>
+              <w:t>K</w:t>
+            </w:r>
+            <w:r>
+              <w:rPr>
+                <w:rFonts w:ascii="Times New Roman" w:eastAsia="標楷體" w:hAnsi="Times New Roman" w:cs="Times New Roman" w:hint="eastAsia"/>
+                <w:szCs w:val="24"/>
+              </w:rPr>
+              <w:t>ernal</w:t>
+            </w:r>
+            <w:r>
+              <w:rPr>
+                <w:rFonts w:ascii="Times New Roman" w:eastAsia="標楷體" w:hAnsi="Times New Roman" w:cs="Times New Roman" w:hint="eastAsia"/>
+                <w:szCs w:val="24"/>
+              </w:rPr>
+              <w:t>的</w:t>
+            </w:r>
+            <w:r>
+              <w:rPr>
+                <w:rFonts w:ascii="Times New Roman" w:eastAsia="標楷體" w:hAnsi="Times New Roman" w:cs="Times New Roman" w:hint="eastAsia"/>
+                <w:szCs w:val="24"/>
+              </w:rPr>
+              <w:t>row</w:t>
+            </w:r>
+            <w:r>
+              <w:rPr>
+                <w:rFonts w:ascii="Times New Roman" w:eastAsia="標楷體" w:hAnsi="Times New Roman" w:cs="Times New Roman" w:hint="eastAsia"/>
+                <w:szCs w:val="24"/>
+              </w:rPr>
+              <w:t>通常為</w:t>
+            </w:r>
+            <w:r>
+              <w:rPr>
+                <w:rFonts w:ascii="Times New Roman" w:eastAsia="標楷體" w:hAnsi="Times New Roman" w:cs="Times New Roman" w:hint="eastAsia"/>
+                <w:szCs w:val="24"/>
+              </w:rPr>
+              <w:t>5</w:t>
+            </w:r>
+            <w:r>
+              <w:rPr>
+                <w:rFonts w:ascii="Times New Roman" w:eastAsia="標楷體" w:hAnsi="Times New Roman" w:cs="Times New Roman" w:hint="eastAsia"/>
+                <w:szCs w:val="24"/>
+              </w:rPr>
+              <w:t>個或</w:t>
+            </w:r>
+            <w:r>
+              <w:rPr>
+                <w:rFonts w:ascii="Times New Roman" w:eastAsia="標楷體" w:hAnsi="Times New Roman" w:cs="Times New Roman" w:hint="eastAsia"/>
+                <w:szCs w:val="24"/>
+              </w:rPr>
+              <w:t>3</w:t>
+            </w:r>
+            <w:r>
+              <w:rPr>
+                <w:rFonts w:ascii="Times New Roman" w:eastAsia="標楷體" w:hAnsi="Times New Roman" w:cs="Times New Roman" w:hint="eastAsia"/>
+                <w:szCs w:val="24"/>
+              </w:rPr>
+              <w:t>個，較小</w:t>
+            </w:r>
+            <w:proofErr w:type="spellStart"/>
+            <w:r>
+              <w:rPr>
+                <w:rFonts w:ascii="Times New Roman" w:eastAsia="標楷體" w:hAnsi="Times New Roman" w:cs="Times New Roman"/>
+                <w:szCs w:val="24"/>
+              </w:rPr>
+              <w:t>s</w:t>
+            </w:r>
+            <w:r>
+              <w:rPr>
+                <w:rFonts w:ascii="Times New Roman" w:eastAsia="標楷體" w:hAnsi="Times New Roman" w:cs="Times New Roman" w:hint="eastAsia"/>
+                <w:szCs w:val="24"/>
+              </w:rPr>
+              <w:t>pad</w:t>
+            </w:r>
+            <w:proofErr w:type="spellEnd"/>
+          </w:p>
+        </w:tc>
+        <w:tc>
+          <w:tcPr>
+            <w:tcW w:w="2020" w:type="dxa"/>
+          </w:tcPr>
+          <w:p>
+            <w:pPr>
+              <w:pStyle w:val="a9"/>
+              <w:ind w:left="0" w:firstLine="0"/>
+              <w:rPr>
+                <w:rFonts w:ascii="Times New Roman" w:eastAsia="標楷體" w:hAnsi="Times New Roman" w:cs="Times New Roman"/>
+                <w:szCs w:val="24"/>
+              </w:rPr>
+            </w:pPr>
+            <w:r>
+              <w:rPr>
+                <w:rFonts w:ascii="Times New Roman" w:eastAsia="標楷體" w:hAnsi="Times New Roman" w:cs="Times New Roman" w:hint="eastAsia"/>
+                <w:szCs w:val="24"/>
+              </w:rPr>
+              <w:t>中等</w:t>
+            </w:r>
+          </w:p>
+        </w:tc>
+      </w:tr>
+      <w:tr>
+        <w:tc>
+          <w:tcPr>
+            <w:tcW w:w="2121" w:type="dxa"/>
+          </w:tcPr>
+          <w:p>
+            <w:pPr>
+              <w:pStyle w:val="a9"/>
+              <w:ind w:left="0" w:firstLine="0"/>
+              <w:rPr>
+                <w:rFonts w:ascii="Times New Roman" w:eastAsia="標楷體" w:hAnsi="Times New Roman" w:cs="Times New Roman"/>
+                <w:sz w:val="32"/>
+                <w:szCs w:val="32"/>
+              </w:rPr>
+            </w:pPr>
+            <w:r>
+              <w:rPr>
+                <w:rFonts w:ascii="Times New Roman" w:eastAsia="標楷體" w:hAnsi="Times New Roman" w:cs="Times New Roman" w:hint="eastAsia"/>
+                <w:sz w:val="32"/>
+                <w:szCs w:val="32"/>
+              </w:rPr>
+              <w:t>Memory R/W</w:t>
+            </w:r>
+          </w:p>
+        </w:tc>
+        <w:tc>
+          <w:tcPr>
+            <w:tcW w:w="2019" w:type="dxa"/>
+          </w:tcPr>
+          <w:p>
+            <w:pPr>
+              <w:pStyle w:val="a9"/>
+              <w:ind w:left="0" w:firstLine="0"/>
+              <w:rPr>
+                <w:rFonts w:ascii="Times New Roman" w:eastAsia="標楷體" w:hAnsi="Times New Roman" w:cs="Times New Roman"/>
+                <w:szCs w:val="24"/>
+              </w:rPr>
+            </w:pPr>
+            <w:r>
+              <w:rPr>
+                <w:rFonts w:ascii="Times New Roman" w:eastAsia="標楷體" w:hAnsi="Times New Roman" w:cs="Times New Roman" w:hint="eastAsia"/>
+                <w:szCs w:val="24"/>
+              </w:rPr>
+              <w:t>較少</w:t>
+            </w:r>
+          </w:p>
+        </w:tc>
+        <w:tc>
+          <w:tcPr>
+            <w:tcW w:w="2020" w:type="dxa"/>
+          </w:tcPr>
+          <w:p>
+            <w:pPr>
+              <w:pStyle w:val="a9"/>
+              <w:ind w:left="0" w:firstLine="0"/>
+              <w:rPr>
+                <w:rFonts w:ascii="Times New Roman" w:eastAsia="標楷體" w:hAnsi="Times New Roman" w:cs="Times New Roman"/>
+                <w:szCs w:val="24"/>
+              </w:rPr>
+            </w:pPr>
+            <w:r>
+              <w:rPr>
+                <w:rFonts w:ascii="Times New Roman" w:eastAsia="標楷體" w:hAnsi="Times New Roman" w:cs="Times New Roman" w:hint="eastAsia"/>
+                <w:szCs w:val="24"/>
+              </w:rPr>
+              <w:t>較多</w:t>
+            </w:r>
+          </w:p>
+        </w:tc>
+        <w:tc>
+          <w:tcPr>
+            <w:tcW w:w="2020" w:type="dxa"/>
+          </w:tcPr>
+          <w:p>
+            <w:pPr>
+              <w:pStyle w:val="a9"/>
+              <w:ind w:left="0" w:firstLine="0"/>
+              <w:rPr>
+                <w:rFonts w:ascii="Times New Roman" w:eastAsia="標楷體" w:hAnsi="Times New Roman" w:cs="Times New Roman"/>
+                <w:szCs w:val="24"/>
+              </w:rPr>
+            </w:pPr>
+            <w:r>
+              <w:rPr>
+                <w:rFonts w:ascii="Times New Roman" w:eastAsia="標楷體" w:hAnsi="Times New Roman" w:cs="Times New Roman" w:hint="eastAsia"/>
+                <w:szCs w:val="24"/>
+              </w:rPr>
+              <w:t>中等</w:t>
+            </w:r>
+          </w:p>
+        </w:tc>
+      </w:tr>
+      <w:tr>
+        <w:tc>
+          <w:tcPr>
+            <w:tcW w:w="2121" w:type="dxa"/>
+          </w:tcPr>
+          <w:p>
+            <w:pPr>
+              <w:pStyle w:val="a9"/>
+              <w:ind w:left="0" w:firstLine="0"/>
+              <w:rPr>
+                <w:rFonts w:ascii="Times New Roman" w:eastAsia="標楷體" w:hAnsi="Times New Roman" w:cs="Times New Roman"/>
+                <w:sz w:val="32"/>
+                <w:szCs w:val="32"/>
+              </w:rPr>
+            </w:pPr>
+            <w:r>
+              <w:rPr>
+                <w:rFonts w:ascii="Times New Roman" w:eastAsia="標楷體" w:hAnsi="Times New Roman" w:cs="Times New Roman" w:hint="eastAsia"/>
+                <w:sz w:val="32"/>
+                <w:szCs w:val="32"/>
+              </w:rPr>
+              <w:t xml:space="preserve">Energy </w:t>
+            </w:r>
+            <w:proofErr w:type="spellStart"/>
+            <w:r>
+              <w:rPr>
+                <w:rFonts w:ascii="Times New Roman" w:eastAsia="標楷體" w:hAnsi="Times New Roman" w:cs="Times New Roman" w:hint="eastAsia"/>
+                <w:sz w:val="32"/>
+                <w:szCs w:val="32"/>
+              </w:rPr>
+              <w:t>comsumption</w:t>
+            </w:r>
+            <w:proofErr w:type="spellEnd"/>
+          </w:p>
+        </w:tc>
+        <w:tc>
+          <w:tcPr>
+            <w:tcW w:w="2019" w:type="dxa"/>
+          </w:tcPr>
+          <w:p>
+            <w:pPr>
+              <w:pStyle w:val="a9"/>
+              <w:ind w:left="0" w:firstLine="0"/>
+              <w:rPr>
+                <w:rFonts w:ascii="Times New Roman" w:eastAsia="標楷體" w:hAnsi="Times New Roman" w:cs="Times New Roman"/>
+                <w:szCs w:val="24"/>
+              </w:rPr>
+            </w:pPr>
+            <w:r>
+              <w:rPr>
+                <w:rFonts w:ascii="Times New Roman" w:eastAsia="標楷體" w:hAnsi="Times New Roman" w:cs="Times New Roman" w:hint="eastAsia"/>
+                <w:szCs w:val="24"/>
+              </w:rPr>
+              <w:t>較小</w:t>
+            </w:r>
+          </w:p>
+        </w:tc>
+        <w:tc>
+          <w:tcPr>
+            <w:tcW w:w="2020" w:type="dxa"/>
+          </w:tcPr>
+          <w:p>
+            <w:pPr>
+              <w:pStyle w:val="a9"/>
+              <w:ind w:left="0" w:firstLine="0"/>
+              <w:rPr>
+                <w:rFonts w:ascii="Times New Roman" w:eastAsia="標楷體" w:hAnsi="Times New Roman" w:cs="Times New Roman"/>
+                <w:szCs w:val="24"/>
+              </w:rPr>
+            </w:pPr>
+            <w:r>
+              <w:rPr>
+                <w:rFonts w:ascii="Times New Roman" w:eastAsia="標楷體" w:hAnsi="Times New Roman" w:cs="Times New Roman" w:hint="eastAsia"/>
+                <w:szCs w:val="24"/>
+              </w:rPr>
+              <w:t>較大</w:t>
+            </w:r>
+          </w:p>
+        </w:tc>
+        <w:tc>
+          <w:tcPr>
+            <w:tcW w:w="2020" w:type="dxa"/>
+          </w:tcPr>
+          <w:p>
+            <w:pPr>
+              <w:pStyle w:val="a9"/>
+              <w:ind w:left="0" w:firstLine="0"/>
+              <w:rPr>
+                <w:rFonts w:ascii="Times New Roman" w:eastAsia="標楷體" w:hAnsi="Times New Roman" w:cs="Times New Roman"/>
+                <w:szCs w:val="24"/>
+              </w:rPr>
+            </w:pPr>
+            <w:r>
+              <w:rPr>
+                <w:rFonts w:ascii="Times New Roman" w:eastAsia="標楷體" w:hAnsi="Times New Roman" w:cs="Times New Roman" w:hint="eastAsia"/>
+                <w:szCs w:val="24"/>
+              </w:rPr>
+              <w:t>中等</w:t>
+            </w:r>
+          </w:p>
+        </w:tc>
+      </w:tr>
+    </w:tbl>
     <w:p>
       <w:pPr>
         <w:pStyle w:val="a9"/>
@@ -4792,9 +7735,296 @@
           <w:sz w:val="36"/>
           <w:szCs w:val="36"/>
         </w:rPr>
-        <w:t>Share your thoughts</w:t>
+        <w:t xml:space="preserve">Share your </w:t>
+      </w:r>
+      <w:proofErr w:type="gramStart"/>
+      <w:r>
+        <w:rPr>
+          <w:rFonts w:ascii="Times New Roman" w:eastAsia="標楷體" w:hAnsi="Times New Roman" w:cs="Times New Roman"/>
+          <w:sz w:val="36"/>
+          <w:szCs w:val="36"/>
+        </w:rPr>
+        <w:t>thoughts</w:t>
       </w:r>
       <w:bookmarkEnd w:id="12"/>
+      <w:proofErr w:type="gramEnd"/>
+    </w:p>
+    <w:p>
+      <w:pPr>
+        <w:pStyle w:val="a9"/>
+        <w:ind w:left="448" w:firstLine="0"/>
+        <w:rPr>
+          <w:rFonts w:ascii="Times New Roman" w:eastAsia="標楷體" w:hAnsi="Times New Roman" w:cs="Times New Roman"/>
+          <w:szCs w:val="24"/>
+        </w:rPr>
+      </w:pPr>
+      <w:r>
+        <w:rPr>
+          <w:rFonts w:ascii="Times New Roman" w:eastAsia="標楷體" w:hAnsi="Times New Roman" w:cs="Times New Roman" w:hint="eastAsia"/>
+          <w:szCs w:val="24"/>
+        </w:rPr>
+        <w:t>本次作業比起前幾次作業而言來說</w:t>
+      </w:r>
+      <w:r>
+        <w:rPr>
+          <w:rFonts w:ascii="Times New Roman" w:eastAsia="標楷體" w:hAnsi="Times New Roman" w:cs="Times New Roman" w:hint="eastAsia"/>
+          <w:szCs w:val="24"/>
+        </w:rPr>
+        <w:t>規模</w:t>
+      </w:r>
+      <w:r>
+        <w:rPr>
+          <w:rFonts w:ascii="Times New Roman" w:eastAsia="標楷體" w:hAnsi="Times New Roman" w:cs="Times New Roman" w:hint="eastAsia"/>
+          <w:szCs w:val="24"/>
+        </w:rPr>
+        <w:t>比較大，也非常具有挑戰性。</w:t>
+      </w:r>
+      <w:r>
+        <w:rPr>
+          <w:rFonts w:ascii="Times New Roman" w:eastAsia="標楷體" w:hAnsi="Times New Roman" w:cs="Times New Roman" w:hint="eastAsia"/>
+          <w:szCs w:val="24"/>
+        </w:rPr>
+        <w:t>我覺得最難的部分在於理解作業要我們做甚麼。由於</w:t>
+      </w:r>
+      <w:proofErr w:type="spellStart"/>
+      <w:r>
+        <w:rPr>
+          <w:rFonts w:ascii="Times New Roman" w:eastAsia="標楷體" w:hAnsi="Times New Roman" w:cs="Times New Roman" w:hint="eastAsia"/>
+          <w:szCs w:val="24"/>
+        </w:rPr>
+        <w:t>Eyeriss</w:t>
+      </w:r>
+      <w:proofErr w:type="spellEnd"/>
+      <w:r>
+        <w:rPr>
+          <w:rFonts w:ascii="Times New Roman" w:eastAsia="標楷體" w:hAnsi="Times New Roman" w:cs="Times New Roman" w:hint="eastAsia"/>
+          <w:szCs w:val="24"/>
+        </w:rPr>
+        <w:t>的架構比較複雜，而且又有許多</w:t>
+      </w:r>
+      <w:r>
+        <w:rPr>
+          <w:rFonts w:ascii="Times New Roman" w:eastAsia="標楷體" w:hAnsi="Times New Roman" w:cs="Times New Roman"/>
+          <w:szCs w:val="24"/>
+        </w:rPr>
+        <w:t>d</w:t>
+      </w:r>
+      <w:r>
+        <w:rPr>
+          <w:rFonts w:ascii="Times New Roman" w:eastAsia="標楷體" w:hAnsi="Times New Roman" w:cs="Times New Roman" w:hint="eastAsia"/>
+          <w:szCs w:val="24"/>
+        </w:rPr>
+        <w:t>ataflow</w:t>
+      </w:r>
+      <w:r>
+        <w:rPr>
+          <w:rFonts w:ascii="Times New Roman" w:eastAsia="標楷體" w:hAnsi="Times New Roman" w:cs="Times New Roman" w:hint="eastAsia"/>
+          <w:szCs w:val="24"/>
+        </w:rPr>
+        <w:t>的方式，所以光是看完助教的投影片與</w:t>
+      </w:r>
+      <w:proofErr w:type="spellStart"/>
+      <w:r>
+        <w:rPr>
+          <w:rFonts w:ascii="Times New Roman" w:eastAsia="標楷體" w:hAnsi="Times New Roman" w:cs="Times New Roman" w:hint="eastAsia"/>
+          <w:szCs w:val="24"/>
+        </w:rPr>
+        <w:t>youtube</w:t>
+      </w:r>
+      <w:proofErr w:type="spellEnd"/>
+      <w:r>
+        <w:rPr>
+          <w:rFonts w:ascii="Times New Roman" w:eastAsia="標楷體" w:hAnsi="Times New Roman" w:cs="Times New Roman" w:hint="eastAsia"/>
+          <w:szCs w:val="24"/>
+        </w:rPr>
+        <w:t>影片就花了不少時間。</w:t>
+      </w:r>
+    </w:p>
+    <w:p>
+      <w:pPr>
+        <w:pStyle w:val="a9"/>
+        <w:ind w:left="448" w:firstLine="0"/>
+        <w:rPr>
+          <w:rFonts w:ascii="Times New Roman" w:eastAsia="標楷體" w:hAnsi="Times New Roman" w:cs="Times New Roman"/>
+          <w:szCs w:val="24"/>
+        </w:rPr>
+      </w:pPr>
+      <w:r>
+        <w:rPr>
+          <w:rFonts w:ascii="Times New Roman" w:eastAsia="標楷體" w:hAnsi="Times New Roman" w:cs="Times New Roman" w:hint="eastAsia"/>
+          <w:szCs w:val="24"/>
+        </w:rPr>
+        <w:t>實作時我一開始打算使用</w:t>
+      </w:r>
+      <w:r>
+        <w:rPr>
+          <w:rFonts w:ascii="Times New Roman" w:eastAsia="標楷體" w:hAnsi="Times New Roman" w:cs="Times New Roman" w:hint="eastAsia"/>
+          <w:szCs w:val="24"/>
+        </w:rPr>
+        <w:t>FIFO</w:t>
+      </w:r>
+      <w:r>
+        <w:rPr>
+          <w:rFonts w:ascii="Times New Roman" w:eastAsia="標楷體" w:hAnsi="Times New Roman" w:cs="Times New Roman" w:hint="eastAsia"/>
+          <w:szCs w:val="24"/>
+        </w:rPr>
+        <w:t>當作</w:t>
+      </w:r>
+      <w:r>
+        <w:rPr>
+          <w:rFonts w:ascii="Times New Roman" w:eastAsia="標楷體" w:hAnsi="Times New Roman" w:cs="Times New Roman" w:hint="eastAsia"/>
+          <w:szCs w:val="24"/>
+        </w:rPr>
+        <w:t>SPAD</w:t>
+      </w:r>
+      <w:r>
+        <w:rPr>
+          <w:rFonts w:ascii="Times New Roman" w:eastAsia="標楷體" w:hAnsi="Times New Roman" w:cs="Times New Roman" w:hint="eastAsia"/>
+          <w:szCs w:val="24"/>
+        </w:rPr>
+        <w:t>的儲存，但是後來做出來在看</w:t>
+      </w:r>
+      <w:proofErr w:type="gramStart"/>
+      <w:r>
+        <w:rPr>
+          <w:rFonts w:ascii="Times New Roman" w:eastAsia="標楷體" w:hAnsi="Times New Roman" w:cs="Times New Roman" w:hint="eastAsia"/>
+          <w:szCs w:val="24"/>
+        </w:rPr>
+        <w:t>波型時才</w:t>
+      </w:r>
+      <w:proofErr w:type="gramEnd"/>
+      <w:r>
+        <w:rPr>
+          <w:rFonts w:ascii="Times New Roman" w:eastAsia="標楷體" w:hAnsi="Times New Roman" w:cs="Times New Roman" w:hint="eastAsia"/>
+          <w:szCs w:val="24"/>
+        </w:rPr>
+        <w:t>發現</w:t>
+      </w:r>
+      <w:r>
+        <w:rPr>
+          <w:rFonts w:ascii="Times New Roman" w:eastAsia="標楷體" w:hAnsi="Times New Roman" w:cs="Times New Roman" w:hint="eastAsia"/>
+          <w:szCs w:val="24"/>
+        </w:rPr>
+        <w:t>FIFO</w:t>
+      </w:r>
+      <w:r>
+        <w:rPr>
+          <w:rFonts w:ascii="Times New Roman" w:eastAsia="標楷體" w:hAnsi="Times New Roman" w:cs="Times New Roman" w:hint="eastAsia"/>
+          <w:szCs w:val="24"/>
+        </w:rPr>
+        <w:t>會將</w:t>
+      </w:r>
+      <w:r>
+        <w:rPr>
+          <w:rFonts w:ascii="Times New Roman" w:eastAsia="標楷體" w:hAnsi="Times New Roman" w:cs="Times New Roman" w:hint="eastAsia"/>
+          <w:szCs w:val="24"/>
+        </w:rPr>
+        <w:t>data</w:t>
+      </w:r>
+      <w:r>
+        <w:rPr>
+          <w:rFonts w:ascii="Times New Roman" w:eastAsia="標楷體" w:hAnsi="Times New Roman" w:cs="Times New Roman" w:hint="eastAsia"/>
+          <w:szCs w:val="24"/>
+        </w:rPr>
+        <w:t>丟棄，而我們必須要將</w:t>
+      </w:r>
+      <w:r>
+        <w:rPr>
+          <w:rFonts w:ascii="Times New Roman" w:eastAsia="標楷體" w:hAnsi="Times New Roman" w:cs="Times New Roman" w:hint="eastAsia"/>
+          <w:szCs w:val="24"/>
+        </w:rPr>
+        <w:t>data reuse</w:t>
+      </w:r>
+      <w:r>
+        <w:rPr>
+          <w:rFonts w:ascii="Times New Roman" w:eastAsia="標楷體" w:hAnsi="Times New Roman" w:cs="Times New Roman" w:hint="eastAsia"/>
+          <w:szCs w:val="24"/>
+        </w:rPr>
+        <w:t>，所以行不太通，浪費了不少時間才做出現在這個版本。</w:t>
+      </w:r>
+    </w:p>
+    <w:p>
+      <w:pPr>
+        <w:pStyle w:val="a9"/>
+        <w:ind w:left="448" w:firstLine="0"/>
+        <w:rPr>
+          <w:rFonts w:ascii="Times New Roman" w:eastAsia="標楷體" w:hAnsi="Times New Roman" w:cs="Times New Roman"/>
+          <w:szCs w:val="24"/>
+        </w:rPr>
+      </w:pPr>
+      <w:r>
+        <w:rPr>
+          <w:rFonts w:ascii="Times New Roman" w:eastAsia="標楷體" w:hAnsi="Times New Roman" w:cs="Times New Roman" w:hint="eastAsia"/>
+          <w:szCs w:val="24"/>
+        </w:rPr>
+        <w:t>然而即便畫好</w:t>
+      </w:r>
+      <w:r>
+        <w:rPr>
+          <w:rFonts w:ascii="Times New Roman" w:eastAsia="標楷體" w:hAnsi="Times New Roman" w:cs="Times New Roman" w:hint="eastAsia"/>
+          <w:szCs w:val="24"/>
+        </w:rPr>
+        <w:t>FSM</w:t>
+      </w:r>
+      <w:r>
+        <w:rPr>
+          <w:rFonts w:ascii="Times New Roman" w:eastAsia="標楷體" w:hAnsi="Times New Roman" w:cs="Times New Roman" w:hint="eastAsia"/>
+          <w:szCs w:val="24"/>
+        </w:rPr>
+        <w:t>，怎麼對</w:t>
+      </w:r>
+      <w:r>
+        <w:rPr>
+          <w:rFonts w:ascii="Times New Roman" w:eastAsia="標楷體" w:hAnsi="Times New Roman" w:cs="Times New Roman"/>
+          <w:szCs w:val="24"/>
+        </w:rPr>
+        <w:t>c</w:t>
+      </w:r>
+      <w:r>
+        <w:rPr>
+          <w:rFonts w:ascii="Times New Roman" w:eastAsia="標楷體" w:hAnsi="Times New Roman" w:cs="Times New Roman" w:hint="eastAsia"/>
+          <w:szCs w:val="24"/>
+        </w:rPr>
+        <w:t>lock</w:t>
+      </w:r>
+      <w:r>
+        <w:rPr>
+          <w:rFonts w:ascii="Times New Roman" w:eastAsia="標楷體" w:hAnsi="Times New Roman" w:cs="Times New Roman" w:hint="eastAsia"/>
+          <w:szCs w:val="24"/>
+        </w:rPr>
+        <w:t>也是一門學問，後面我常常在處理某些地方沒有考慮</w:t>
+      </w:r>
+      <w:r>
+        <w:rPr>
+          <w:rFonts w:ascii="Times New Roman" w:eastAsia="標楷體" w:hAnsi="Times New Roman" w:cs="Times New Roman" w:hint="eastAsia"/>
+          <w:szCs w:val="24"/>
+        </w:rPr>
+        <w:t>handshake</w:t>
+      </w:r>
+      <w:r>
+        <w:rPr>
+          <w:rFonts w:ascii="Times New Roman" w:eastAsia="標楷體" w:hAnsi="Times New Roman" w:cs="Times New Roman" w:hint="eastAsia"/>
+          <w:szCs w:val="24"/>
+        </w:rPr>
+        <w:t>的問題。</w:t>
+      </w:r>
+    </w:p>
+    <w:p>
+      <w:pPr>
+        <w:pStyle w:val="a9"/>
+        <w:ind w:left="448" w:firstLine="0"/>
+        <w:rPr>
+          <w:rFonts w:ascii="Times New Roman" w:eastAsia="標楷體" w:hAnsi="Times New Roman" w:cs="Times New Roman"/>
+          <w:szCs w:val="24"/>
+        </w:rPr>
+      </w:pPr>
+      <w:r>
+        <w:rPr>
+          <w:rFonts w:ascii="Times New Roman" w:eastAsia="標楷體" w:hAnsi="Times New Roman" w:cs="Times New Roman" w:hint="eastAsia"/>
+          <w:szCs w:val="24"/>
+        </w:rPr>
+        <w:t>總體而言，雖然這次的作業相對困難，但是收獲也很大！</w:t>
+      </w:r>
     </w:p>
     <w:sectPr>
       <w:pgSz w:w="12240" w:h="15840"/>

</xml_diff>